<commit_message>
first test to new results
</commit_message>
<xml_diff>
--- a/__drafts/AJPH/Manuscript.docx
+++ b/__drafts/AJPH/Manuscript.docx
@@ -1387,521 +1387,606 @@
       </w:r>
       <w:r>
         <w:rPr>
+          <w:highlight w:val="yellow"/>
           <w:lang w:val="en-US"/>
         </w:rPr>
         <w:t xml:space="preserve">: ED consultations </w:t>
       </w:r>
       <w:r>
         <w:rPr>
+          <w:highlight w:val="yellow"/>
           <w:lang w:val="en-US"/>
         </w:rPr>
         <w:t xml:space="preserve">declined </w:t>
       </w:r>
       <w:r>
         <w:rPr>
+          <w:highlight w:val="yellow"/>
           <w:lang w:val="en-US"/>
         </w:rPr>
         <w:t xml:space="preserve">by </w:t>
       </w:r>
       <w:r>
         <w:rPr>
+          <w:highlight w:val="yellow"/>
           <w:lang w:val="en-US"/>
         </w:rPr>
         <w:t>15</w:t>
       </w:r>
       <w:r>
         <w:rPr>
+          <w:highlight w:val="yellow"/>
           <w:lang w:val="en-US"/>
         </w:rPr>
         <w:t xml:space="preserve">% </w:t>
       </w:r>
       <w:r>
         <w:rPr>
+          <w:highlight w:val="yellow"/>
           <w:lang w:val="en-US"/>
         </w:rPr>
         <w:t xml:space="preserve">for </w:t>
       </w:r>
       <w:r>
         <w:rPr>
+          <w:highlight w:val="yellow"/>
           <w:lang w:val="en-US"/>
         </w:rPr>
         <w:t>trauma</w:t>
       </w:r>
       <w:r>
         <w:rPr>
+          <w:highlight w:val="yellow"/>
           <w:lang w:val="en-US"/>
         </w:rPr>
         <w:t xml:space="preserve"> (</w:t>
       </w:r>
       <w:r>
         <w:rPr>
+          <w:highlight w:val="yellow"/>
           <w:lang w:val="en-US"/>
         </w:rPr>
         <w:t xml:space="preserve">95%CrI: </w:t>
       </w:r>
       <w:r>
         <w:rPr>
+          <w:highlight w:val="yellow"/>
           <w:lang w:val="en-US"/>
         </w:rPr>
         <w:t>-42</w:t>
       </w:r>
       <w:r>
         <w:rPr>
+          <w:highlight w:val="yellow"/>
           <w:lang w:val="en-US"/>
         </w:rPr>
         <w:t>·</w:t>
       </w:r>
       <w:r>
         <w:rPr>
+          <w:highlight w:val="yellow"/>
           <w:lang w:val="en-US"/>
         </w:rPr>
         <w:t>6</w:t>
       </w:r>
       <w:r>
         <w:rPr>
+          <w:highlight w:val="yellow"/>
           <w:lang w:val="en-US"/>
         </w:rPr>
         <w:t>%</w:t>
       </w:r>
       <w:r>
         <w:rPr>
+          <w:highlight w:val="yellow"/>
           <w:lang w:val="en-US"/>
         </w:rPr>
         <w:t>, 12</w:t>
       </w:r>
       <w:r>
         <w:rPr>
+          <w:highlight w:val="yellow"/>
           <w:lang w:val="en-US"/>
         </w:rPr>
         <w:t>·</w:t>
       </w:r>
       <w:r>
         <w:rPr>
+          <w:highlight w:val="yellow"/>
           <w:lang w:val="en-US"/>
         </w:rPr>
         <w:t>1</w:t>
       </w:r>
       <w:r>
         <w:rPr>
+          <w:highlight w:val="yellow"/>
           <w:lang w:val="en-US"/>
         </w:rPr>
         <w:t>%</w:t>
       </w:r>
       <w:r>
         <w:rPr>
+          <w:highlight w:val="yellow"/>
           <w:lang w:val="en-US"/>
         </w:rPr>
         <w:t xml:space="preserve">) and </w:t>
       </w:r>
       <w:r>
         <w:rPr>
+          <w:highlight w:val="yellow"/>
           <w:lang w:val="en-US"/>
         </w:rPr>
         <w:t>46</w:t>
       </w:r>
       <w:r>
         <w:rPr>
+          <w:highlight w:val="yellow"/>
           <w:lang w:val="en-US"/>
         </w:rPr>
         <w:t xml:space="preserve">% </w:t>
       </w:r>
       <w:r>
         <w:rPr>
+          <w:highlight w:val="yellow"/>
           <w:lang w:val="en-US"/>
         </w:rPr>
         <w:t xml:space="preserve">for </w:t>
       </w:r>
       <w:r>
         <w:rPr>
+          <w:highlight w:val="yellow"/>
           <w:lang w:val="en-US"/>
         </w:rPr>
         <w:t>respiratory</w:t>
       </w:r>
       <w:r>
         <w:rPr>
+          <w:highlight w:val="yellow"/>
           <w:lang w:val="en-US"/>
         </w:rPr>
         <w:t xml:space="preserve"> cau</w:t>
       </w:r>
       <w:r>
         <w:rPr>
+          <w:highlight w:val="yellow"/>
           <w:lang w:val="en-US"/>
         </w:rPr>
         <w:t>s</w:t>
       </w:r>
       <w:r>
         <w:rPr>
+          <w:highlight w:val="yellow"/>
           <w:lang w:val="en-US"/>
         </w:rPr>
         <w:t>es (</w:t>
       </w:r>
       <w:r>
         <w:rPr>
+          <w:highlight w:val="yellow"/>
           <w:lang w:val="en-US"/>
         </w:rPr>
         <w:t xml:space="preserve">95%CrI: </w:t>
       </w:r>
       <w:r>
         <w:rPr>
+          <w:highlight w:val="yellow"/>
           <w:lang w:val="en-US"/>
         </w:rPr>
         <w:t>-95</w:t>
       </w:r>
       <w:r>
         <w:rPr>
+          <w:highlight w:val="yellow"/>
           <w:lang w:val="en-US"/>
         </w:rPr>
         <w:t>·</w:t>
       </w:r>
       <w:r>
         <w:rPr>
+          <w:highlight w:val="yellow"/>
           <w:lang w:val="en-US"/>
         </w:rPr>
         <w:t>3</w:t>
       </w:r>
       <w:r>
         <w:rPr>
+          <w:highlight w:val="yellow"/>
           <w:lang w:val="en-US"/>
         </w:rPr>
         <w:t>%</w:t>
       </w:r>
       <w:r>
         <w:rPr>
+          <w:highlight w:val="yellow"/>
           <w:lang w:val="en-US"/>
         </w:rPr>
         <w:t>, 3</w:t>
       </w:r>
       <w:r>
         <w:rPr>
+          <w:highlight w:val="yellow"/>
           <w:lang w:val="en-US"/>
         </w:rPr>
         <w:t>·</w:t>
       </w:r>
       <w:r>
         <w:rPr>
+          <w:highlight w:val="yellow"/>
           <w:lang w:val="en-US"/>
         </w:rPr>
         <w:t>9</w:t>
       </w:r>
       <w:r>
         <w:rPr>
+          <w:highlight w:val="yellow"/>
           <w:lang w:val="en-US"/>
         </w:rPr>
         <w:t>%</w:t>
       </w:r>
       <w:r>
         <w:rPr>
+          <w:highlight w:val="yellow"/>
           <w:lang w:val="en-US"/>
         </w:rPr>
         <w:t xml:space="preserve">) </w:t>
       </w:r>
       <w:r>
         <w:rPr>
+          <w:highlight w:val="yellow"/>
           <w:lang w:val="en-US"/>
         </w:rPr>
         <w:t xml:space="preserve">during the </w:t>
       </w:r>
       <w:r>
         <w:rPr>
+          <w:highlight w:val="yellow"/>
           <w:lang w:val="en-US"/>
         </w:rPr>
         <w:t>first ten week</w:t>
       </w:r>
       <w:r>
         <w:rPr>
+          <w:highlight w:val="yellow"/>
           <w:lang w:val="en-US"/>
         </w:rPr>
         <w:t>s</w:t>
       </w:r>
       <w:r>
         <w:rPr>
+          <w:highlight w:val="yellow"/>
           <w:lang w:val="en-US"/>
         </w:rPr>
         <w:t xml:space="preserve"> of </w:t>
       </w:r>
       <w:r>
         <w:rPr>
+          <w:highlight w:val="yellow"/>
           <w:lang w:val="en-US"/>
         </w:rPr>
         <w:t>social protests</w:t>
       </w:r>
       <w:r>
         <w:rPr>
+          <w:highlight w:val="yellow"/>
           <w:lang w:val="en-US"/>
         </w:rPr>
         <w:t xml:space="preserve">. In contrast, trauma hospitalizations increased by </w:t>
       </w:r>
       <w:r>
         <w:rPr>
+          <w:highlight w:val="yellow"/>
+          <w:lang w:val="en-US"/>
+        </w:rPr>
+        <w:t>17</w:t>
+      </w:r>
+      <w:r>
+        <w:rPr>
+          <w:highlight w:val="yellow"/>
+          <w:lang w:val="en-US"/>
+        </w:rPr>
+        <w:t>% (</w:t>
+      </w:r>
+      <w:bookmarkStart w:id="0" w:name="_Hlk58181911"/>
+      <w:r>
+        <w:rPr>
+          <w:highlight w:val="yellow"/>
+          <w:lang w:val="en-US"/>
+        </w:rPr>
+        <w:t xml:space="preserve">95%CrI: </w:t>
+      </w:r>
+      <w:r>
+        <w:rPr>
+          <w:highlight w:val="yellow"/>
+          <w:lang w:val="en-US"/>
+        </w:rPr>
+        <w:t>4</w:t>
+      </w:r>
+      <w:r>
+        <w:rPr>
+          <w:highlight w:val="yellow"/>
+          <w:lang w:val="en-US"/>
+        </w:rPr>
+        <w:t>·</w:t>
+      </w:r>
+      <w:r>
+        <w:rPr>
+          <w:highlight w:val="yellow"/>
+          <w:lang w:val="en-US"/>
+        </w:rPr>
+        <w:t>9</w:t>
+      </w:r>
+      <w:r>
+        <w:rPr>
+          <w:highlight w:val="yellow"/>
+          <w:lang w:val="en-US"/>
+        </w:rPr>
+        <w:t>%</w:t>
+      </w:r>
+      <w:r>
+        <w:rPr>
+          <w:highlight w:val="yellow"/>
+          <w:lang w:val="en-US"/>
+        </w:rPr>
+        <w:t>, 29</w:t>
+      </w:r>
+      <w:r>
+        <w:rPr>
+          <w:highlight w:val="yellow"/>
+          <w:lang w:val="en-US"/>
+        </w:rPr>
+        <w:t>·</w:t>
+      </w:r>
+      <w:r>
+        <w:rPr>
+          <w:highlight w:val="yellow"/>
           <w:lang w:val="en-US"/>
         </w:rPr>
         <w:t>1</w:t>
       </w:r>
-      <w:r>
-        <w:rPr>
+      <w:bookmarkEnd w:id="0"/>
+      <w:r>
+        <w:rPr>
+          <w:highlight w:val="yellow"/>
+          <w:lang w:val="en-US"/>
+        </w:rPr>
+        <w:t>%</w:t>
+      </w:r>
+      <w:r>
+        <w:rPr>
+          <w:highlight w:val="yellow"/>
+          <w:lang w:val="en-US"/>
+        </w:rPr>
+        <w:t>), and the proportion of hospitaliza</w:t>
+      </w:r>
+      <w:r>
+        <w:rPr>
+          <w:highlight w:val="yellow"/>
+          <w:lang w:val="en-US"/>
+        </w:rPr>
+        <w:t>t</w:t>
+      </w:r>
+      <w:r>
+        <w:rPr>
+          <w:highlight w:val="yellow"/>
+          <w:lang w:val="en-US"/>
+        </w:rPr>
+        <w:t>ion</w:t>
+      </w:r>
+      <w:r>
+        <w:rPr>
+          <w:highlight w:val="yellow"/>
+          <w:lang w:val="en-US"/>
+        </w:rPr>
+        <w:t>s</w:t>
+      </w:r>
+      <w:r>
+        <w:rPr>
+          <w:highlight w:val="yellow"/>
+          <w:lang w:val="en-US"/>
+        </w:rPr>
+        <w:t xml:space="preserve"> </w:t>
+      </w:r>
+      <w:r>
+        <w:rPr>
+          <w:highlight w:val="yellow"/>
+          <w:lang w:val="en-US"/>
+        </w:rPr>
+        <w:t>among</w:t>
+      </w:r>
+      <w:r>
+        <w:rPr>
+          <w:highlight w:val="yellow"/>
+          <w:lang w:val="en-US"/>
+        </w:rPr>
+        <w:t xml:space="preserve"> </w:t>
+      </w:r>
+      <w:r>
+        <w:rPr>
+          <w:highlight w:val="yellow"/>
+          <w:lang w:val="en-US"/>
+        </w:rPr>
+        <w:t xml:space="preserve">consultations </w:t>
+      </w:r>
+      <w:r>
+        <w:rPr>
+          <w:highlight w:val="yellow"/>
+          <w:lang w:val="en-US"/>
+        </w:rPr>
+        <w:t xml:space="preserve">increased by </w:t>
+      </w:r>
+      <w:r>
+        <w:rPr>
+          <w:highlight w:val="yellow"/>
+          <w:lang w:val="en-US"/>
+        </w:rPr>
+        <w:t>41</w:t>
+      </w:r>
+      <w:r>
+        <w:rPr>
+          <w:highlight w:val="yellow"/>
+          <w:lang w:val="en-US"/>
+        </w:rPr>
+        <w:t>% for trauma (</w:t>
+      </w:r>
+      <w:r>
+        <w:rPr>
+          <w:highlight w:val="yellow"/>
+          <w:lang w:val="en-US"/>
+        </w:rPr>
+        <w:t xml:space="preserve">95%CrI: </w:t>
+      </w:r>
+      <w:r>
+        <w:rPr>
+          <w:highlight w:val="yellow"/>
+          <w:lang w:val="en-US"/>
+        </w:rPr>
+        <w:t>11</w:t>
+      </w:r>
+      <w:r>
+        <w:rPr>
+          <w:highlight w:val="yellow"/>
+          <w:lang w:val="en-US"/>
+        </w:rPr>
+        <w:t>·</w:t>
+      </w:r>
+      <w:r>
+        <w:rPr>
+          <w:highlight w:val="yellow"/>
+          <w:lang w:val="en-US"/>
+        </w:rPr>
+        <w:t>1</w:t>
+      </w:r>
+      <w:r>
+        <w:rPr>
+          <w:highlight w:val="yellow"/>
+          <w:lang w:val="en-US"/>
+        </w:rPr>
+        <w:t>%</w:t>
+      </w:r>
+      <w:r>
+        <w:rPr>
+          <w:highlight w:val="yellow"/>
+          <w:lang w:val="en-US"/>
+        </w:rPr>
+        <w:t>, 69</w:t>
+      </w:r>
+      <w:r>
+        <w:rPr>
+          <w:highlight w:val="yellow"/>
+          <w:lang w:val="en-US"/>
+        </w:rPr>
+        <w:t>·</w:t>
+      </w:r>
+      <w:r>
+        <w:rPr>
+          <w:highlight w:val="yellow"/>
+          <w:lang w:val="en-US"/>
+        </w:rPr>
+        <w:t>1</w:t>
+      </w:r>
+      <w:r>
+        <w:rPr>
+          <w:highlight w:val="yellow"/>
+          <w:lang w:val="en-US"/>
+        </w:rPr>
+        <w:t>%</w:t>
+      </w:r>
+      <w:r>
+        <w:rPr>
+          <w:highlight w:val="yellow"/>
+          <w:lang w:val="en-US"/>
+        </w:rPr>
+        <w:t xml:space="preserve">) and </w:t>
+      </w:r>
+      <w:r>
+        <w:rPr>
+          <w:highlight w:val="yellow"/>
+          <w:lang w:val="en-US"/>
+        </w:rPr>
+        <w:t>71</w:t>
+      </w:r>
+      <w:r>
+        <w:rPr>
+          <w:highlight w:val="yellow"/>
+          <w:lang w:val="en-US"/>
+        </w:rPr>
+        <w:t>% for respiratory causes (</w:t>
+      </w:r>
+      <w:r>
+        <w:rPr>
+          <w:highlight w:val="yellow"/>
+          <w:lang w:val="en-US"/>
+        </w:rPr>
+        <w:t xml:space="preserve">95%CrI: </w:t>
+      </w:r>
+      <w:r>
+        <w:rPr>
+          <w:highlight w:val="yellow"/>
+          <w:lang w:val="en-US"/>
+        </w:rPr>
+        <w:t>36</w:t>
+      </w:r>
+      <w:r>
+        <w:rPr>
+          <w:highlight w:val="yellow"/>
+          <w:lang w:val="en-US"/>
+        </w:rPr>
+        <w:t>·</w:t>
+      </w:r>
+      <w:r>
+        <w:rPr>
+          <w:highlight w:val="yellow"/>
+          <w:lang w:val="en-US"/>
+        </w:rPr>
+        <w:t>5</w:t>
+      </w:r>
+      <w:r>
+        <w:rPr>
+          <w:highlight w:val="yellow"/>
+          <w:lang w:val="en-US"/>
+        </w:rPr>
+        <w:t>%</w:t>
+      </w:r>
+      <w:r>
+        <w:rPr>
+          <w:highlight w:val="yellow"/>
+          <w:lang w:val="en-US"/>
+        </w:rPr>
+        <w:t>, 106</w:t>
+      </w:r>
+      <w:r>
+        <w:rPr>
+          <w:highlight w:val="yellow"/>
+          <w:lang w:val="en-US"/>
+        </w:rPr>
+        <w:t>·</w:t>
+      </w:r>
+      <w:r>
+        <w:rPr>
+          <w:highlight w:val="yellow"/>
           <w:lang w:val="en-US"/>
         </w:rPr>
         <w:t>7</w:t>
       </w:r>
       <w:r>
         <w:rPr>
-          <w:lang w:val="en-US"/>
-        </w:rPr>
-        <w:t>% (</w:t>
-      </w:r>
-      <w:bookmarkStart w:id="0" w:name="_Hlk58181911"/>
-      <w:r>
-        <w:rPr>
-          <w:lang w:val="en-US"/>
-        </w:rPr>
-        <w:t xml:space="preserve">95%CrI: </w:t>
-      </w:r>
-      <w:r>
-        <w:rPr>
-          <w:lang w:val="en-US"/>
-        </w:rPr>
-        <w:t>4</w:t>
-      </w:r>
-      <w:r>
-        <w:rPr>
-          <w:lang w:val="en-US"/>
-        </w:rPr>
-        <w:t>·</w:t>
-      </w:r>
-      <w:r>
-        <w:rPr>
-          <w:lang w:val="en-US"/>
-        </w:rPr>
-        <w:t>9</w:t>
-      </w:r>
-      <w:r>
-        <w:rPr>
+          <w:highlight w:val="yellow"/>
           <w:lang w:val="en-US"/>
         </w:rPr>
         <w:t>%</w:t>
       </w:r>
       <w:r>
         <w:rPr>
-          <w:lang w:val="en-US"/>
-        </w:rPr>
-        <w:t>, 29</w:t>
-      </w:r>
-      <w:r>
-        <w:rPr>
-          <w:lang w:val="en-US"/>
-        </w:rPr>
-        <w:t>·</w:t>
-      </w:r>
-      <w:r>
-        <w:rPr>
-          <w:lang w:val="en-US"/>
-        </w:rPr>
-        <w:t>1</w:t>
-      </w:r>
-      <w:bookmarkEnd w:id="0"/>
-      <w:r>
-        <w:rPr>
-          <w:lang w:val="en-US"/>
-        </w:rPr>
-        <w:t>%</w:t>
-      </w:r>
-      <w:r>
-        <w:rPr>
-          <w:lang w:val="en-US"/>
-        </w:rPr>
-        <w:t>), and the proportion of hospitaliza</w:t>
-      </w:r>
-      <w:r>
-        <w:rPr>
-          <w:lang w:val="en-US"/>
-        </w:rPr>
-        <w:t>t</w:t>
-      </w:r>
-      <w:r>
-        <w:rPr>
-          <w:lang w:val="en-US"/>
-        </w:rPr>
-        <w:t>ion</w:t>
-      </w:r>
-      <w:r>
-        <w:rPr>
-          <w:lang w:val="en-US"/>
-        </w:rPr>
-        <w:t>s</w:t>
-      </w:r>
-      <w:r>
-        <w:rPr>
-          <w:lang w:val="en-US"/>
-        </w:rPr>
-        <w:t xml:space="preserve"> </w:t>
-      </w:r>
-      <w:r>
-        <w:rPr>
-          <w:lang w:val="en-US"/>
-        </w:rPr>
-        <w:t>among</w:t>
-      </w:r>
-      <w:r>
-        <w:rPr>
-          <w:lang w:val="en-US"/>
-        </w:rPr>
-        <w:t xml:space="preserve"> </w:t>
-      </w:r>
-      <w:r>
-        <w:rPr>
-          <w:lang w:val="en-US"/>
-        </w:rPr>
-        <w:t xml:space="preserve">consultations </w:t>
-      </w:r>
-      <w:r>
-        <w:rPr>
-          <w:lang w:val="en-US"/>
-        </w:rPr>
-        <w:t xml:space="preserve">increased by </w:t>
-      </w:r>
-      <w:r>
-        <w:rPr>
-          <w:lang w:val="en-US"/>
-        </w:rPr>
-        <w:t>41</w:t>
-      </w:r>
-      <w:r>
-        <w:rPr>
-          <w:lang w:val="en-US"/>
-        </w:rPr>
-        <w:t>% for trauma (</w:t>
-      </w:r>
-      <w:r>
-        <w:rPr>
-          <w:lang w:val="en-US"/>
-        </w:rPr>
-        <w:t xml:space="preserve">95%CrI: </w:t>
-      </w:r>
-      <w:r>
-        <w:rPr>
-          <w:lang w:val="en-US"/>
-        </w:rPr>
-        <w:t>11</w:t>
-      </w:r>
-      <w:r>
-        <w:rPr>
-          <w:lang w:val="en-US"/>
-        </w:rPr>
-        <w:t>·</w:t>
-      </w:r>
-      <w:r>
-        <w:rPr>
-          <w:lang w:val="en-US"/>
-        </w:rPr>
-        <w:t>1</w:t>
-      </w:r>
-      <w:r>
-        <w:rPr>
-          <w:lang w:val="en-US"/>
-        </w:rPr>
-        <w:t>%</w:t>
-      </w:r>
-      <w:r>
-        <w:rPr>
-          <w:lang w:val="en-US"/>
-        </w:rPr>
-        <w:t>, 69</w:t>
-      </w:r>
-      <w:r>
-        <w:rPr>
-          <w:lang w:val="en-US"/>
-        </w:rPr>
-        <w:t>·</w:t>
-      </w:r>
-      <w:r>
-        <w:rPr>
-          <w:lang w:val="en-US"/>
-        </w:rPr>
-        <w:t>1</w:t>
-      </w:r>
-      <w:r>
-        <w:rPr>
-          <w:lang w:val="en-US"/>
-        </w:rPr>
-        <w:t>%</w:t>
-      </w:r>
-      <w:r>
-        <w:rPr>
-          <w:lang w:val="en-US"/>
-        </w:rPr>
-        <w:t xml:space="preserve">) and </w:t>
-      </w:r>
-      <w:r>
-        <w:rPr>
-          <w:lang w:val="en-US"/>
-        </w:rPr>
-        <w:t>71</w:t>
-      </w:r>
-      <w:r>
-        <w:rPr>
-          <w:lang w:val="en-US"/>
-        </w:rPr>
-        <w:t>% for respiratory causes (</w:t>
-      </w:r>
-      <w:r>
-        <w:rPr>
-          <w:lang w:val="en-US"/>
-        </w:rPr>
-        <w:t xml:space="preserve">95%CrI: </w:t>
-      </w:r>
-      <w:r>
-        <w:rPr>
-          <w:lang w:val="en-US"/>
-        </w:rPr>
-        <w:t>36</w:t>
-      </w:r>
-      <w:r>
-        <w:rPr>
-          <w:lang w:val="en-US"/>
-        </w:rPr>
-        <w:t>·</w:t>
-      </w:r>
-      <w:r>
-        <w:rPr>
-          <w:lang w:val="en-US"/>
-        </w:rPr>
-        <w:t>5</w:t>
-      </w:r>
-      <w:r>
-        <w:rPr>
-          <w:lang w:val="en-US"/>
-        </w:rPr>
-        <w:t>%</w:t>
-      </w:r>
-      <w:r>
-        <w:rPr>
-          <w:lang w:val="en-US"/>
-        </w:rPr>
-        <w:t>, 106</w:t>
-      </w:r>
-      <w:r>
-        <w:rPr>
-          <w:lang w:val="en-US"/>
-        </w:rPr>
-        <w:t>·</w:t>
-      </w:r>
-      <w:r>
-        <w:rPr>
-          <w:lang w:val="en-US"/>
-        </w:rPr>
-        <w:t>7</w:t>
-      </w:r>
-      <w:r>
-        <w:rPr>
-          <w:lang w:val="en-US"/>
-        </w:rPr>
-        <w:t>%</w:t>
-      </w:r>
-      <w:r>
-        <w:rPr>
-          <w:lang w:val="en-US"/>
-        </w:rPr>
-        <w:t>).</w:t>
+          <w:highlight w:val="yellow"/>
+          <w:lang w:val="en-US"/>
+        </w:rPr>
+        <w:t>)</w:t>
+      </w:r>
+      <w:r>
+        <w:rPr>
+          <w:lang w:val="en-US"/>
+        </w:rPr>
+        <w:t>.</w:t>
       </w:r>
     </w:p>
     <w:p>
@@ -5063,15 +5148,148 @@
       </w:r>
       <w:r>
         <w:rPr>
+          <w:highlight w:val="yellow"/>
+          <w:lang w:val="en-US"/>
+        </w:rPr>
+        <w:t xml:space="preserve">, </w:t>
+      </w:r>
+      <w:r>
+        <w:rPr>
+          <w:highlight w:val="yellow"/>
+          <w:lang w:val="en-US"/>
+        </w:rPr>
+        <w:t>according to ISO-8601</w:t>
+      </w:r>
+      <w:r>
+        <w:rPr>
+          <w:highlight w:val="yellow"/>
           <w:lang w:val="en-US"/>
         </w:rPr>
         <w:t>.</w:t>
       </w:r>
       <w:r>
         <w:rPr>
-          <w:lang w:val="en-US"/>
-        </w:rPr>
-        <w:t xml:space="preserve"> </w:t>
+          <w:highlight w:val="yellow"/>
+          <w:lang w:val="en-US"/>
+        </w:rPr>
+        <w:t xml:space="preserve"> T</w:t>
+      </w:r>
+      <w:r>
+        <w:rPr>
+          <w:highlight w:val="yellow"/>
+          <w:lang w:val="en-US"/>
+        </w:rPr>
+        <w:t>wo incomplete weeks were discarded: the first week of 2015 (from Thursday, January 1</w:t>
+      </w:r>
+      <w:r>
+        <w:rPr>
+          <w:highlight w:val="yellow"/>
+          <w:vertAlign w:val="superscript"/>
+          <w:lang w:val="en-US"/>
+        </w:rPr>
+        <w:t>st</w:t>
+      </w:r>
+      <w:r>
+        <w:rPr>
+          <w:highlight w:val="yellow"/>
+          <w:lang w:val="en-US"/>
+        </w:rPr>
+        <w:t>, to Sunday, January 4</w:t>
+      </w:r>
+      <w:r>
+        <w:rPr>
+          <w:highlight w:val="yellow"/>
+          <w:vertAlign w:val="superscript"/>
+          <w:lang w:val="en-US"/>
+        </w:rPr>
+        <w:t>th</w:t>
+      </w:r>
+      <w:r>
+        <w:rPr>
+          <w:highlight w:val="yellow"/>
+          <w:lang w:val="en-US"/>
+        </w:rPr>
+        <w:t xml:space="preserve">), and the last week of 2020 (from Monday, December </w:t>
+      </w:r>
+      <w:r>
+        <w:rPr>
+          <w:highlight w:val="yellow"/>
+          <w:lang w:val="en-US"/>
+        </w:rPr>
+        <w:t>30</w:t>
+      </w:r>
+      <w:r>
+        <w:rPr>
+          <w:highlight w:val="yellow"/>
+          <w:vertAlign w:val="superscript"/>
+          <w:lang w:val="en-US"/>
+        </w:rPr>
+        <w:t>rd</w:t>
+      </w:r>
+      <w:r>
+        <w:rPr>
+          <w:highlight w:val="yellow"/>
+          <w:lang w:val="en-US"/>
+        </w:rPr>
+        <w:t xml:space="preserve">, </w:t>
+      </w:r>
+      <w:proofErr w:type="spellStart"/>
+      <w:r>
+        <w:rPr>
+          <w:highlight w:val="yellow"/>
+          <w:lang w:val="en-US"/>
+        </w:rPr>
+        <w:t>to</w:t>
+      </w:r>
+      <w:r>
+        <w:rPr>
+          <w:highlight w:val="yellow"/>
+          <w:lang w:val="en-US"/>
+        </w:rPr>
+        <w:t>Tuesday</w:t>
+      </w:r>
+      <w:proofErr w:type="spellEnd"/>
+      <w:r>
+        <w:rPr>
+          <w:highlight w:val="yellow"/>
+          <w:lang w:val="en-US"/>
+        </w:rPr>
+        <w:t>,</w:t>
+      </w:r>
+      <w:r>
+        <w:rPr>
+          <w:highlight w:val="yellow"/>
+          <w:lang w:val="en-US"/>
+        </w:rPr>
+        <w:t xml:space="preserve"> December </w:t>
+      </w:r>
+      <w:r>
+        <w:rPr>
+          <w:highlight w:val="yellow"/>
+          <w:lang w:val="en-US"/>
+        </w:rPr>
+        <w:t>31</w:t>
+      </w:r>
+      <w:r>
+        <w:rPr>
+          <w:highlight w:val="yellow"/>
+          <w:vertAlign w:val="superscript"/>
+          <w:lang w:val="en-US"/>
+        </w:rPr>
+        <w:t>st</w:t>
+      </w:r>
+      <w:r>
+        <w:rPr>
+          <w:highlight w:val="yellow"/>
+          <w:lang w:val="en-US"/>
+        </w:rPr>
+        <w:t>)</w:t>
+      </w:r>
+      <w:r>
+        <w:rPr>
+          <w:lang w:val="en-US"/>
+        </w:rPr>
+        <w:t xml:space="preserve">. </w:t>
       </w:r>
       <w:r>
         <w:rPr>
@@ -5905,7 +6123,14 @@
         <w:rPr>
           <w:lang w:val="en-US"/>
         </w:rPr>
-        <w:t xml:space="preserve"> available on </w:t>
+        <w:t xml:space="preserve"> </w:t>
+      </w:r>
+      <w:r>
+        <w:rPr>
+          <w:lang w:val="en-US"/>
+        </w:rPr>
+        <w:lastRenderedPageBreak/>
+        <w:t xml:space="preserve">available on </w:t>
       </w:r>
       <w:r>
         <w:rPr>
@@ -6044,7 +6269,6 @@
           <w:u w:val="single"/>
           <w:lang w:val="en-US"/>
         </w:rPr>
-        <w:lastRenderedPageBreak/>
         <w:t>Outcome</w:t>
       </w:r>
       <w:r>
@@ -6920,6 +7144,7 @@
           <w:iCs/>
           <w:lang w:val="en-US"/>
         </w:rPr>
+        <w:lastRenderedPageBreak/>
         <w:t>T</w:t>
       </w:r>
       <w:r>
@@ -7214,15 +7439,7 @@
           <w:iCs/>
           <w:lang w:val="en-US"/>
         </w:rPr>
-        <w:t xml:space="preserve"> After estimating several models with different </w:t>
-      </w:r>
-      <w:r>
-        <w:rPr>
-          <w:iCs/>
-          <w:lang w:val="en-US"/>
-        </w:rPr>
-        <w:lastRenderedPageBreak/>
-        <w:t xml:space="preserve">specifications, we selected those </w:t>
+        <w:t xml:space="preserve"> After estimating several models with different specifications, we selected those </w:t>
       </w:r>
       <w:r>
         <w:rPr>
@@ -7621,9 +7838,25 @@
       <w:r>
         <w:rPr>
           <w:iCs/>
-          <w:lang w:val="en-US"/>
-        </w:rPr>
-        <w:t>30,000 Markov Chain Monte Carlo</w:t>
+          <w:highlight w:val="yellow"/>
+          <w:lang w:val="en-US"/>
+        </w:rPr>
+        <w:t>4</w:t>
+      </w:r>
+      <w:r>
+        <w:rPr>
+          <w:iCs/>
+          <w:highlight w:val="yellow"/>
+          <w:lang w:val="en-US"/>
+        </w:rPr>
+        <w:t>0,000</w:t>
+      </w:r>
+      <w:r>
+        <w:rPr>
+          <w:iCs/>
+          <w:lang w:val="en-US"/>
+        </w:rPr>
+        <w:t xml:space="preserve"> Markov Chain Monte Carlo</w:t>
       </w:r>
       <w:r>
         <w:rPr>
@@ -8212,6 +8445,7 @@
           <w:iCs/>
           <w:lang w:val="en-US" w:eastAsia="es-ES_tradnl"/>
         </w:rPr>
+        <w:lastRenderedPageBreak/>
         <w:t>The funders of the study had no role in study design, data collection, data analysis, data interpretation, writing of the report, or the decision to submit for publication</w:t>
       </w:r>
       <w:r>
@@ -8242,23 +8476,25 @@
         <w:rPr>
           <w:lang w:val="en-US"/>
         </w:rPr>
-        <w:lastRenderedPageBreak/>
         <w:t xml:space="preserve">A total of </w:t>
       </w:r>
       <w:r>
         <w:rPr>
+          <w:highlight w:val="yellow"/>
           <w:lang w:val="en-US"/>
         </w:rPr>
         <w:t>28</w:t>
       </w:r>
       <w:r>
         <w:rPr>
+          <w:highlight w:val="yellow"/>
           <w:lang w:val="en-US"/>
         </w:rPr>
         <w:t>,</w:t>
       </w:r>
       <w:r>
         <w:rPr>
+          <w:highlight w:val="yellow"/>
           <w:lang w:val="en-US"/>
         </w:rPr>
         <w:t>155</w:t>
@@ -8277,18 +8513,21 @@
       </w:r>
       <w:r>
         <w:rPr>
+          <w:highlight w:val="yellow"/>
           <w:lang w:val="en-US"/>
         </w:rPr>
         <w:t>3</w:t>
       </w:r>
       <w:r>
         <w:rPr>
+          <w:highlight w:val="yellow"/>
           <w:lang w:val="en-US"/>
         </w:rPr>
         <w:t>,</w:t>
       </w:r>
       <w:r>
         <w:rPr>
+          <w:highlight w:val="yellow"/>
           <w:lang w:val="en-US"/>
         </w:rPr>
         <w:t>022</w:t>
@@ -8385,9 +8624,16 @@
       </w:r>
       <w:r>
         <w:rPr>
-          <w:lang w:val="en-US"/>
-        </w:rPr>
-        <w:t>10 week</w:t>
+          <w:highlight w:val="yellow"/>
+          <w:lang w:val="en-US"/>
+        </w:rPr>
+        <w:t>10</w:t>
+      </w:r>
+      <w:r>
+        <w:rPr>
+          <w:lang w:val="en-US"/>
+        </w:rPr>
+        <w:t xml:space="preserve"> week</w:t>
       </w:r>
       <w:r>
         <w:rPr>
@@ -8560,6 +8806,7 @@
       </w:r>
       <w:r>
         <w:rPr>
+          <w:highlight w:val="yellow"/>
           <w:lang w:val="en-US"/>
         </w:rPr>
         <w:t>3,137</w:t>
@@ -8572,6 +8819,7 @@
       </w:r>
       <w:r>
         <w:rPr>
+          <w:highlight w:val="yellow"/>
           <w:lang w:val="en-US"/>
         </w:rPr>
         <w:t>288</w:t>
@@ -8592,7 +8840,27 @@
         <w:rPr>
           <w:lang w:val="en-US"/>
         </w:rPr>
-        <w:t>, while in the exposure period were 2,854 and 298</w:t>
+        <w:t xml:space="preserve">, while in the exposure period were </w:t>
+      </w:r>
+      <w:r>
+        <w:rPr>
+          <w:highlight w:val="yellow"/>
+          <w:lang w:val="en-US"/>
+        </w:rPr>
+        <w:t>2,854</w:t>
+      </w:r>
+      <w:r>
+        <w:rPr>
+          <w:lang w:val="en-US"/>
+        </w:rPr>
+        <w:t xml:space="preserve"> and </w:t>
+      </w:r>
+      <w:r>
+        <w:rPr>
+          <w:highlight w:val="yellow"/>
+          <w:lang w:val="en-US"/>
+        </w:rPr>
+        <w:t>298</w:t>
       </w:r>
       <w:r>
         <w:rPr>
@@ -8626,6 +8894,7 @@
       </w:r>
       <w:r>
         <w:rPr>
+          <w:highlight w:val="yellow"/>
           <w:lang w:val="en-US"/>
         </w:rPr>
         <w:t>26</w:t>
@@ -8650,6 +8919,7 @@
       </w:r>
       <w:r>
         <w:rPr>
+          <w:highlight w:val="yellow"/>
           <w:lang w:val="en-US"/>
         </w:rPr>
         <w:t>21</w:t>
@@ -8674,6 +8944,7 @@
       </w:r>
       <w:r>
         <w:rPr>
+          <w:highlight w:val="yellow"/>
           <w:lang w:val="en-US"/>
         </w:rPr>
         <w:t>5</w:t>
@@ -8686,6 +8957,7 @@
       </w:r>
       <w:r>
         <w:rPr>
+          <w:highlight w:val="yellow"/>
           <w:lang w:val="en-US"/>
         </w:rPr>
         <w:t>7</w:t>
@@ -9234,48 +9506,56 @@
       </w:r>
       <w:r>
         <w:rPr>
+          <w:highlight w:val="yellow"/>
           <w:lang w:val="en-US"/>
         </w:rPr>
         <w:t>Con</w:t>
       </w:r>
       <w:r>
         <w:rPr>
+          <w:highlight w:val="yellow"/>
           <w:lang w:val="en-US"/>
         </w:rPr>
         <w:t>s</w:t>
       </w:r>
       <w:r>
         <w:rPr>
+          <w:highlight w:val="yellow"/>
           <w:lang w:val="en-US"/>
         </w:rPr>
         <w:t>ultation</w:t>
       </w:r>
       <w:r>
         <w:rPr>
+          <w:highlight w:val="yellow"/>
           <w:lang w:val="en-US"/>
         </w:rPr>
         <w:t>s</w:t>
       </w:r>
       <w:r>
         <w:rPr>
+          <w:highlight w:val="yellow"/>
           <w:lang w:val="en-US"/>
         </w:rPr>
         <w:t xml:space="preserve"> drop</w:t>
       </w:r>
       <w:r>
         <w:rPr>
+          <w:highlight w:val="yellow"/>
           <w:lang w:val="en-US"/>
         </w:rPr>
         <w:t>p</w:t>
       </w:r>
       <w:r>
         <w:rPr>
+          <w:highlight w:val="yellow"/>
           <w:lang w:val="en-US"/>
         </w:rPr>
         <w:t>ed following socia</w:t>
       </w:r>
       <w:r>
         <w:rPr>
+          <w:highlight w:val="yellow"/>
           <w:lang w:val="en-US"/>
         </w:rPr>
         <w:t>l</w:t>
@@ -9332,31 +9612,56 @@
         <w:rPr>
           <w:lang w:val="en-US"/>
         </w:rPr>
-        <w:t xml:space="preserve"> none of these t</w:t>
-      </w:r>
-      <w:r>
-        <w:rPr>
+        <w:t xml:space="preserve"> </w:t>
+      </w:r>
+      <w:r>
+        <w:rPr>
+          <w:highlight w:val="yellow"/>
+          <w:lang w:val="en-US"/>
+        </w:rPr>
+        <w:t>none of these t</w:t>
+      </w:r>
+      <w:r>
+        <w:rPr>
+          <w:highlight w:val="yellow"/>
           <w:lang w:val="en-US"/>
         </w:rPr>
         <w:t>hree</w:t>
       </w:r>
       <w:r>
         <w:rPr>
+          <w:highlight w:val="yellow"/>
           <w:lang w:val="en-US"/>
         </w:rPr>
         <w:t xml:space="preserve"> results were </w:t>
       </w:r>
       <w:r>
         <w:rPr>
+          <w:highlight w:val="yellow"/>
           <w:lang w:val="en-US"/>
         </w:rPr>
         <w:t>statistically</w:t>
       </w:r>
       <w:r>
         <w:rPr>
-          <w:lang w:val="en-US"/>
-        </w:rPr>
-        <w:t xml:space="preserve"> distinguishable from the null in the Bayesia</w:t>
+          <w:highlight w:val="yellow"/>
+          <w:lang w:val="en-US"/>
+        </w:rPr>
+        <w:t xml:space="preserve"> distinguishable from the </w:t>
+      </w:r>
+      <w:r>
+        <w:rPr>
+          <w:highlight w:val="yellow"/>
+          <w:lang w:val="en-US"/>
+        </w:rPr>
+        <w:lastRenderedPageBreak/>
+        <w:t>null</w:t>
+      </w:r>
+      <w:r>
+        <w:rPr>
+          <w:lang w:val="en-US"/>
+        </w:rPr>
+        <w:t xml:space="preserve"> in the Bayesia</w:t>
       </w:r>
       <w:r>
         <w:rPr>
@@ -9380,37 +9685,260 @@
         <w:rPr>
           <w:lang w:val="en-US"/>
         </w:rPr>
-        <w:t>, the absolute number of trauma hospitalization</w:t>
-      </w:r>
-      <w:r>
-        <w:rPr>
+        <w:t xml:space="preserve">, the </w:t>
+      </w:r>
+      <w:r>
+        <w:rPr>
+          <w:highlight w:val="yellow"/>
+          <w:lang w:val="en-US"/>
+        </w:rPr>
+        <w:t>absolute number of trauma hospitalization</w:t>
+      </w:r>
+      <w:r>
+        <w:rPr>
+          <w:highlight w:val="yellow"/>
           <w:lang w:val="en-US"/>
         </w:rPr>
         <w:t>s</w:t>
       </w:r>
       <w:r>
         <w:rPr>
+          <w:highlight w:val="yellow"/>
           <w:lang w:val="en-US"/>
         </w:rPr>
         <w:t xml:space="preserve">, as well as the relative severity of consultations (rate </w:t>
       </w:r>
       <w:r>
         <w:rPr>
-          <w:lang w:val="en-US"/>
-        </w:rPr>
-        <w:t>of</w:t>
-      </w:r>
-      <w:r>
-        <w:rPr>
+          <w:highlight w:val="yellow"/>
+          <w:lang w:val="en-US"/>
+        </w:rPr>
+        <w:t xml:space="preserve">of </w:t>
+      </w:r>
+      <w:r>
+        <w:rPr>
+          <w:highlight w:val="yellow"/>
+          <w:lang w:val="en-US"/>
+        </w:rPr>
+        <w:t>hospitalizations</w:t>
+      </w:r>
+      <w:r>
+        <w:rPr>
+          <w:highlight w:val="yellow"/>
           <w:lang w:val="en-US"/>
         </w:rPr>
         <w:t xml:space="preserve"> </w:t>
       </w:r>
       <w:r>
         <w:rPr>
-          <w:lang w:val="en-US"/>
-        </w:rPr>
-        <w:t>hospitalizations</w:t>
+          <w:highlight w:val="yellow"/>
+          <w:lang w:val="en-US"/>
+        </w:rPr>
+        <w:t xml:space="preserve">per 1000 </w:t>
+      </w:r>
+      <w:r>
+        <w:rPr>
+          <w:highlight w:val="yellow"/>
+          <w:lang w:val="en-US"/>
+        </w:rPr>
+        <w:t>consultations)</w:t>
+      </w:r>
+      <w:r>
+        <w:rPr>
+          <w:highlight w:val="yellow"/>
+          <w:lang w:val="en-US"/>
+        </w:rPr>
+        <w:t>,</w:t>
+      </w:r>
+      <w:r>
+        <w:rPr>
+          <w:highlight w:val="yellow"/>
+          <w:lang w:val="en-US"/>
+        </w:rPr>
+        <w:t xml:space="preserve"> increased following the social protests</w:t>
+      </w:r>
+      <w:r>
+        <w:rPr>
+          <w:lang w:val="en-US"/>
+        </w:rPr>
+        <w:t>. The number of t</w:t>
+      </w:r>
+      <w:r>
+        <w:rPr>
+          <w:lang w:val="en-US"/>
+        </w:rPr>
+        <w:t xml:space="preserve">rauma hospitalizations </w:t>
+      </w:r>
+      <w:r>
+        <w:rPr>
+          <w:highlight w:val="yellow"/>
+          <w:lang w:val="en-US"/>
+        </w:rPr>
+        <w:t>incr</w:t>
+      </w:r>
+      <w:r>
+        <w:rPr>
+          <w:highlight w:val="yellow"/>
+          <w:lang w:val="en-US"/>
+        </w:rPr>
+        <w:t>e</w:t>
+      </w:r>
+      <w:r>
+        <w:rPr>
+          <w:highlight w:val="yellow"/>
+          <w:lang w:val="en-US"/>
+        </w:rPr>
+        <w:t>ased</w:t>
+      </w:r>
+      <w:r>
+        <w:rPr>
+          <w:highlight w:val="yellow"/>
+          <w:lang w:val="en-US"/>
+        </w:rPr>
+        <w:t xml:space="preserve"> by 1</w:t>
+      </w:r>
+      <w:r>
+        <w:rPr>
+          <w:highlight w:val="yellow"/>
+          <w:lang w:val="en-US"/>
+        </w:rPr>
+        <w:t>7</w:t>
+      </w:r>
+      <w:r>
+        <w:rPr>
+          <w:highlight w:val="yellow"/>
+          <w:lang w:val="en-US"/>
+        </w:rPr>
+        <w:t>%</w:t>
+      </w:r>
+      <w:r>
+        <w:rPr>
+          <w:highlight w:val="yellow"/>
+          <w:lang w:val="en-US"/>
+        </w:rPr>
+        <w:t xml:space="preserve"> (</w:t>
+      </w:r>
+      <w:r>
+        <w:rPr>
+          <w:highlight w:val="yellow"/>
+          <w:lang w:val="en-US"/>
+        </w:rPr>
+        <w:t xml:space="preserve">95% CrI: </w:t>
+      </w:r>
+      <w:r>
+        <w:rPr>
+          <w:highlight w:val="yellow"/>
+          <w:lang w:val="en-US"/>
+        </w:rPr>
+        <w:t>4</w:t>
+      </w:r>
+      <w:r>
+        <w:rPr>
+          <w:highlight w:val="yellow"/>
+          <w:lang w:val="en-US"/>
+        </w:rPr>
+        <w:t>·</w:t>
+      </w:r>
+      <w:r>
+        <w:rPr>
+          <w:highlight w:val="yellow"/>
+          <w:lang w:val="en-US"/>
+        </w:rPr>
+        <w:t>9</w:t>
+      </w:r>
+      <w:r>
+        <w:rPr>
+          <w:highlight w:val="yellow"/>
+          <w:lang w:val="en-US"/>
+        </w:rPr>
+        <w:t xml:space="preserve">, </w:t>
+      </w:r>
+      <w:r>
+        <w:rPr>
+          <w:highlight w:val="yellow"/>
+          <w:lang w:val="en-US"/>
+        </w:rPr>
+        <w:t>29</w:t>
+      </w:r>
+      <w:r>
+        <w:rPr>
+          <w:highlight w:val="yellow"/>
+          <w:lang w:val="en-US"/>
+        </w:rPr>
+        <w:t>·</w:t>
+      </w:r>
+      <w:r>
+        <w:rPr>
+          <w:highlight w:val="yellow"/>
+          <w:lang w:val="en-US"/>
+        </w:rPr>
+        <w:t>1</w:t>
+      </w:r>
+      <w:r>
+        <w:rPr>
+          <w:highlight w:val="yellow"/>
+          <w:lang w:val="en-US"/>
+        </w:rPr>
+        <w:t>)</w:t>
+      </w:r>
+      <w:r>
+        <w:rPr>
+          <w:lang w:val="en-US"/>
+        </w:rPr>
+        <w:t xml:space="preserve">, while </w:t>
+      </w:r>
+      <w:r>
+        <w:rPr>
+          <w:lang w:val="en-US"/>
+        </w:rPr>
+        <w:t xml:space="preserve">trauma hospitalizations per 1,000 consultations </w:t>
+      </w:r>
+      <w:r>
+        <w:rPr>
+          <w:highlight w:val="yellow"/>
+          <w:lang w:val="en-US"/>
+        </w:rPr>
+        <w:t>increased</w:t>
+      </w:r>
+      <w:r>
+        <w:rPr>
+          <w:highlight w:val="yellow"/>
+          <w:lang w:val="en-US"/>
+        </w:rPr>
+        <w:t xml:space="preserve"> by </w:t>
+      </w:r>
+      <w:r>
+        <w:rPr>
+          <w:highlight w:val="yellow"/>
+          <w:lang w:val="en-US"/>
+        </w:rPr>
+        <w:t>41</w:t>
+      </w:r>
+      <w:r>
+        <w:rPr>
+          <w:highlight w:val="yellow"/>
+          <w:lang w:val="en-US"/>
+        </w:rPr>
+        <w:t>%</w:t>
+      </w:r>
+      <w:r>
+        <w:rPr>
+          <w:highlight w:val="yellow"/>
+          <w:lang w:val="en-US"/>
+        </w:rPr>
+        <w:t>,</w:t>
+      </w:r>
+      <w:r>
+        <w:rPr>
+          <w:lang w:val="en-US"/>
+        </w:rPr>
+        <w:t xml:space="preserve"> relative to </w:t>
+      </w:r>
+      <w:r>
+        <w:rPr>
+          <w:lang w:val="en-US"/>
+        </w:rPr>
+        <w:t>the</w:t>
       </w:r>
       <w:r>
         <w:rPr>
@@ -9422,341 +9950,170 @@
         <w:rPr>
           <w:lang w:val="en-US"/>
         </w:rPr>
-        <w:t>per</w:t>
-      </w:r>
-      <w:r>
-        <w:rPr>
-          <w:lang w:val="en-US"/>
-        </w:rPr>
-        <w:t xml:space="preserve"> </w:t>
-      </w:r>
-      <w:r>
-        <w:rPr>
-          <w:lang w:val="en-US"/>
-        </w:rPr>
-        <w:t xml:space="preserve">1000 </w:t>
-      </w:r>
-      <w:r>
-        <w:rPr>
-          <w:lang w:val="en-US"/>
-        </w:rPr>
-        <w:t>consultations)</w:t>
-      </w:r>
-      <w:r>
-        <w:rPr>
-          <w:lang w:val="en-US"/>
-        </w:rPr>
-        <w:t>,</w:t>
-      </w:r>
-      <w:r>
-        <w:rPr>
-          <w:lang w:val="en-US"/>
-        </w:rPr>
-        <w:t xml:space="preserve"> increased following the social protests. The number of t</w:t>
-      </w:r>
-      <w:r>
-        <w:rPr>
-          <w:lang w:val="en-US"/>
-        </w:rPr>
-        <w:t xml:space="preserve">rauma hospitalizations </w:t>
-      </w:r>
-      <w:r>
-        <w:rPr>
-          <w:lang w:val="en-US"/>
-        </w:rPr>
-        <w:lastRenderedPageBreak/>
-        <w:t>incr</w:t>
-      </w:r>
-      <w:r>
-        <w:rPr>
-          <w:lang w:val="en-US"/>
-        </w:rPr>
-        <w:t>e</w:t>
-      </w:r>
-      <w:r>
-        <w:rPr>
-          <w:lang w:val="en-US"/>
-        </w:rPr>
-        <w:t>ased</w:t>
-      </w:r>
-      <w:r>
-        <w:rPr>
-          <w:lang w:val="en-US"/>
-        </w:rPr>
-        <w:t xml:space="preserve"> by 1</w:t>
-      </w:r>
-      <w:r>
-        <w:rPr>
+        <w:t xml:space="preserve">counterfactual </w:t>
+      </w:r>
+      <w:r>
+        <w:rPr>
+          <w:highlight w:val="yellow"/>
+          <w:lang w:val="en-US"/>
+        </w:rPr>
+        <w:t>(</w:t>
+      </w:r>
+      <w:r>
+        <w:rPr>
+          <w:highlight w:val="yellow"/>
+          <w:lang w:val="en-US"/>
+        </w:rPr>
+        <w:t xml:space="preserve">95% CrI: </w:t>
+      </w:r>
+      <w:r>
+        <w:rPr>
+          <w:highlight w:val="yellow"/>
+          <w:lang w:val="en-US"/>
+        </w:rPr>
+        <w:t>11</w:t>
+      </w:r>
+      <w:r>
+        <w:rPr>
+          <w:highlight w:val="yellow"/>
+          <w:lang w:val="en-US"/>
+        </w:rPr>
+        <w:t>.</w:t>
+      </w:r>
+      <w:r>
+        <w:rPr>
+          <w:highlight w:val="yellow"/>
+          <w:lang w:val="en-US"/>
+        </w:rPr>
+        <w:t>1</w:t>
+      </w:r>
+      <w:r>
+        <w:rPr>
+          <w:highlight w:val="yellow"/>
+          <w:lang w:val="en-US"/>
+        </w:rPr>
+        <w:t xml:space="preserve">, </w:t>
+      </w:r>
+      <w:r>
+        <w:rPr>
+          <w:highlight w:val="yellow"/>
+          <w:lang w:val="en-US"/>
+        </w:rPr>
+        <w:t>69</w:t>
+      </w:r>
+      <w:r>
+        <w:rPr>
+          <w:highlight w:val="yellow"/>
+          <w:lang w:val="en-US"/>
+        </w:rPr>
+        <w:t>.</w:t>
+      </w:r>
+      <w:r>
+        <w:rPr>
+          <w:highlight w:val="yellow"/>
+          <w:lang w:val="en-US"/>
+        </w:rPr>
+        <w:t>1</w:t>
+      </w:r>
+      <w:r>
+        <w:rPr>
+          <w:highlight w:val="yellow"/>
+          <w:lang w:val="en-US"/>
+        </w:rPr>
+        <w:t>)</w:t>
+      </w:r>
+      <w:r>
+        <w:rPr>
+          <w:lang w:val="en-US"/>
+        </w:rPr>
+        <w:t xml:space="preserve">; </w:t>
+      </w:r>
+      <w:r>
+        <w:rPr>
+          <w:lang w:val="en-US"/>
+        </w:rPr>
+        <w:t xml:space="preserve">respiratory hospitalizations per 1,000 consultations </w:t>
+      </w:r>
+      <w:r>
+        <w:rPr>
+          <w:highlight w:val="yellow"/>
+          <w:lang w:val="en-US"/>
+        </w:rPr>
+        <w:t>increased</w:t>
+      </w:r>
+      <w:r>
+        <w:rPr>
+          <w:highlight w:val="yellow"/>
+          <w:lang w:val="en-US"/>
+        </w:rPr>
+        <w:t xml:space="preserve"> by </w:t>
+      </w:r>
+      <w:r>
+        <w:rPr>
+          <w:highlight w:val="yellow"/>
+          <w:lang w:val="en-US"/>
+        </w:rPr>
+        <w:t>71</w:t>
+      </w:r>
+      <w:r>
+        <w:rPr>
+          <w:highlight w:val="yellow"/>
+          <w:lang w:val="en-US"/>
+        </w:rPr>
+        <w:t>% (95% CrI: 3</w:t>
+      </w:r>
+      <w:r>
+        <w:rPr>
+          <w:highlight w:val="yellow"/>
+          <w:lang w:val="en-US"/>
+        </w:rPr>
+        <w:t>6</w:t>
+      </w:r>
+      <w:r>
+        <w:rPr>
+          <w:highlight w:val="yellow"/>
+          <w:lang w:val="en-US"/>
+        </w:rPr>
+        <w:t>·</w:t>
+      </w:r>
+      <w:r>
+        <w:rPr>
+          <w:highlight w:val="yellow"/>
+          <w:lang w:val="en-US"/>
+        </w:rPr>
+        <w:t>5</w:t>
+      </w:r>
+      <w:r>
+        <w:rPr>
+          <w:highlight w:val="yellow"/>
+          <w:lang w:val="en-US"/>
+        </w:rPr>
+        <w:t xml:space="preserve">, </w:t>
+      </w:r>
+      <w:r>
+        <w:rPr>
+          <w:highlight w:val="yellow"/>
+          <w:lang w:val="en-US"/>
+        </w:rPr>
+        <w:t>106</w:t>
+      </w:r>
+      <w:r>
+        <w:rPr>
+          <w:highlight w:val="yellow"/>
+          <w:lang w:val="en-US"/>
+        </w:rPr>
+        <w:t>·</w:t>
+      </w:r>
+      <w:r>
+        <w:rPr>
+          <w:highlight w:val="yellow"/>
           <w:lang w:val="en-US"/>
         </w:rPr>
         <w:t>7</w:t>
       </w:r>
       <w:r>
         <w:rPr>
-          <w:lang w:val="en-US"/>
-        </w:rPr>
-        <w:t>%</w:t>
-      </w:r>
-      <w:r>
-        <w:rPr>
-          <w:lang w:val="en-US"/>
-        </w:rPr>
-        <w:t xml:space="preserve"> (</w:t>
-      </w:r>
-      <w:r>
-        <w:rPr>
-          <w:lang w:val="en-US"/>
-        </w:rPr>
-        <w:t xml:space="preserve">95% CrI: </w:t>
-      </w:r>
-      <w:r>
-        <w:rPr>
-          <w:lang w:val="en-US"/>
-        </w:rPr>
-        <w:t>4</w:t>
-      </w:r>
-      <w:r>
-        <w:rPr>
-          <w:lang w:val="en-US"/>
-        </w:rPr>
-        <w:t>·</w:t>
-      </w:r>
-      <w:r>
-        <w:rPr>
-          <w:lang w:val="en-US"/>
-        </w:rPr>
-        <w:t>9</w:t>
-      </w:r>
-      <w:r>
-        <w:rPr>
-          <w:lang w:val="en-US"/>
-        </w:rPr>
-        <w:t xml:space="preserve">, </w:t>
-      </w:r>
-      <w:r>
-        <w:rPr>
-          <w:lang w:val="en-US"/>
-        </w:rPr>
-        <w:t>29</w:t>
-      </w:r>
-      <w:r>
-        <w:rPr>
-          <w:lang w:val="en-US"/>
-        </w:rPr>
-        <w:t>·</w:t>
-      </w:r>
-      <w:r>
-        <w:rPr>
-          <w:lang w:val="en-US"/>
-        </w:rPr>
-        <w:t>1</w:t>
-      </w:r>
-      <w:r>
-        <w:rPr>
-          <w:lang w:val="en-US"/>
-        </w:rPr>
-        <w:t>)</w:t>
-      </w:r>
-      <w:r>
-        <w:rPr>
-          <w:lang w:val="en-US"/>
-        </w:rPr>
-        <w:t xml:space="preserve">, while </w:t>
-      </w:r>
-      <w:r>
-        <w:rPr>
-          <w:lang w:val="en-US"/>
-        </w:rPr>
-        <w:t xml:space="preserve">trauma hospitalizations per 1,000 consultations </w:t>
-      </w:r>
-      <w:r>
-        <w:rPr>
-          <w:lang w:val="en-US"/>
-        </w:rPr>
-        <w:t>increased</w:t>
-      </w:r>
-      <w:r>
-        <w:rPr>
-          <w:lang w:val="en-US"/>
-        </w:rPr>
-        <w:t xml:space="preserve"> by </w:t>
-      </w:r>
-      <w:r>
-        <w:rPr>
-          <w:lang w:val="en-US"/>
-        </w:rPr>
-        <w:t>41</w:t>
-      </w:r>
-      <w:r>
-        <w:rPr>
-          <w:lang w:val="en-US"/>
-        </w:rPr>
-        <w:t>%</w:t>
-      </w:r>
-      <w:r>
-        <w:rPr>
-          <w:lang w:val="en-US"/>
-        </w:rPr>
-        <w:t xml:space="preserve">, relative to </w:t>
-      </w:r>
-      <w:r>
-        <w:rPr>
-          <w:lang w:val="en-US"/>
-        </w:rPr>
-        <w:t>the</w:t>
-      </w:r>
-      <w:r>
-        <w:rPr>
-          <w:lang w:val="en-US"/>
-        </w:rPr>
-        <w:t xml:space="preserve"> </w:t>
-      </w:r>
-      <w:r>
-        <w:rPr>
-          <w:lang w:val="en-US"/>
-        </w:rPr>
-        <w:t xml:space="preserve">counterfactual </w:t>
-      </w:r>
-      <w:r>
-        <w:rPr>
-          <w:lang w:val="en-US"/>
-        </w:rPr>
-        <w:t>(</w:t>
-      </w:r>
-      <w:r>
-        <w:rPr>
-          <w:lang w:val="en-US"/>
-        </w:rPr>
-        <w:t xml:space="preserve">95% CrI: </w:t>
-      </w:r>
-      <w:r>
-        <w:rPr>
-          <w:lang w:val="en-US"/>
-        </w:rPr>
-        <w:t>11</w:t>
-      </w:r>
-      <w:r>
-        <w:rPr>
-          <w:lang w:val="en-US"/>
-        </w:rPr>
-        <w:t>.</w:t>
-      </w:r>
-      <w:r>
-        <w:rPr>
-          <w:lang w:val="en-US"/>
-        </w:rPr>
-        <w:t>1</w:t>
-      </w:r>
-      <w:r>
-        <w:rPr>
-          <w:lang w:val="en-US"/>
-        </w:rPr>
-        <w:t xml:space="preserve">, </w:t>
-      </w:r>
-      <w:r>
-        <w:rPr>
-          <w:lang w:val="en-US"/>
-        </w:rPr>
-        <w:t>69</w:t>
-      </w:r>
-      <w:r>
-        <w:rPr>
-          <w:lang w:val="en-US"/>
-        </w:rPr>
-        <w:t>.</w:t>
-      </w:r>
-      <w:r>
-        <w:rPr>
-          <w:lang w:val="en-US"/>
-        </w:rPr>
-        <w:t>1</w:t>
-      </w:r>
-      <w:r>
-        <w:rPr>
-          <w:lang w:val="en-US"/>
-        </w:rPr>
-        <w:t>)</w:t>
-      </w:r>
-      <w:r>
-        <w:rPr>
-          <w:lang w:val="en-US"/>
-        </w:rPr>
-        <w:t xml:space="preserve">; </w:t>
-      </w:r>
-      <w:r>
-        <w:rPr>
-          <w:lang w:val="en-US"/>
-        </w:rPr>
-        <w:t xml:space="preserve">respiratory hospitalizations per 1,000 consultations </w:t>
-      </w:r>
-      <w:r>
-        <w:rPr>
-          <w:lang w:val="en-US"/>
-        </w:rPr>
-        <w:t>increased</w:t>
-      </w:r>
-      <w:r>
-        <w:rPr>
-          <w:lang w:val="en-US"/>
-        </w:rPr>
-        <w:t xml:space="preserve"> by </w:t>
-      </w:r>
-      <w:r>
-        <w:rPr>
-          <w:lang w:val="en-US"/>
-        </w:rPr>
-        <w:t>71</w:t>
-      </w:r>
-      <w:r>
-        <w:rPr>
-          <w:lang w:val="en-US"/>
-        </w:rPr>
-        <w:t>% (95% CrI: 3</w:t>
-      </w:r>
-      <w:r>
-        <w:rPr>
-          <w:lang w:val="en-US"/>
-        </w:rPr>
-        <w:t>6</w:t>
-      </w:r>
-      <w:r>
-        <w:rPr>
-          <w:lang w:val="en-US"/>
-        </w:rPr>
-        <w:t>·</w:t>
-      </w:r>
-      <w:r>
-        <w:rPr>
-          <w:lang w:val="en-US"/>
-        </w:rPr>
-        <w:t>5</w:t>
-      </w:r>
-      <w:r>
-        <w:rPr>
-          <w:lang w:val="en-US"/>
-        </w:rPr>
-        <w:t xml:space="preserve">, </w:t>
-      </w:r>
-      <w:r>
-        <w:rPr>
-          <w:lang w:val="en-US"/>
-        </w:rPr>
-        <w:t>106</w:t>
-      </w:r>
-      <w:r>
-        <w:rPr>
-          <w:lang w:val="en-US"/>
-        </w:rPr>
-        <w:t>·</w:t>
-      </w:r>
-      <w:r>
-        <w:rPr>
-          <w:lang w:val="en-US"/>
-        </w:rPr>
-        <w:t>7</w:t>
-      </w:r>
-      <w:r>
-        <w:rPr>
+          <w:highlight w:val="yellow"/>
           <w:lang w:val="en-US"/>
         </w:rPr>
         <w:t>)</w:t>
@@ -9900,105 +10257,99 @@
       </w:r>
       <w:r>
         <w:rPr>
+          <w:highlight w:val="yellow"/>
           <w:lang w:val="en-US"/>
         </w:rPr>
         <w:t>16</w:t>
       </w:r>
       <w:r>
         <w:rPr>
-          <w:lang w:val="en-US"/>
-        </w:rPr>
-        <w:t>%</w:t>
-      </w:r>
-      <w:r>
-        <w:rPr>
-          <w:lang w:val="en-US"/>
-        </w:rPr>
-        <w:t xml:space="preserve"> (</w:t>
-      </w:r>
-      <w:r>
-        <w:rPr>
-          <w:lang w:val="en-US"/>
-        </w:rPr>
-        <w:t>95% CI</w:t>
-      </w:r>
-      <w:r>
-        <w:rPr>
-          <w:lang w:val="en-US"/>
-        </w:rPr>
-        <w:t>: -</w:t>
-      </w:r>
-      <w:r>
-        <w:rPr>
+          <w:highlight w:val="yellow"/>
+          <w:lang w:val="en-US"/>
+        </w:rPr>
+        <w:t>% (95% CI: -</w:t>
+      </w:r>
+      <w:r>
+        <w:rPr>
+          <w:highlight w:val="yellow"/>
           <w:lang w:val="en-US"/>
         </w:rPr>
         <w:t>25</w:t>
       </w:r>
       <w:r>
         <w:rPr>
+          <w:highlight w:val="yellow"/>
           <w:lang w:val="en-US"/>
         </w:rPr>
         <w:t>·</w:t>
       </w:r>
       <w:r>
         <w:rPr>
+          <w:highlight w:val="yellow"/>
           <w:lang w:val="en-US"/>
         </w:rPr>
         <w:t>5</w:t>
       </w:r>
       <w:r>
         <w:rPr>
+          <w:highlight w:val="yellow"/>
           <w:lang w:val="en-US"/>
         </w:rPr>
         <w:t>, -</w:t>
       </w:r>
       <w:r>
         <w:rPr>
+          <w:highlight w:val="yellow"/>
           <w:lang w:val="en-US"/>
         </w:rPr>
         <w:t>7</w:t>
       </w:r>
       <w:r>
         <w:rPr>
+          <w:highlight w:val="yellow"/>
           <w:lang w:val="en-US"/>
         </w:rPr>
         <w:t>·</w:t>
       </w:r>
       <w:r>
         <w:rPr>
+          <w:highlight w:val="yellow"/>
           <w:lang w:val="en-US"/>
         </w:rPr>
         <w:t>4</w:t>
       </w:r>
       <w:r>
         <w:rPr>
-          <w:lang w:val="en-US"/>
-        </w:rPr>
-        <w:t xml:space="preserve">) </w:t>
-      </w:r>
-      <w:r>
-        <w:rPr>
-          <w:lang w:val="en-US"/>
-        </w:rPr>
-        <w:t xml:space="preserve">decline in trauma consultations and a </w:t>
-      </w:r>
-      <w:r>
-        <w:rPr>
+          <w:highlight w:val="yellow"/>
+          <w:lang w:val="en-US"/>
+        </w:rPr>
+        <w:t>) decline</w:t>
+      </w:r>
+      <w:r>
+        <w:rPr>
+          <w:lang w:val="en-US"/>
+        </w:rPr>
+        <w:t xml:space="preserve"> in trauma consultations and a </w:t>
+      </w:r>
+      <w:r>
+        <w:rPr>
+          <w:highlight w:val="yellow"/>
           <w:lang w:val="en-US"/>
         </w:rPr>
         <w:t>44</w:t>
       </w:r>
       <w:r>
         <w:rPr>
-          <w:lang w:val="en-US"/>
-        </w:rPr>
-        <w:t>%</w:t>
-      </w:r>
-      <w:r>
-        <w:rPr>
-          <w:lang w:val="en-US"/>
-        </w:rPr>
-        <w:t xml:space="preserve"> decline in</w:t>
+          <w:highlight w:val="yellow"/>
+          <w:lang w:val="en-US"/>
+        </w:rPr>
+        <w:t>% decline</w:t>
+      </w:r>
+      <w:r>
+        <w:rPr>
+          <w:lang w:val="en-US"/>
+        </w:rPr>
+        <w:t xml:space="preserve"> in</w:t>
       </w:r>
       <w:r>
         <w:rPr>
@@ -10016,58 +10367,74 @@
         <w:rPr>
           <w:lang w:val="en-US"/>
         </w:rPr>
-        <w:t>consultation (9</w:t>
-      </w:r>
-      <w:r>
-        <w:rPr>
+        <w:t xml:space="preserve">consultation </w:t>
+      </w:r>
+      <w:r>
+        <w:rPr>
+          <w:highlight w:val="yellow"/>
+          <w:lang w:val="en-US"/>
+        </w:rPr>
+        <w:t>(9</w:t>
+      </w:r>
+      <w:r>
+        <w:rPr>
+          <w:highlight w:val="yellow"/>
           <w:lang w:val="en-US"/>
         </w:rPr>
         <w:t>5% CI: -</w:t>
       </w:r>
       <w:r>
         <w:rPr>
+          <w:highlight w:val="yellow"/>
           <w:lang w:val="en-US"/>
         </w:rPr>
         <w:t>72</w:t>
       </w:r>
       <w:r>
         <w:rPr>
+          <w:highlight w:val="yellow"/>
           <w:lang w:val="en-US"/>
         </w:rPr>
         <w:t>·</w:t>
       </w:r>
       <w:r>
         <w:rPr>
+          <w:highlight w:val="yellow"/>
           <w:lang w:val="en-US"/>
         </w:rPr>
         <w:t>8</w:t>
       </w:r>
       <w:r>
         <w:rPr>
+          <w:highlight w:val="yellow"/>
           <w:lang w:val="en-US"/>
         </w:rPr>
         <w:t>, -</w:t>
       </w:r>
       <w:r>
         <w:rPr>
+          <w:highlight w:val="yellow"/>
           <w:lang w:val="en-US"/>
         </w:rPr>
         <w:t>15</w:t>
       </w:r>
       <w:r>
         <w:rPr>
+          <w:highlight w:val="yellow"/>
           <w:lang w:val="en-US"/>
         </w:rPr>
         <w:t>·</w:t>
       </w:r>
       <w:r>
         <w:rPr>
+          <w:highlight w:val="yellow"/>
           <w:lang w:val="en-US"/>
         </w:rPr>
         <w:t>8</w:t>
       </w:r>
       <w:r>
         <w:rPr>
+          <w:highlight w:val="yellow"/>
           <w:lang w:val="en-US"/>
         </w:rPr>
         <w:t>)</w:t>
@@ -10148,166 +10515,200 @@
         <w:rPr>
           <w:lang w:val="en-US"/>
         </w:rPr>
-        <w:t>onsultations showed increases</w:t>
-      </w:r>
-      <w:r>
-        <w:rPr>
+        <w:t xml:space="preserve">onsultations showed </w:t>
+      </w:r>
+      <w:r>
+        <w:rPr>
+          <w:highlight w:val="yellow"/>
+          <w:lang w:val="en-US"/>
+        </w:rPr>
+        <w:t>increases</w:t>
+      </w:r>
+      <w:r>
+        <w:rPr>
+          <w:highlight w:val="yellow"/>
           <w:lang w:val="en-US"/>
         </w:rPr>
         <w:t xml:space="preserve"> </w:t>
       </w:r>
       <w:r>
         <w:rPr>
+          <w:highlight w:val="yellow"/>
           <w:lang w:val="en-US"/>
         </w:rPr>
         <w:t xml:space="preserve">in </w:t>
       </w:r>
       <w:r>
         <w:rPr>
+          <w:highlight w:val="yellow"/>
           <w:lang w:val="en-US"/>
         </w:rPr>
         <w:t xml:space="preserve">the </w:t>
       </w:r>
       <w:r>
         <w:rPr>
+          <w:highlight w:val="yellow"/>
           <w:lang w:val="en-US"/>
         </w:rPr>
         <w:t xml:space="preserve">magnitude </w:t>
       </w:r>
       <w:r>
         <w:rPr>
+          <w:highlight w:val="yellow"/>
           <w:lang w:val="en-US"/>
         </w:rPr>
         <w:t xml:space="preserve">of </w:t>
       </w:r>
       <w:r>
         <w:rPr>
+          <w:highlight w:val="yellow"/>
           <w:lang w:val="en-US"/>
         </w:rPr>
         <w:t>28</w:t>
       </w:r>
       <w:r>
         <w:rPr>
+          <w:highlight w:val="yellow"/>
           <w:lang w:val="en-US"/>
         </w:rPr>
         <w:t>% (95% CI:</w:t>
       </w:r>
       <w:r>
         <w:rPr>
+          <w:highlight w:val="yellow"/>
           <w:lang w:val="en-US"/>
         </w:rPr>
         <w:t xml:space="preserve"> </w:t>
       </w:r>
       <w:r>
         <w:rPr>
+          <w:highlight w:val="yellow"/>
           <w:lang w:val="en-US"/>
         </w:rPr>
         <w:t>1</w:t>
       </w:r>
       <w:r>
         <w:rPr>
+          <w:highlight w:val="yellow"/>
           <w:lang w:val="en-US"/>
         </w:rPr>
         <w:t>7</w:t>
       </w:r>
       <w:r>
         <w:rPr>
+          <w:highlight w:val="yellow"/>
           <w:lang w:val="en-US"/>
         </w:rPr>
         <w:t>·</w:t>
       </w:r>
       <w:r>
         <w:rPr>
+          <w:highlight w:val="yellow"/>
           <w:lang w:val="en-US"/>
         </w:rPr>
         <w:t>9</w:t>
       </w:r>
       <w:r>
         <w:rPr>
+          <w:highlight w:val="yellow"/>
           <w:lang w:val="en-US"/>
         </w:rPr>
         <w:t xml:space="preserve">, </w:t>
       </w:r>
       <w:r>
         <w:rPr>
+          <w:highlight w:val="yellow"/>
           <w:lang w:val="en-US"/>
         </w:rPr>
         <w:t>37</w:t>
       </w:r>
       <w:r>
         <w:rPr>
+          <w:highlight w:val="yellow"/>
           <w:lang w:val="en-US"/>
         </w:rPr>
         <w:t>·</w:t>
       </w:r>
       <w:r>
         <w:rPr>
+          <w:highlight w:val="yellow"/>
           <w:lang w:val="en-US"/>
         </w:rPr>
         <w:t>4</w:t>
       </w:r>
       <w:r>
         <w:rPr>
+          <w:highlight w:val="yellow"/>
           <w:lang w:val="en-US"/>
         </w:rPr>
         <w:t xml:space="preserve">) and </w:t>
       </w:r>
       <w:r>
         <w:rPr>
+          <w:highlight w:val="yellow"/>
           <w:lang w:val="en-US"/>
         </w:rPr>
         <w:t>50</w:t>
       </w:r>
       <w:r>
         <w:rPr>
+          <w:highlight w:val="yellow"/>
           <w:lang w:val="en-US"/>
         </w:rPr>
         <w:t xml:space="preserve">% (95% CI: </w:t>
       </w:r>
       <w:r>
         <w:rPr>
+          <w:highlight w:val="yellow"/>
           <w:lang w:val="en-US"/>
         </w:rPr>
         <w:t>37</w:t>
       </w:r>
       <w:r>
         <w:rPr>
+          <w:highlight w:val="yellow"/>
           <w:lang w:val="en-US"/>
         </w:rPr>
         <w:t>·</w:t>
       </w:r>
       <w:r>
         <w:rPr>
+          <w:highlight w:val="yellow"/>
           <w:lang w:val="en-US"/>
         </w:rPr>
         <w:t>5</w:t>
       </w:r>
       <w:r>
         <w:rPr>
+          <w:highlight w:val="yellow"/>
           <w:lang w:val="en-US"/>
         </w:rPr>
         <w:t xml:space="preserve">, </w:t>
       </w:r>
       <w:r>
         <w:rPr>
+          <w:highlight w:val="yellow"/>
           <w:lang w:val="en-US"/>
         </w:rPr>
         <w:t>60</w:t>
       </w:r>
       <w:r>
         <w:rPr>
+          <w:highlight w:val="yellow"/>
           <w:lang w:val="en-US"/>
         </w:rPr>
         <w:t>·</w:t>
       </w:r>
       <w:r>
         <w:rPr>
+          <w:highlight w:val="yellow"/>
           <w:lang w:val="en-US"/>
         </w:rPr>
         <w:t>4</w:t>
       </w:r>
       <w:r>
         <w:rPr>
+          <w:highlight w:val="yellow"/>
           <w:lang w:val="en-US"/>
         </w:rPr>
         <w:t>)</w:t>
@@ -10352,58 +10753,67 @@
         <w:rPr>
           <w:lang w:val="en-US"/>
         </w:rPr>
-        <w:t xml:space="preserve"> an increase of</w:t>
-      </w:r>
-      <w:r>
-        <w:rPr>
-          <w:lang w:val="en-US"/>
-        </w:rPr>
-        <w:t xml:space="preserve"> 12% (95% CI</w:t>
-      </w:r>
-      <w:r>
-        <w:rPr>
+        <w:t xml:space="preserve"> an </w:t>
+      </w:r>
+      <w:r>
+        <w:rPr>
+          <w:highlight w:val="yellow"/>
+          <w:lang w:val="en-US"/>
+        </w:rPr>
+        <w:t>increase of 12% (95% CI</w:t>
+      </w:r>
+      <w:r>
+        <w:rPr>
+          <w:highlight w:val="yellow"/>
           <w:lang w:val="en-US"/>
         </w:rPr>
         <w:t>:</w:t>
       </w:r>
       <w:r>
         <w:rPr>
+          <w:highlight w:val="yellow"/>
           <w:lang w:val="en-US"/>
         </w:rPr>
         <w:t xml:space="preserve"> 1</w:t>
       </w:r>
       <w:r>
         <w:rPr>
+          <w:highlight w:val="yellow"/>
           <w:lang w:val="en-US"/>
         </w:rPr>
         <w:t>·</w:t>
       </w:r>
       <w:r>
         <w:rPr>
+          <w:highlight w:val="yellow"/>
           <w:lang w:val="en-US"/>
         </w:rPr>
         <w:t>6,</w:t>
       </w:r>
       <w:r>
         <w:rPr>
+          <w:highlight w:val="yellow"/>
           <w:lang w:val="en-US"/>
         </w:rPr>
         <w:t xml:space="preserve"> </w:t>
       </w:r>
       <w:r>
         <w:rPr>
+          <w:highlight w:val="yellow"/>
           <w:lang w:val="en-US"/>
         </w:rPr>
         <w:t>21</w:t>
       </w:r>
       <w:r>
         <w:rPr>
+          <w:highlight w:val="yellow"/>
           <w:lang w:val="en-US"/>
         </w:rPr>
         <w:t>·</w:t>
       </w:r>
       <w:r>
         <w:rPr>
+          <w:highlight w:val="yellow"/>
           <w:lang w:val="en-US"/>
         </w:rPr>
         <w:t>8)</w:t>
@@ -10501,7 +10911,14 @@
         <w:rPr>
           <w:lang w:val="en-US"/>
         </w:rPr>
-        <w:t xml:space="preserve"> there was a decrease in consultations to ED services near the protest’s focal point</w:t>
+        <w:t xml:space="preserve"> there was </w:t>
+      </w:r>
+      <w:r>
+        <w:rPr>
+          <w:highlight w:val="yellow"/>
+          <w:lang w:val="en-US"/>
+        </w:rPr>
+        <w:t>a decrease in consultations to ED services near the protest’s focal point</w:t>
       </w:r>
       <w:r>
         <w:rPr>
@@ -10525,25 +10942,41 @@
         <w:rPr>
           <w:lang w:val="en-US"/>
         </w:rPr>
-        <w:t xml:space="preserve">owever, the severity of trauma and respiratory cases </w:t>
-      </w:r>
-      <w:r>
-        <w:rPr>
+        <w:t xml:space="preserve">owever, the </w:t>
+      </w:r>
+      <w:r>
+        <w:rPr>
+          <w:highlight w:val="yellow"/>
+          <w:lang w:val="en-US"/>
+        </w:rPr>
+        <w:t xml:space="preserve">severity of trauma and respiratory cases </w:t>
+      </w:r>
+      <w:r>
+        <w:rPr>
+          <w:highlight w:val="yellow"/>
           <w:lang w:val="en-US"/>
         </w:rPr>
         <w:t>appeared</w:t>
       </w:r>
       <w:r>
         <w:rPr>
+          <w:highlight w:val="yellow"/>
           <w:lang w:val="en-US"/>
         </w:rPr>
         <w:t xml:space="preserve"> to increase, </w:t>
       </w:r>
       <w:r>
         <w:rPr>
-          <w:lang w:val="en-US"/>
-        </w:rPr>
-        <w:t>particularly</w:t>
+          <w:highlight w:val="yellow"/>
+          <w:lang w:val="en-US"/>
+        </w:rPr>
+        <w:t>p</w:t>
+      </w:r>
+      <w:r>
+        <w:rPr>
+          <w:lang w:val="en-US"/>
+        </w:rPr>
+        <w:t>articularly</w:t>
       </w:r>
       <w:r>
         <w:rPr>
@@ -10573,19 +11006,34 @@
         <w:rPr>
           <w:lang w:val="en-US"/>
         </w:rPr>
-        <w:t xml:space="preserve">s for trauma were </w:t>
-      </w:r>
-      <w:r>
-        <w:rPr>
+        <w:t xml:space="preserve">s for trauma </w:t>
+      </w:r>
+      <w:r>
+        <w:rPr>
+          <w:highlight w:val="yellow"/>
+          <w:lang w:val="en-US"/>
+        </w:rPr>
+        <w:t xml:space="preserve">were </w:t>
+      </w:r>
+      <w:r>
+        <w:rPr>
+          <w:highlight w:val="yellow"/>
           <w:lang w:val="en-US"/>
         </w:rPr>
         <w:t>41</w:t>
       </w:r>
       <w:r>
         <w:rPr>
-          <w:lang w:val="en-US"/>
-        </w:rPr>
-        <w:t>% higher than expected, while</w:t>
+          <w:highlight w:val="yellow"/>
+          <w:lang w:val="en-US"/>
+        </w:rPr>
+        <w:t>% higher than expected</w:t>
+      </w:r>
+      <w:r>
+        <w:rPr>
+          <w:lang w:val="en-US"/>
+        </w:rPr>
+        <w:t>, while</w:t>
       </w:r>
       <w:r>
         <w:rPr>
@@ -10597,49 +11045,70 @@
         <w:rPr>
           <w:lang w:val="en-US"/>
         </w:rPr>
-        <w:t xml:space="preserve"> for respiratory conditions</w:t>
-      </w:r>
-      <w:r>
-        <w:rPr>
+        <w:t xml:space="preserve"> for </w:t>
+      </w:r>
+      <w:r>
+        <w:rPr>
+          <w:highlight w:val="yellow"/>
+          <w:lang w:val="en-US"/>
+        </w:rPr>
+        <w:t>respiratory conditions</w:t>
+      </w:r>
+      <w:r>
+        <w:rPr>
+          <w:highlight w:val="yellow"/>
           <w:lang w:val="en-US"/>
         </w:rPr>
         <w:t xml:space="preserve">, </w:t>
       </w:r>
       <w:r>
         <w:rPr>
-          <w:lang w:val="en-US"/>
-        </w:rPr>
+          <w:highlight w:val="yellow"/>
+          <w:lang w:val="en-US"/>
+        </w:rPr>
+        <w:lastRenderedPageBreak/>
         <w:t>hospitalizations</w:t>
       </w:r>
       <w:r>
         <w:rPr>
+          <w:highlight w:val="yellow"/>
           <w:lang w:val="en-US"/>
         </w:rPr>
         <w:t xml:space="preserve"> w</w:t>
       </w:r>
       <w:r>
         <w:rPr>
+          <w:highlight w:val="yellow"/>
           <w:lang w:val="en-US"/>
         </w:rPr>
         <w:t>ere</w:t>
       </w:r>
       <w:r>
         <w:rPr>
+          <w:highlight w:val="yellow"/>
           <w:lang w:val="en-US"/>
         </w:rPr>
         <w:t xml:space="preserve"> </w:t>
       </w:r>
       <w:r>
         <w:rPr>
+          <w:highlight w:val="yellow"/>
           <w:lang w:val="en-US"/>
         </w:rPr>
         <w:t>71</w:t>
       </w:r>
       <w:r>
         <w:rPr>
-          <w:lang w:val="en-US"/>
-        </w:rPr>
-        <w:t xml:space="preserve">% higher. These results provide </w:t>
+          <w:highlight w:val="yellow"/>
+          <w:lang w:val="en-US"/>
+        </w:rPr>
+        <w:t>% higher</w:t>
+      </w:r>
+      <w:r>
+        <w:rPr>
+          <w:lang w:val="en-US"/>
+        </w:rPr>
+        <w:t xml:space="preserve">. These results provide </w:t>
       </w:r>
       <w:r>
         <w:rPr>
@@ -10696,7 +11165,20 @@
         <w:rPr>
           <w:lang w:val="en-US"/>
         </w:rPr>
-        <w:t>The overall decline in ED consultations c</w:t>
+        <w:t xml:space="preserve">The </w:t>
+      </w:r>
+      <w:r>
+        <w:rPr>
+          <w:highlight w:val="yellow"/>
+          <w:lang w:val="en-US"/>
+        </w:rPr>
+        <w:t>overall decline in ED consultations</w:t>
+      </w:r>
+      <w:r>
+        <w:rPr>
+          <w:lang w:val="en-US"/>
+        </w:rPr>
+        <w:t xml:space="preserve"> c</w:t>
       </w:r>
       <w:r>
         <w:rPr>
@@ -10714,14 +11196,7 @@
         <w:rPr>
           <w:lang w:val="en-US"/>
         </w:rPr>
-        <w:t xml:space="preserve">be explained through access; during this period, individuals with non-severe or life-threatening emergencies who would generally visit </w:t>
-      </w:r>
-      <w:r>
-        <w:rPr>
-          <w:lang w:val="en-US"/>
-        </w:rPr>
-        <w:lastRenderedPageBreak/>
-        <w:t>emergency services might reasonably avoid these hospitals</w:t>
+        <w:t>be explained through access; during this period, individuals with non-severe or life-threatening emergencies who would generally visit emergency services might reasonably avoid these hospitals</w:t>
       </w:r>
       <w:r>
         <w:rPr>
@@ -10896,43 +11371,62 @@
         <w:rPr>
           <w:lang w:val="en-US"/>
         </w:rPr>
-        <w:t xml:space="preserve">he increase in the number and proportion of trauma hospitalizations during the social protest period suggests that confrontations and police brutality </w:t>
-      </w:r>
-      <w:r>
-        <w:rPr>
+        <w:t xml:space="preserve">he </w:t>
+      </w:r>
+      <w:r>
+        <w:rPr>
+          <w:highlight w:val="yellow"/>
+          <w:lang w:val="en-US"/>
+        </w:rPr>
+        <w:t xml:space="preserve">increase in the number and proportion of trauma hospitalizations during the social protest period suggests that confrontations and police brutality </w:t>
+      </w:r>
+      <w:r>
+        <w:rPr>
+          <w:highlight w:val="yellow"/>
           <w:lang w:val="en-US"/>
         </w:rPr>
         <w:t>resulted</w:t>
       </w:r>
       <w:r>
         <w:rPr>
+          <w:highlight w:val="yellow"/>
           <w:lang w:val="en-US"/>
         </w:rPr>
         <w:t xml:space="preserve"> in an increase</w:t>
       </w:r>
       <w:r>
         <w:rPr>
+          <w:highlight w:val="yellow"/>
           <w:lang w:val="en-US"/>
         </w:rPr>
         <w:t>d</w:t>
       </w:r>
       <w:r>
         <w:rPr>
+          <w:highlight w:val="yellow"/>
           <w:lang w:val="en-US"/>
         </w:rPr>
         <w:t xml:space="preserve"> number of civilians injured that needed medical a</w:t>
       </w:r>
       <w:r>
         <w:rPr>
+          <w:highlight w:val="yellow"/>
           <w:lang w:val="en-US"/>
         </w:rPr>
         <w:t>t</w:t>
       </w:r>
       <w:r>
         <w:rPr>
-          <w:lang w:val="en-US"/>
-        </w:rPr>
-        <w:t>tention. This is consistent with a previous study that evidenced an incr</w:t>
+          <w:highlight w:val="yellow"/>
+          <w:lang w:val="en-US"/>
+        </w:rPr>
+        <w:t>tention</w:t>
+      </w:r>
+      <w:r>
+        <w:rPr>
+          <w:lang w:val="en-US"/>
+        </w:rPr>
+        <w:t>. This is consistent with a previous study that evidenced an incr</w:t>
       </w:r>
       <w:r>
         <w:rPr>
@@ -11007,15 +11501,23 @@
       </w:r>
       <w:r>
         <w:rPr>
+          <w:highlight w:val="yellow"/>
           <w:lang w:val="en-US"/>
         </w:rPr>
         <w:t>demonstrated increased</w:t>
       </w:r>
       <w:r>
         <w:rPr>
-          <w:lang w:val="en-US"/>
-        </w:rPr>
-        <w:t xml:space="preserve"> levels of trauma at the beginning of the social crisis in the south-east area of Santiago (fairly far from the protests’ focal point), though the authors found no </w:t>
+          <w:highlight w:val="yellow"/>
+          <w:lang w:val="en-US"/>
+        </w:rPr>
+        <w:t xml:space="preserve"> levels of trauma</w:t>
+      </w:r>
+      <w:r>
+        <w:rPr>
+          <w:lang w:val="en-US"/>
+        </w:rPr>
+        <w:t xml:space="preserve"> at the beginning of the social crisis in the south-east area of Santiago (fairly far from the protests’ focal point), though the authors found no </w:t>
       </w:r>
       <w:r>
         <w:rPr>
@@ -11116,7 +11618,20 @@
         <w:rPr>
           <w:lang w:val="en-US"/>
         </w:rPr>
-        <w:t xml:space="preserve">, the observed increase in disease severity of trauma and respiratory consultations could be explained by </w:t>
+        <w:t xml:space="preserve">, the </w:t>
+      </w:r>
+      <w:r>
+        <w:rPr>
+          <w:highlight w:val="yellow"/>
+          <w:lang w:val="en-US"/>
+        </w:rPr>
+        <w:t>observed increase in disease severity of trauma and respiratory consultations</w:t>
+      </w:r>
+      <w:r>
+        <w:rPr>
+          <w:lang w:val="en-US"/>
+        </w:rPr>
+        <w:t xml:space="preserve"> could be explained by </w:t>
       </w:r>
       <w:r>
         <w:rPr>
@@ -11179,6 +11694,7 @@
         <w:rPr>
           <w:lang w:val="en-US"/>
         </w:rPr>
+        <w:lastRenderedPageBreak/>
         <w:t>During the “October 2019” protests, many human rights organizations were present in Chile. The evidence contained in reports from the United Nations, The Interamerican Commission of Human Rights, The National Institute of Human Rights, Amnesty International, and Human Right</w:t>
       </w:r>
       <w:r>
@@ -11280,14 +11796,7 @@
         <w:rPr>
           <w:lang w:val="en-US"/>
         </w:rPr>
-        <w:t xml:space="preserve"> at short-</w:t>
-      </w:r>
-      <w:r>
-        <w:rPr>
-          <w:lang w:val="en-US"/>
-        </w:rPr>
-        <w:lastRenderedPageBreak/>
-        <w:t>distance</w:t>
+        <w:t xml:space="preserve"> at short-distance</w:t>
       </w:r>
       <w:r>
         <w:rPr>
@@ -12205,7 +12714,14 @@
         <w:rPr>
           <w:lang w:val="en-US"/>
         </w:rPr>
-        <w:t xml:space="preserve">advocate for </w:t>
+        <w:t xml:space="preserve">advocate </w:t>
+      </w:r>
+      <w:r>
+        <w:rPr>
+          <w:lang w:val="en-US"/>
+        </w:rPr>
+        <w:lastRenderedPageBreak/>
+        <w:t xml:space="preserve">for </w:t>
       </w:r>
       <w:r>
         <w:rPr>
@@ -12371,14 +12887,7 @@
         <w:rPr>
           <w:lang w:val="en-US"/>
         </w:rPr>
-        <w:t xml:space="preserve"> from private institutions </w:t>
-      </w:r>
-      <w:r>
-        <w:rPr>
-          <w:lang w:val="en-US"/>
-        </w:rPr>
-        <w:lastRenderedPageBreak/>
-        <w:t>near the focal point of the protests</w:t>
+        <w:t xml:space="preserve"> from private institutions near the focal point of the protests</w:t>
       </w:r>
       <w:r>
         <w:rPr>
@@ -12841,6 +13350,7 @@
         <w:rPr>
           <w:lang w:val="en-US"/>
         </w:rPr>
+        <w:lastRenderedPageBreak/>
         <w:t>A</w:t>
       </w:r>
       <w:r>
@@ -12923,7 +13433,6 @@
           <w:bCs/>
           <w:lang w:val="en-US"/>
         </w:rPr>
-        <w:lastRenderedPageBreak/>
         <w:t>Declaration of interests</w:t>
       </w:r>
       <w:r>
@@ -13277,6 +13786,7 @@
         <w:ind w:left="720" w:hanging="720"/>
       </w:pPr>
       <w:r>
+        <w:lastRenderedPageBreak/>
         <w:t>7.</w:t>
       </w:r>
       <w:r>
@@ -13379,7 +13889,6 @@
         <w:rPr>
           <w:lang w:val="es-CL"/>
         </w:rPr>
-        <w:lastRenderedPageBreak/>
         <w:t>11.</w:t>
       </w:r>
       <w:r>
@@ -13679,6 +14188,7 @@
         <w:rPr>
           <w:lang w:val="es-CL"/>
         </w:rPr>
+        <w:lastRenderedPageBreak/>
         <w:t>24.</w:t>
       </w:r>
       <w:r>
@@ -13756,7 +14266,6 @@
         <w:ind w:left="720" w:hanging="720"/>
       </w:pPr>
       <w:r>
-        <w:lastRenderedPageBreak/>
         <w:t>27.</w:t>
       </w:r>
       <w:r>

</xml_diff>

<commit_message>
changes to hosp resp in the new database
</commit_message>
<xml_diff>
--- a/__drafts/AJPH/Manuscript.docx
+++ b/__drafts/AJPH/Manuscript.docx
@@ -1101,19 +1101,37 @@
         </w:rPr>
         <w:t xml:space="preserve">. </w:t>
       </w:r>
+      <w:del w:id="1" w:author="Andrés González Santa Cruz" w:date="2021-03-30T18:58:00Z">
+        <w:r>
+          <w:rPr>
+            <w:color w:val="000000"/>
+            <w:lang w:val="en-US"/>
+          </w:rPr>
+          <w:delText xml:space="preserve">In this study we </w:delText>
+        </w:r>
+        <w:r>
+          <w:rPr>
+            <w:color w:val="000000"/>
+            <w:lang w:val="en-US"/>
+          </w:rPr>
+          <w:delText>quantify</w:delText>
+        </w:r>
+      </w:del>
+      <w:ins w:id="2" w:author="Andrés González Santa Cruz" w:date="2021-03-30T18:58:00Z">
+        <w:r>
+          <w:rPr>
+            <w:color w:val="000000"/>
+            <w:lang w:val="en-US"/>
+          </w:rPr>
+          <w:t>This study quantifies</w:t>
+        </w:r>
+      </w:ins>
       <w:r>
         <w:rPr>
           <w:color w:val="000000"/>
           <w:lang w:val="en-US"/>
         </w:rPr>
-        <w:t xml:space="preserve">In this study we </w:t>
-      </w:r>
-      <w:r>
-        <w:rPr>
-          <w:color w:val="000000"/>
-          <w:lang w:val="en-US"/>
-        </w:rPr>
-        <w:t xml:space="preserve">quantify the effects of the 2019 Chilean protests on </w:t>
+        <w:t xml:space="preserve"> the effects of the 2019 Chilean protests on </w:t>
       </w:r>
       <w:r>
         <w:rPr>
@@ -1264,7 +1282,21 @@
         <w:rPr>
           <w:lang w:val="en-US"/>
         </w:rPr>
-        <w:t xml:space="preserve"> The outcome were the </w:t>
+        <w:t xml:space="preserve"> The outcome</w:t>
+      </w:r>
+      <w:ins w:id="3" w:author="Andrés González Santa Cruz" w:date="2021-03-30T18:58:00Z">
+        <w:r>
+          <w:rPr>
+            <w:lang w:val="en-US"/>
+          </w:rPr>
+          <w:t>s</w:t>
+        </w:r>
+      </w:ins>
+      <w:r>
+        <w:rPr>
+          <w:lang w:val="en-US"/>
+        </w:rPr>
+        <w:t xml:space="preserve"> were the </w:t>
       </w:r>
       <w:r>
         <w:rPr>
@@ -1432,7 +1464,7 @@
         </w:rPr>
         <w:t>1</w:t>
       </w:r>
-      <w:del w:id="1" w:author="Andrés González Santa Cruz" w:date="2021-03-30T17:06:00Z">
+      <w:del w:id="4" w:author="Andrés González Santa Cruz" w:date="2021-03-30T17:06:00Z">
         <w:r>
           <w:rPr>
             <w:highlight w:val="yellow"/>
@@ -1441,7 +1473,7 @@
           <w:delText>5</w:delText>
         </w:r>
       </w:del>
-      <w:ins w:id="2" w:author="Andrés González Santa Cruz" w:date="2021-03-30T17:06:00Z">
+      <w:ins w:id="5" w:author="Andrés González Santa Cruz" w:date="2021-03-30T17:06:00Z">
         <w:r>
           <w:rPr>
             <w:highlight w:val="yellow"/>
@@ -1492,7 +1524,7 @@
         </w:rPr>
         <w:t>-</w:t>
       </w:r>
-      <w:ins w:id="3" w:author="Andrés González Santa Cruz" w:date="2021-03-30T17:06:00Z">
+      <w:ins w:id="6" w:author="Andrés González Santa Cruz" w:date="2021-03-30T17:06:00Z">
         <w:r>
           <w:rPr>
             <w:lang w:val="en-US"/>
@@ -1500,7 +1532,7 @@
           <w:t>40.2</w:t>
         </w:r>
       </w:ins>
-      <w:del w:id="4" w:author="Andrés González Santa Cruz" w:date="2021-03-30T17:06:00Z">
+      <w:del w:id="7" w:author="Andrés González Santa Cruz" w:date="2021-03-30T17:06:00Z">
         <w:r>
           <w:rPr>
             <w:highlight w:val="yellow"/>
@@ -1537,7 +1569,7 @@
         </w:rPr>
         <w:t xml:space="preserve">, </w:t>
       </w:r>
-      <w:ins w:id="5" w:author="Andrés González Santa Cruz" w:date="2021-03-30T17:06:00Z">
+      <w:ins w:id="8" w:author="Andrés González Santa Cruz" w:date="2021-03-30T17:06:00Z">
         <w:r>
           <w:rPr>
             <w:lang w:val="en-US"/>
@@ -1545,7 +1577,7 @@
           <w:t>11.5</w:t>
         </w:r>
       </w:ins>
-      <w:del w:id="6" w:author="Andrés González Santa Cruz" w:date="2021-03-30T17:06:00Z">
+      <w:del w:id="9" w:author="Andrés González Santa Cruz" w:date="2021-03-30T17:06:00Z">
         <w:r>
           <w:rPr>
             <w:highlight w:val="yellow"/>
@@ -1582,7 +1614,7 @@
         </w:rPr>
         <w:t>)</w:t>
       </w:r>
-      <w:ins w:id="7" w:author="Andrés González Santa Cruz" w:date="2021-03-30T17:11:00Z">
+      <w:ins w:id="10" w:author="Andrés González Santa Cruz" w:date="2021-03-30T17:11:00Z">
         <w:r>
           <w:rPr>
             <w:highlight w:val="yellow"/>
@@ -1591,7 +1623,7 @@
           <w:t>,</w:t>
         </w:r>
       </w:ins>
-      <w:del w:id="8" w:author="Andrés González Santa Cruz" w:date="2021-03-30T17:11:00Z">
+      <w:del w:id="11" w:author="Andrés González Santa Cruz" w:date="2021-03-30T17:11:00Z">
         <w:r>
           <w:rPr>
             <w:highlight w:val="yellow"/>
@@ -1600,7 +1632,7 @@
           <w:delText xml:space="preserve"> and </w:delText>
         </w:r>
       </w:del>
-      <w:ins w:id="9" w:author="Andrés González Santa Cruz" w:date="2021-03-30T17:07:00Z">
+      <w:ins w:id="12" w:author="Andrés González Santa Cruz" w:date="2021-03-30T17:07:00Z">
         <w:r>
           <w:rPr>
             <w:highlight w:val="yellow"/>
@@ -1609,7 +1641,7 @@
           <w:t>30</w:t>
         </w:r>
       </w:ins>
-      <w:del w:id="10" w:author="Andrés González Santa Cruz" w:date="2021-03-30T17:07:00Z">
+      <w:del w:id="13" w:author="Andrés González Santa Cruz" w:date="2021-03-30T17:07:00Z">
         <w:r>
           <w:rPr>
             <w:highlight w:val="yellow"/>
@@ -1674,7 +1706,7 @@
         </w:rPr>
         <w:t>-</w:t>
       </w:r>
-      <w:del w:id="11" w:author="Andrés González Santa Cruz" w:date="2021-03-30T17:07:00Z">
+      <w:del w:id="14" w:author="Andrés González Santa Cruz" w:date="2021-03-30T17:07:00Z">
         <w:r>
           <w:rPr>
             <w:highlight w:val="yellow"/>
@@ -1697,7 +1729,7 @@
           <w:delText>3</w:delText>
         </w:r>
       </w:del>
-      <w:ins w:id="12" w:author="Andrés González Santa Cruz" w:date="2021-03-30T17:07:00Z">
+      <w:ins w:id="15" w:author="Andrés González Santa Cruz" w:date="2021-03-30T17:07:00Z">
         <w:r>
           <w:rPr>
             <w:highlight w:val="yellow"/>
@@ -1720,7 +1752,7 @@
         </w:rPr>
         <w:t xml:space="preserve">, </w:t>
       </w:r>
-      <w:del w:id="13" w:author="Andrés González Santa Cruz" w:date="2021-03-30T17:07:00Z">
+      <w:del w:id="16" w:author="Andrés González Santa Cruz" w:date="2021-03-30T17:07:00Z">
         <w:r>
           <w:rPr>
             <w:highlight w:val="yellow"/>
@@ -1743,7 +1775,7 @@
           <w:delText>9</w:delText>
         </w:r>
       </w:del>
-      <w:ins w:id="14" w:author="Andrés González Santa Cruz" w:date="2021-03-30T17:07:00Z">
+      <w:ins w:id="17" w:author="Andrés González Santa Cruz" w:date="2021-03-30T17:07:00Z">
         <w:r>
           <w:rPr>
             <w:highlight w:val="yellow"/>
@@ -1766,7 +1798,7 @@
         </w:rPr>
         <w:t xml:space="preserve">) </w:t>
       </w:r>
-      <w:ins w:id="15" w:author="Andrés González Santa Cruz" w:date="2021-03-30T17:11:00Z">
+      <w:ins w:id="18" w:author="Andrés González Santa Cruz" w:date="2021-03-30T17:11:00Z">
         <w:r>
           <w:rPr>
             <w:highlight w:val="yellow"/>
@@ -1775,7 +1807,7 @@
           <w:t>and respiratory hospitalizations, 6.8% (</w:t>
         </w:r>
       </w:ins>
-      <w:ins w:id="16" w:author="Andrés González Santa Cruz" w:date="2021-03-30T17:12:00Z">
+      <w:ins w:id="19" w:author="Andrés González Santa Cruz" w:date="2021-03-30T17:12:00Z">
         <w:r>
           <w:rPr>
             <w:highlight w:val="yellow"/>
@@ -1791,7 +1823,7 @@
           <w:t xml:space="preserve"> -43.6%, 30.8%</w:t>
         </w:r>
       </w:ins>
-      <w:ins w:id="17" w:author="Andrés González Santa Cruz" w:date="2021-03-30T17:11:00Z">
+      <w:ins w:id="20" w:author="Andrés González Santa Cruz" w:date="2021-03-30T17:11:00Z">
         <w:r>
           <w:rPr>
             <w:highlight w:val="yellow"/>
@@ -1842,7 +1874,7 @@
         </w:rPr>
         <w:t xml:space="preserve">. In contrast, trauma hospitalizations increased by </w:t>
       </w:r>
-      <w:del w:id="18" w:author="Andrés González Santa Cruz" w:date="2021-03-30T17:08:00Z">
+      <w:del w:id="21" w:author="Andrés González Santa Cruz" w:date="2021-03-30T17:08:00Z">
         <w:r>
           <w:rPr>
             <w:highlight w:val="yellow"/>
@@ -1851,7 +1883,7 @@
           <w:delText>17</w:delText>
         </w:r>
       </w:del>
-      <w:ins w:id="19" w:author="Andrés González Santa Cruz" w:date="2021-03-30T17:08:00Z">
+      <w:ins w:id="22" w:author="Andrés González Santa Cruz" w:date="2021-03-30T17:08:00Z">
         <w:r>
           <w:rPr>
             <w:highlight w:val="yellow"/>
@@ -1867,7 +1899,7 @@
         </w:rPr>
         <w:t>% (</w:t>
       </w:r>
-      <w:bookmarkStart w:id="20" w:name="_Hlk58181911"/>
+      <w:bookmarkStart w:id="23" w:name="_Hlk58181911"/>
       <w:r>
         <w:rPr>
           <w:highlight w:val="yellow"/>
@@ -1882,7 +1914,7 @@
         </w:rPr>
         <w:t>4</w:t>
       </w:r>
-      <w:ins w:id="21" w:author="Andrés González Santa Cruz" w:date="2021-03-30T17:08:00Z">
+      <w:ins w:id="24" w:author="Andrés González Santa Cruz" w:date="2021-03-30T17:08:00Z">
         <w:r>
           <w:rPr>
             <w:highlight w:val="yellow"/>
@@ -1891,7 +1923,7 @@
           <w:t>.</w:t>
         </w:r>
       </w:ins>
-      <w:del w:id="22" w:author="Andrés González Santa Cruz" w:date="2021-03-30T17:08:00Z">
+      <w:del w:id="25" w:author="Andrés González Santa Cruz" w:date="2021-03-30T17:08:00Z">
         <w:r>
           <w:rPr>
             <w:highlight w:val="yellow"/>
@@ -1907,7 +1939,7 @@
           <w:delText>9</w:delText>
         </w:r>
       </w:del>
-      <w:ins w:id="23" w:author="Andrés González Santa Cruz" w:date="2021-03-30T17:08:00Z">
+      <w:ins w:id="26" w:author="Andrés González Santa Cruz" w:date="2021-03-30T17:08:00Z">
         <w:r>
           <w:rPr>
             <w:highlight w:val="yellow"/>
@@ -1930,7 +1962,7 @@
         </w:rPr>
         <w:t>, 2</w:t>
       </w:r>
-      <w:del w:id="24" w:author="Andrés González Santa Cruz" w:date="2021-03-30T17:08:00Z">
+      <w:del w:id="27" w:author="Andrés González Santa Cruz" w:date="2021-03-30T17:08:00Z">
         <w:r>
           <w:rPr>
             <w:highlight w:val="yellow"/>
@@ -1953,8 +1985,8 @@
           <w:delText>1</w:delText>
         </w:r>
       </w:del>
-      <w:bookmarkEnd w:id="20"/>
-      <w:ins w:id="25" w:author="Andrés González Santa Cruz" w:date="2021-03-30T17:08:00Z">
+      <w:bookmarkEnd w:id="23"/>
+      <w:ins w:id="28" w:author="Andrés González Santa Cruz" w:date="2021-03-30T17:08:00Z">
         <w:r>
           <w:rPr>
             <w:highlight w:val="yellow"/>
@@ -2040,7 +2072,7 @@
         </w:rPr>
         <w:t>4</w:t>
       </w:r>
-      <w:del w:id="26" w:author="Andrés González Santa Cruz" w:date="2021-03-30T17:09:00Z">
+      <w:del w:id="29" w:author="Andrés González Santa Cruz" w:date="2021-03-30T17:09:00Z">
         <w:r>
           <w:rPr>
             <w:highlight w:val="yellow"/>
@@ -2049,7 +2081,7 @@
           <w:delText>1</w:delText>
         </w:r>
       </w:del>
-      <w:ins w:id="27" w:author="Andrés González Santa Cruz" w:date="2021-03-30T17:09:00Z">
+      <w:ins w:id="30" w:author="Andrés González Santa Cruz" w:date="2021-03-30T17:09:00Z">
         <w:r>
           <w:rPr>
             <w:highlight w:val="yellow"/>
@@ -2072,7 +2104,7 @@
         </w:rPr>
         <w:t xml:space="preserve">95%CrI: </w:t>
       </w:r>
-      <w:del w:id="28" w:author="Andrés González Santa Cruz" w:date="2021-03-30T17:09:00Z">
+      <w:del w:id="31" w:author="Andrés González Santa Cruz" w:date="2021-03-30T17:09:00Z">
         <w:r>
           <w:rPr>
             <w:highlight w:val="yellow"/>
@@ -2095,7 +2127,7 @@
           <w:delText>1</w:delText>
         </w:r>
       </w:del>
-      <w:ins w:id="29" w:author="Andrés González Santa Cruz" w:date="2021-03-30T17:09:00Z">
+      <w:ins w:id="32" w:author="Andrés González Santa Cruz" w:date="2021-03-30T17:09:00Z">
         <w:r>
           <w:rPr>
             <w:highlight w:val="yellow"/>
@@ -2118,7 +2150,7 @@
         </w:rPr>
         <w:t xml:space="preserve">, </w:t>
       </w:r>
-      <w:del w:id="30" w:author="Andrés González Santa Cruz" w:date="2021-03-30T17:09:00Z">
+      <w:del w:id="33" w:author="Andrés González Santa Cruz" w:date="2021-03-30T17:09:00Z">
         <w:r>
           <w:rPr>
             <w:highlight w:val="yellow"/>
@@ -2141,7 +2173,7 @@
           <w:delText>1</w:delText>
         </w:r>
       </w:del>
-      <w:ins w:id="31" w:author="Andrés González Santa Cruz" w:date="2021-03-30T17:09:00Z">
+      <w:ins w:id="34" w:author="Andrés González Santa Cruz" w:date="2021-03-30T17:09:00Z">
         <w:r>
           <w:rPr>
             <w:highlight w:val="yellow"/>
@@ -2164,7 +2196,7 @@
         </w:rPr>
         <w:t xml:space="preserve">) and </w:t>
       </w:r>
-      <w:del w:id="32" w:author="Andrés González Santa Cruz" w:date="2021-03-30T17:09:00Z">
+      <w:del w:id="35" w:author="Andrés González Santa Cruz" w:date="2021-03-30T17:09:00Z">
         <w:r>
           <w:rPr>
             <w:highlight w:val="yellow"/>
@@ -2173,7 +2205,7 @@
           <w:delText>71</w:delText>
         </w:r>
       </w:del>
-      <w:ins w:id="33" w:author="Andrés González Santa Cruz" w:date="2021-03-30T17:09:00Z">
+      <w:ins w:id="36" w:author="Andrés González Santa Cruz" w:date="2021-03-30T17:09:00Z">
         <w:r>
           <w:rPr>
             <w:highlight w:val="yellow"/>
@@ -2196,7 +2228,7 @@
         </w:rPr>
         <w:t xml:space="preserve">95%CrI: </w:t>
       </w:r>
-      <w:del w:id="34" w:author="Andrés González Santa Cruz" w:date="2021-03-30T17:10:00Z">
+      <w:del w:id="37" w:author="Andrés González Santa Cruz" w:date="2021-03-30T17:10:00Z">
         <w:r>
           <w:rPr>
             <w:highlight w:val="yellow"/>
@@ -2219,7 +2251,7 @@
           <w:delText>5</w:delText>
         </w:r>
       </w:del>
-      <w:ins w:id="35" w:author="Andrés González Santa Cruz" w:date="2021-03-30T17:10:00Z">
+      <w:ins w:id="38" w:author="Andrés González Santa Cruz" w:date="2021-03-30T17:10:00Z">
         <w:r>
           <w:rPr>
             <w:highlight w:val="yellow"/>
@@ -2242,7 +2274,7 @@
         </w:rPr>
         <w:t xml:space="preserve">, </w:t>
       </w:r>
-      <w:del w:id="36" w:author="Andrés González Santa Cruz" w:date="2021-03-30T17:10:00Z">
+      <w:del w:id="39" w:author="Andrés González Santa Cruz" w:date="2021-03-30T17:10:00Z">
         <w:r>
           <w:rPr>
             <w:highlight w:val="yellow"/>
@@ -2265,7 +2297,7 @@
           <w:delText>7</w:delText>
         </w:r>
       </w:del>
-      <w:ins w:id="37" w:author="Andrés González Santa Cruz" w:date="2021-03-30T17:10:00Z">
+      <w:ins w:id="40" w:author="Andrés González Santa Cruz" w:date="2021-03-30T17:10:00Z">
         <w:r>
           <w:rPr>
             <w:highlight w:val="yellow"/>
@@ -2340,7 +2372,21 @@
         <w:rPr>
           <w:lang w:val="en-US"/>
         </w:rPr>
-        <w:t xml:space="preserve"> the use of emergency health services by lowering the number of consultations due to trauma and respiratory causes, </w:t>
+        <w:t xml:space="preserve"> </w:t>
+      </w:r>
+      <w:del w:id="41" w:author="Andrés González Santa Cruz" w:date="2021-03-30T18:58:00Z">
+        <w:r>
+          <w:rPr>
+            <w:lang w:val="en-US"/>
+          </w:rPr>
+          <w:delText xml:space="preserve">the use of </w:delText>
+        </w:r>
+      </w:del>
+      <w:r>
+        <w:rPr>
+          <w:lang w:val="en-US"/>
+        </w:rPr>
+        <w:t xml:space="preserve">emergency health services by lowering the number of consultations due to trauma and respiratory causes, </w:t>
       </w:r>
       <w:r>
         <w:rPr>
@@ -2436,7 +2482,21 @@
         <w:rPr>
           <w:lang w:val="en-US"/>
         </w:rPr>
-        <w:t>prevent negative</w:t>
+        <w:t xml:space="preserve">prevent </w:t>
+      </w:r>
+      <w:ins w:id="42" w:author="Andrés González Santa Cruz" w:date="2021-03-30T18:59:00Z">
+        <w:r>
+          <w:rPr>
+            <w:lang w:val="en-US"/>
+          </w:rPr>
+          <w:t xml:space="preserve">the </w:t>
+        </w:r>
+      </w:ins>
+      <w:r>
+        <w:rPr>
+          <w:lang w:val="en-US"/>
+        </w:rPr>
+        <w:t>negative</w:t>
       </w:r>
       <w:r>
         <w:rPr>
@@ -3003,7 +3063,7 @@
         </w:rPr>
         <w:t xml:space="preserve">), </w:t>
       </w:r>
-      <w:bookmarkStart w:id="38" w:name="_Hlk64550942"/>
+      <w:bookmarkStart w:id="43" w:name="_Hlk64550942"/>
       <w:r>
         <w:rPr>
           <w:lang w:val="en-US"/>
@@ -3016,7 +3076,7 @@
         </w:rPr>
         <w:t xml:space="preserve"> structural processes</w:t>
       </w:r>
-      <w:bookmarkEnd w:id="38"/>
+      <w:bookmarkEnd w:id="43"/>
       <w:r>
         <w:rPr>
           <w:lang w:val="en-US"/>
@@ -5509,52 +5569,80 @@
           <w:highlight w:val="yellow"/>
           <w:lang w:val="en-US"/>
         </w:rPr>
-        <w:t xml:space="preserve">), and the last week of 2020 (from Monday, December </w:t>
-      </w:r>
+        <w:t>)</w:t>
+      </w:r>
+      <w:del w:id="44" w:author="Andrés González Santa Cruz" w:date="2021-03-30T19:00:00Z">
+        <w:r>
+          <w:rPr>
+            <w:highlight w:val="yellow"/>
+            <w:lang w:val="en-US"/>
+          </w:rPr>
+          <w:delText>,</w:delText>
+        </w:r>
+      </w:del>
       <w:r>
         <w:rPr>
           <w:highlight w:val="yellow"/>
           <w:lang w:val="en-US"/>
         </w:rPr>
-        <w:t>30</w:t>
-      </w:r>
+        <w:t xml:space="preserve"> and the last week of 2020 (from Monday, December </w:t>
+      </w:r>
+      <w:del w:id="45" w:author="Andrés González Santa Cruz" w:date="2021-03-30T19:00:00Z">
+        <w:r>
+          <w:rPr>
+            <w:highlight w:val="yellow"/>
+            <w:lang w:val="en-US"/>
+          </w:rPr>
+          <w:delText>30</w:delText>
+        </w:r>
+        <w:r>
+          <w:rPr>
+            <w:highlight w:val="yellow"/>
+            <w:vertAlign w:val="superscript"/>
+            <w:lang w:val="en-US"/>
+          </w:rPr>
+          <w:delText>rd</w:delText>
+        </w:r>
+      </w:del>
+      <w:ins w:id="46" w:author="Andrés González Santa Cruz" w:date="2021-03-30T19:00:00Z">
+        <w:r>
+          <w:rPr>
+            <w:highlight w:val="yellow"/>
+            <w:lang w:val="en-US"/>
+          </w:rPr>
+          <w:t>30</w:t>
+        </w:r>
+        <w:r>
+          <w:rPr>
+            <w:highlight w:val="yellow"/>
+            <w:vertAlign w:val="superscript"/>
+            <w:lang w:val="en-US"/>
+          </w:rPr>
+          <w:t>th</w:t>
+        </w:r>
+      </w:ins>
       <w:r>
         <w:rPr>
           <w:highlight w:val="yellow"/>
-          <w:vertAlign w:val="superscript"/>
-          <w:lang w:val="en-US"/>
-        </w:rPr>
-        <w:t>rd</w:t>
-      </w:r>
+          <w:lang w:val="en-US"/>
+        </w:rPr>
+        <w:t>, to</w:t>
+      </w:r>
+      <w:ins w:id="47" w:author="Andrés González Santa Cruz" w:date="2021-03-30T19:00:00Z">
+        <w:r>
+          <w:rPr>
+            <w:highlight w:val="yellow"/>
+            <w:lang w:val="en-US"/>
+          </w:rPr>
+          <w:t xml:space="preserve"> </w:t>
+        </w:r>
+      </w:ins>
       <w:r>
         <w:rPr>
           <w:highlight w:val="yellow"/>
           <w:lang w:val="en-US"/>
         </w:rPr>
-        <w:t xml:space="preserve">, </w:t>
-      </w:r>
-      <w:proofErr w:type="spellStart"/>
-      <w:r>
-        <w:rPr>
-          <w:highlight w:val="yellow"/>
-          <w:lang w:val="en-US"/>
-        </w:rPr>
-        <w:t>to</w:t>
-      </w:r>
-      <w:r>
-        <w:rPr>
-          <w:highlight w:val="yellow"/>
-          <w:lang w:val="en-US"/>
-        </w:rPr>
-        <w:t>Tuesday</w:t>
-      </w:r>
-      <w:proofErr w:type="spellEnd"/>
-      <w:r>
-        <w:rPr>
-          <w:highlight w:val="yellow"/>
-          <w:lang w:val="en-US"/>
-        </w:rPr>
-        <w:t>,</w:t>
+        <w:t>Tuesday,</w:t>
       </w:r>
       <w:r>
         <w:rPr>
@@ -6852,7 +6940,7 @@
         </w:rPr>
         <w:t xml:space="preserve">(week number </w:t>
       </w:r>
-      <w:del w:id="39" w:author="Andrés González Santa Cruz" w:date="2021-03-30T14:26:00Z">
+      <w:del w:id="48" w:author="Andrés González Santa Cruz" w:date="2021-03-30T14:26:00Z">
         <w:r>
           <w:rPr>
             <w:highlight w:val="yellow"/>
@@ -6861,7 +6949,7 @@
           <w:delText>42</w:delText>
         </w:r>
       </w:del>
-      <w:ins w:id="40" w:author="Andrés González Santa Cruz" w:date="2021-03-30T14:26:00Z">
+      <w:ins w:id="49" w:author="Andrés González Santa Cruz" w:date="2021-03-30T14:26:00Z">
         <w:r>
           <w:rPr>
             <w:highlight w:val="yellow"/>
@@ -8719,7 +8807,7 @@
       <w:r>
         <w:rPr>
           <w:lang w:val="en-US"/>
-          <w:rPrChange w:id="41" w:author="Andrés González Santa Cruz" w:date="2021-03-30T17:01:00Z">
+          <w:rPrChange w:id="50" w:author="Andrés González Santa Cruz" w:date="2021-03-30T17:01:00Z">
             <w:rPr/>
           </w:rPrChange>
         </w:rPr>
@@ -9146,7 +9234,81 @@
           <w:highlight w:val="yellow"/>
           <w:lang w:val="en-US"/>
         </w:rPr>
-        <w:t>3,137</w:t>
+        <w:t>3,</w:t>
+      </w:r>
+      <w:del w:id="51" w:author="Andrés González Santa Cruz" w:date="2021-03-30T18:03:00Z">
+        <w:r>
+          <w:rPr>
+            <w:highlight w:val="yellow"/>
+            <w:lang w:val="en-US"/>
+          </w:rPr>
+          <w:delText>137</w:delText>
+        </w:r>
+        <w:r>
+          <w:rPr>
+            <w:lang w:val="en-US"/>
+          </w:rPr>
+          <w:delText xml:space="preserve"> </w:delText>
+        </w:r>
+      </w:del>
+      <w:ins w:id="52" w:author="Andrés González Santa Cruz" w:date="2021-03-30T18:03:00Z">
+        <w:r>
+          <w:rPr>
+            <w:highlight w:val="yellow"/>
+            <w:lang w:val="en-US"/>
+          </w:rPr>
+          <w:t>13</w:t>
+        </w:r>
+        <w:r>
+          <w:rPr>
+            <w:lang w:val="en-US"/>
+          </w:rPr>
+          <w:t>2</w:t>
+        </w:r>
+        <w:r>
+          <w:rPr>
+            <w:lang w:val="en-US"/>
+          </w:rPr>
+          <w:t xml:space="preserve"> </w:t>
+        </w:r>
+      </w:ins>
+      <w:r>
+        <w:rPr>
+          <w:lang w:val="en-US"/>
+        </w:rPr>
+        <w:t xml:space="preserve">and </w:t>
+      </w:r>
+      <w:r>
+        <w:rPr>
+          <w:highlight w:val="yellow"/>
+          <w:lang w:val="en-US"/>
+        </w:rPr>
+        <w:t>288</w:t>
+      </w:r>
+      <w:r>
+        <w:rPr>
+          <w:lang w:val="en-US"/>
+        </w:rPr>
+        <w:t>, respectively</w:t>
+      </w:r>
+      <w:r>
+        <w:rPr>
+          <w:lang w:val="en-US"/>
+        </w:rPr>
+        <w:t xml:space="preserve"> (Table 1)</w:t>
+      </w:r>
+      <w:r>
+        <w:rPr>
+          <w:lang w:val="en-US"/>
+        </w:rPr>
+        <w:t xml:space="preserve">, while in the exposure period were </w:t>
+      </w:r>
+      <w:r>
+        <w:rPr>
+          <w:highlight w:val="yellow"/>
+          <w:lang w:val="en-US"/>
+        </w:rPr>
+        <w:t>2,854</w:t>
       </w:r>
       <w:r>
         <w:rPr>
@@ -9159,32 +9321,56 @@
           <w:highlight w:val="yellow"/>
           <w:lang w:val="en-US"/>
         </w:rPr>
-        <w:t>288</w:t>
-      </w:r>
-      <w:r>
-        <w:rPr>
-          <w:lang w:val="en-US"/>
-        </w:rPr>
-        <w:t>, respectively</w:t>
-      </w:r>
-      <w:r>
-        <w:rPr>
-          <w:lang w:val="en-US"/>
-        </w:rPr>
-        <w:t xml:space="preserve"> (Table 1)</w:t>
-      </w:r>
-      <w:r>
-        <w:rPr>
-          <w:lang w:val="en-US"/>
-        </w:rPr>
-        <w:t xml:space="preserve">, while in the exposure period were </w:t>
+        <w:t>298</w:t>
+      </w:r>
+      <w:r>
+        <w:rPr>
+          <w:lang w:val="en-US"/>
+        </w:rPr>
+        <w:t xml:space="preserve">. </w:t>
+      </w:r>
+      <w:r>
+        <w:rPr>
+          <w:lang w:val="en-US"/>
+        </w:rPr>
+        <w:t>Overall, during 2015-2019</w:t>
+      </w:r>
+      <w:r>
+        <w:rPr>
+          <w:lang w:val="en-US"/>
+        </w:rPr>
+        <w:t>,</w:t>
+      </w:r>
+      <w:r>
+        <w:rPr>
+          <w:lang w:val="en-US"/>
+        </w:rPr>
+        <w:t xml:space="preserve"> trauma cases </w:t>
+      </w:r>
+      <w:r>
+        <w:rPr>
+          <w:lang w:val="en-US"/>
+        </w:rPr>
+        <w:t xml:space="preserve">represent </w:t>
       </w:r>
       <w:r>
         <w:rPr>
           <w:highlight w:val="yellow"/>
           <w:lang w:val="en-US"/>
         </w:rPr>
-        <w:t>2,854</w:t>
+        <w:t>26</w:t>
+      </w:r>
+      <w:r>
+        <w:rPr>
+          <w:lang w:val="en-US"/>
+        </w:rPr>
+        <w:t>% of total consultation</w:t>
+      </w:r>
+      <w:r>
+        <w:rPr>
+          <w:lang w:val="en-US"/>
+        </w:rPr>
+        <w:t>s</w:t>
       </w:r>
       <w:r>
         <w:rPr>
@@ -9197,31 +9383,19 @@
           <w:highlight w:val="yellow"/>
           <w:lang w:val="en-US"/>
         </w:rPr>
-        <w:t>298</w:t>
-      </w:r>
-      <w:r>
-        <w:rPr>
-          <w:lang w:val="en-US"/>
-        </w:rPr>
-        <w:t xml:space="preserve">. </w:t>
-      </w:r>
-      <w:r>
-        <w:rPr>
-          <w:lang w:val="en-US"/>
-        </w:rPr>
-        <w:t>Overall, during 2015-2019</w:t>
-      </w:r>
-      <w:r>
-        <w:rPr>
-          <w:lang w:val="en-US"/>
-        </w:rPr>
-        <w:t>,</w:t>
-      </w:r>
-      <w:r>
-        <w:rPr>
-          <w:lang w:val="en-US"/>
-        </w:rPr>
-        <w:t xml:space="preserve"> trauma cases </w:t>
+        <w:t>21</w:t>
+      </w:r>
+      <w:r>
+        <w:rPr>
+          <w:lang w:val="en-US"/>
+        </w:rPr>
+        <w:t xml:space="preserve">% of total hospitalizations, and respiratory </w:t>
+      </w:r>
+      <w:r>
+        <w:rPr>
+          <w:lang w:val="en-US"/>
+        </w:rPr>
+        <w:t xml:space="preserve">cases </w:t>
       </w:r>
       <w:r>
         <w:rPr>
@@ -9234,69 +9408,19 @@
           <w:highlight w:val="yellow"/>
           <w:lang w:val="en-US"/>
         </w:rPr>
-        <w:t>26</w:t>
-      </w:r>
-      <w:r>
-        <w:rPr>
-          <w:lang w:val="en-US"/>
-        </w:rPr>
-        <w:t>% of total consultation</w:t>
-      </w:r>
-      <w:r>
-        <w:rPr>
-          <w:lang w:val="en-US"/>
-        </w:rPr>
-        <w:t>s</w:t>
-      </w:r>
-      <w:r>
-        <w:rPr>
-          <w:lang w:val="en-US"/>
-        </w:rPr>
-        <w:t xml:space="preserve"> and </w:t>
+        <w:t>5</w:t>
+      </w:r>
+      <w:r>
+        <w:rPr>
+          <w:lang w:val="en-US"/>
+        </w:rPr>
+        <w:t xml:space="preserve">% and </w:t>
       </w:r>
       <w:r>
         <w:rPr>
           <w:highlight w:val="yellow"/>
           <w:lang w:val="en-US"/>
         </w:rPr>
-        <w:t>21</w:t>
-      </w:r>
-      <w:r>
-        <w:rPr>
-          <w:lang w:val="en-US"/>
-        </w:rPr>
-        <w:t xml:space="preserve">% of total hospitalizations, and respiratory </w:t>
-      </w:r>
-      <w:r>
-        <w:rPr>
-          <w:lang w:val="en-US"/>
-        </w:rPr>
-        <w:t xml:space="preserve">cases </w:t>
-      </w:r>
-      <w:r>
-        <w:rPr>
-          <w:lang w:val="en-US"/>
-        </w:rPr>
-        <w:t xml:space="preserve">represent </w:t>
-      </w:r>
-      <w:r>
-        <w:rPr>
-          <w:highlight w:val="yellow"/>
-          <w:lang w:val="en-US"/>
-        </w:rPr>
-        <w:t>5</w:t>
-      </w:r>
-      <w:r>
-        <w:rPr>
-          <w:lang w:val="en-US"/>
-        </w:rPr>
-        <w:t xml:space="preserve">% and </w:t>
-      </w:r>
-      <w:r>
-        <w:rPr>
-          <w:highlight w:val="yellow"/>
-          <w:lang w:val="en-US"/>
-        </w:rPr>
         <w:t>7</w:t>
       </w:r>
       <w:r>
@@ -9310,12 +9434,6 @@
           <w:lang w:val="en-US"/>
         </w:rPr>
         <w:t>.</w:t>
-      </w:r>
-      <w:r>
-        <w:rPr>
-          <w:lang w:val="en-US"/>
-        </w:rPr>
-        <w:t xml:space="preserve"> </w:t>
       </w:r>
     </w:p>
     <w:p>
@@ -10134,7 +10252,7 @@
         </w:rPr>
         <w:t xml:space="preserve"> by </w:t>
       </w:r>
-      <w:ins w:id="42" w:author="Andrés González Santa Cruz" w:date="2021-03-30T17:13:00Z">
+      <w:ins w:id="53" w:author="Andrés González Santa Cruz" w:date="2021-03-30T17:13:00Z">
         <w:r>
           <w:rPr>
             <w:highlight w:val="yellow"/>
@@ -10143,7 +10261,7 @@
           <w:t>15</w:t>
         </w:r>
       </w:ins>
-      <w:del w:id="43" w:author="Andrés González Santa Cruz" w:date="2021-03-30T17:13:00Z">
+      <w:del w:id="54" w:author="Andrés González Santa Cruz" w:date="2021-03-30T17:13:00Z">
         <w:r>
           <w:rPr>
             <w:highlight w:val="yellow"/>
@@ -10180,7 +10298,7 @@
         </w:rPr>
         <w:t xml:space="preserve">95% CrI: </w:t>
       </w:r>
-      <w:del w:id="44" w:author="Andrés González Santa Cruz" w:date="2021-03-30T17:13:00Z">
+      <w:del w:id="55" w:author="Andrés González Santa Cruz" w:date="2021-03-30T17:13:00Z">
         <w:r>
           <w:rPr>
             <w:highlight w:val="yellow"/>
@@ -10203,7 +10321,7 @@
           <w:delText>9</w:delText>
         </w:r>
       </w:del>
-      <w:ins w:id="45" w:author="Andrés González Santa Cruz" w:date="2021-03-30T17:13:00Z">
+      <w:ins w:id="56" w:author="Andrés González Santa Cruz" w:date="2021-03-30T17:13:00Z">
         <w:r>
           <w:rPr>
             <w:highlight w:val="yellow"/>
@@ -10219,7 +10337,7 @@
         </w:rPr>
         <w:t xml:space="preserve">, </w:t>
       </w:r>
-      <w:del w:id="46" w:author="Andrés González Santa Cruz" w:date="2021-03-30T17:13:00Z">
+      <w:del w:id="57" w:author="Andrés González Santa Cruz" w:date="2021-03-30T17:13:00Z">
         <w:r>
           <w:rPr>
             <w:highlight w:val="yellow"/>
@@ -10242,7 +10360,7 @@
           <w:delText>1</w:delText>
         </w:r>
       </w:del>
-      <w:ins w:id="47" w:author="Andrés González Santa Cruz" w:date="2021-03-30T17:13:00Z">
+      <w:ins w:id="58" w:author="Andrés González Santa Cruz" w:date="2021-03-30T17:13:00Z">
         <w:r>
           <w:rPr>
             <w:highlight w:val="yellow"/>
@@ -10284,7 +10402,7 @@
         </w:rPr>
         <w:t xml:space="preserve"> by </w:t>
       </w:r>
-      <w:del w:id="48" w:author="Andrés González Santa Cruz" w:date="2021-03-30T17:14:00Z">
+      <w:del w:id="59" w:author="Andrés González Santa Cruz" w:date="2021-03-30T17:14:00Z">
         <w:r>
           <w:rPr>
             <w:highlight w:val="yellow"/>
@@ -10293,7 +10411,7 @@
           <w:delText>41</w:delText>
         </w:r>
       </w:del>
-      <w:ins w:id="49" w:author="Andrés González Santa Cruz" w:date="2021-03-30T17:14:00Z">
+      <w:ins w:id="60" w:author="Andrés González Santa Cruz" w:date="2021-03-30T17:14:00Z">
         <w:r>
           <w:rPr>
             <w:highlight w:val="yellow"/>
@@ -10354,7 +10472,7 @@
         </w:rPr>
         <w:t xml:space="preserve">95% CrI: </w:t>
       </w:r>
-      <w:del w:id="50" w:author="Andrés González Santa Cruz" w:date="2021-03-30T17:14:00Z">
+      <w:del w:id="61" w:author="Andrés González Santa Cruz" w:date="2021-03-30T17:14:00Z">
         <w:r>
           <w:rPr>
             <w:highlight w:val="yellow"/>
@@ -10377,7 +10495,7 @@
           <w:delText>1</w:delText>
         </w:r>
       </w:del>
-      <w:ins w:id="51" w:author="Andrés González Santa Cruz" w:date="2021-03-30T17:14:00Z">
+      <w:ins w:id="62" w:author="Andrés González Santa Cruz" w:date="2021-03-30T17:14:00Z">
         <w:r>
           <w:rPr>
             <w:highlight w:val="yellow"/>
@@ -10393,7 +10511,7 @@
         </w:rPr>
         <w:t xml:space="preserve">, </w:t>
       </w:r>
-      <w:del w:id="52" w:author="Andrés González Santa Cruz" w:date="2021-03-30T17:14:00Z">
+      <w:del w:id="63" w:author="Andrés González Santa Cruz" w:date="2021-03-30T17:14:00Z">
         <w:r>
           <w:rPr>
             <w:highlight w:val="yellow"/>
@@ -10402,7 +10520,7 @@
           <w:delText>69</w:delText>
         </w:r>
       </w:del>
-      <w:ins w:id="53" w:author="Andrés González Santa Cruz" w:date="2021-03-30T17:14:00Z">
+      <w:ins w:id="64" w:author="Andrés González Santa Cruz" w:date="2021-03-30T17:14:00Z">
         <w:r>
           <w:rPr>
             <w:highlight w:val="yellow"/>
@@ -10418,7 +10536,7 @@
         </w:rPr>
         <w:t>.</w:t>
       </w:r>
-      <w:del w:id="54" w:author="Andrés González Santa Cruz" w:date="2021-03-30T17:14:00Z">
+      <w:del w:id="65" w:author="Andrés González Santa Cruz" w:date="2021-03-30T17:14:00Z">
         <w:r>
           <w:rPr>
             <w:highlight w:val="yellow"/>
@@ -10427,7 +10545,7 @@
           <w:delText>1</w:delText>
         </w:r>
       </w:del>
-      <w:ins w:id="55" w:author="Andrés González Santa Cruz" w:date="2021-03-30T17:14:00Z">
+      <w:ins w:id="66" w:author="Andrés González Santa Cruz" w:date="2021-03-30T17:14:00Z">
         <w:r>
           <w:rPr>
             <w:highlight w:val="yellow"/>
@@ -10469,7 +10587,7 @@
         </w:rPr>
         <w:t xml:space="preserve"> by </w:t>
       </w:r>
-      <w:del w:id="56" w:author="Andrés González Santa Cruz" w:date="2021-03-30T17:15:00Z">
+      <w:del w:id="67" w:author="Andrés González Santa Cruz" w:date="2021-03-30T17:15:00Z">
         <w:r>
           <w:rPr>
             <w:highlight w:val="yellow"/>
@@ -10478,7 +10596,7 @@
           <w:delText>71</w:delText>
         </w:r>
       </w:del>
-      <w:ins w:id="57" w:author="Andrés González Santa Cruz" w:date="2021-03-30T17:15:00Z">
+      <w:ins w:id="68" w:author="Andrés González Santa Cruz" w:date="2021-03-30T17:15:00Z">
         <w:r>
           <w:rPr>
             <w:highlight w:val="yellow"/>
@@ -10494,7 +10612,7 @@
         </w:rPr>
         <w:t xml:space="preserve">% (95% CrI: </w:t>
       </w:r>
-      <w:del w:id="58" w:author="Andrés González Santa Cruz" w:date="2021-03-30T17:15:00Z">
+      <w:del w:id="69" w:author="Andrés González Santa Cruz" w:date="2021-03-30T17:15:00Z">
         <w:r>
           <w:rPr>
             <w:highlight w:val="yellow"/>
@@ -10524,7 +10642,7 @@
           <w:delText>5</w:delText>
         </w:r>
       </w:del>
-      <w:ins w:id="59" w:author="Andrés González Santa Cruz" w:date="2021-03-30T17:15:00Z">
+      <w:ins w:id="70" w:author="Andrés González Santa Cruz" w:date="2021-03-30T17:15:00Z">
         <w:r>
           <w:rPr>
             <w:highlight w:val="yellow"/>
@@ -10540,7 +10658,7 @@
         </w:rPr>
         <w:t xml:space="preserve">, </w:t>
       </w:r>
-      <w:del w:id="60" w:author="Andrés González Santa Cruz" w:date="2021-03-30T17:15:00Z">
+      <w:del w:id="71" w:author="Andrés González Santa Cruz" w:date="2021-03-30T17:15:00Z">
         <w:r>
           <w:rPr>
             <w:highlight w:val="yellow"/>
@@ -10563,7 +10681,7 @@
           <w:delText>7</w:delText>
         </w:r>
       </w:del>
-      <w:ins w:id="61" w:author="Andrés González Santa Cruz" w:date="2021-03-30T17:15:00Z">
+      <w:ins w:id="72" w:author="Andrés González Santa Cruz" w:date="2021-03-30T17:15:00Z">
         <w:r>
           <w:rPr>
             <w:highlight w:val="yellow"/>
@@ -10716,568 +10834,787 @@
         </w:rPr>
         <w:t xml:space="preserve"> associated with a </w:t>
       </w:r>
+      <w:del w:id="73" w:author="Andrés González Santa Cruz" w:date="2021-03-30T18:06:00Z">
+        <w:r>
+          <w:rPr>
+            <w:highlight w:val="yellow"/>
+            <w:lang w:val="en-US"/>
+          </w:rPr>
+          <w:delText>16</w:delText>
+        </w:r>
+      </w:del>
+      <w:ins w:id="74" w:author="Andrés González Santa Cruz" w:date="2021-03-30T18:06:00Z">
+        <w:r>
+          <w:rPr>
+            <w:highlight w:val="yellow"/>
+            <w:lang w:val="en-US"/>
+          </w:rPr>
+          <w:t>15.4</w:t>
+        </w:r>
+      </w:ins>
       <w:r>
         <w:rPr>
           <w:highlight w:val="yellow"/>
           <w:lang w:val="en-US"/>
         </w:rPr>
-        <w:t>16</w:t>
+        <w:t>% (95% CI: -</w:t>
       </w:r>
       <w:r>
         <w:rPr>
           <w:highlight w:val="yellow"/>
           <w:lang w:val="en-US"/>
         </w:rPr>
-        <w:t>% (95% CI: -</w:t>
-      </w:r>
+        <w:t>2</w:t>
+      </w:r>
+      <w:ins w:id="75" w:author="Andrés González Santa Cruz" w:date="2021-03-30T18:06:00Z">
+        <w:r>
+          <w:rPr>
+            <w:highlight w:val="yellow"/>
+            <w:lang w:val="en-US"/>
+          </w:rPr>
+          <w:t>4.2</w:t>
+        </w:r>
+      </w:ins>
+      <w:del w:id="76" w:author="Andrés González Santa Cruz" w:date="2021-03-30T18:06:00Z">
+        <w:r>
+          <w:rPr>
+            <w:highlight w:val="yellow"/>
+            <w:lang w:val="en-US"/>
+          </w:rPr>
+          <w:delText>5</w:delText>
+        </w:r>
+        <w:r>
+          <w:rPr>
+            <w:highlight w:val="yellow"/>
+            <w:lang w:val="en-US"/>
+          </w:rPr>
+          <w:delText>·</w:delText>
+        </w:r>
+        <w:r>
+          <w:rPr>
+            <w:highlight w:val="yellow"/>
+            <w:lang w:val="en-US"/>
+          </w:rPr>
+          <w:delText>5</w:delText>
+        </w:r>
+      </w:del>
       <w:r>
         <w:rPr>
           <w:highlight w:val="yellow"/>
           <w:lang w:val="en-US"/>
         </w:rPr>
-        <w:t>25</w:t>
-      </w:r>
+        <w:t>, -</w:t>
+      </w:r>
+      <w:del w:id="77" w:author="Andrés González Santa Cruz" w:date="2021-03-30T18:06:00Z">
+        <w:r>
+          <w:rPr>
+            <w:highlight w:val="yellow"/>
+            <w:lang w:val="en-US"/>
+          </w:rPr>
+          <w:delText>7</w:delText>
+        </w:r>
+        <w:r>
+          <w:rPr>
+            <w:highlight w:val="yellow"/>
+            <w:lang w:val="en-US"/>
+          </w:rPr>
+          <w:delText>·</w:delText>
+        </w:r>
+        <w:r>
+          <w:rPr>
+            <w:highlight w:val="yellow"/>
+            <w:lang w:val="en-US"/>
+          </w:rPr>
+          <w:delText>4</w:delText>
+        </w:r>
+      </w:del>
+      <w:ins w:id="78" w:author="Andrés González Santa Cruz" w:date="2021-03-30T18:06:00Z">
+        <w:r>
+          <w:rPr>
+            <w:highlight w:val="yellow"/>
+            <w:lang w:val="en-US"/>
+          </w:rPr>
+          <w:t>6.6</w:t>
+        </w:r>
+      </w:ins>
       <w:r>
         <w:rPr>
           <w:highlight w:val="yellow"/>
           <w:lang w:val="en-US"/>
         </w:rPr>
-        <w:t>·</w:t>
-      </w:r>
+        <w:t>) decline</w:t>
+      </w:r>
+      <w:r>
+        <w:rPr>
+          <w:lang w:val="en-US"/>
+        </w:rPr>
+        <w:t xml:space="preserve"> in trauma consultations and a </w:t>
+      </w:r>
+      <w:del w:id="79" w:author="Andrés González Santa Cruz" w:date="2021-03-30T18:07:00Z">
+        <w:r>
+          <w:rPr>
+            <w:highlight w:val="yellow"/>
+            <w:lang w:val="en-US"/>
+          </w:rPr>
+          <w:delText>44</w:delText>
+        </w:r>
+      </w:del>
+      <w:ins w:id="80" w:author="Andrés González Santa Cruz" w:date="2021-03-30T18:07:00Z">
+        <w:r>
+          <w:rPr>
+            <w:highlight w:val="yellow"/>
+            <w:lang w:val="en-US"/>
+          </w:rPr>
+          <w:t>4</w:t>
+        </w:r>
+        <w:r>
+          <w:rPr>
+            <w:highlight w:val="yellow"/>
+            <w:lang w:val="en-US"/>
+          </w:rPr>
+          <w:t>1</w:t>
+        </w:r>
+      </w:ins>
       <w:r>
         <w:rPr>
           <w:highlight w:val="yellow"/>
           <w:lang w:val="en-US"/>
         </w:rPr>
-        <w:t>5</w:t>
+        <w:t>% decline</w:t>
+      </w:r>
+      <w:r>
+        <w:rPr>
+          <w:lang w:val="en-US"/>
+        </w:rPr>
+        <w:t xml:space="preserve"> in</w:t>
+      </w:r>
+      <w:r>
+        <w:rPr>
+          <w:lang w:val="en-US"/>
+        </w:rPr>
+        <w:t xml:space="preserve"> </w:t>
+      </w:r>
+      <w:r>
+        <w:rPr>
+          <w:lang w:val="en-US"/>
+        </w:rPr>
+        <w:t xml:space="preserve">respiratory </w:t>
+      </w:r>
+      <w:r>
+        <w:rPr>
+          <w:lang w:val="en-US"/>
+        </w:rPr>
+        <w:t>consultation</w:t>
+      </w:r>
+      <w:ins w:id="81" w:author="Andrés González Santa Cruz" w:date="2021-03-30T18:07:00Z">
+        <w:r>
+          <w:rPr>
+            <w:lang w:val="en-US"/>
+          </w:rPr>
+          <w:t>s</w:t>
+        </w:r>
+      </w:ins>
+      <w:r>
+        <w:rPr>
+          <w:lang w:val="en-US"/>
+        </w:rPr>
+        <w:t xml:space="preserve"> </w:t>
       </w:r>
       <w:r>
         <w:rPr>
           <w:highlight w:val="yellow"/>
           <w:lang w:val="en-US"/>
         </w:rPr>
+        <w:t>(9</w:t>
+      </w:r>
+      <w:r>
+        <w:rPr>
+          <w:highlight w:val="yellow"/>
+          <w:lang w:val="en-US"/>
+        </w:rPr>
+        <w:t>5% CI: -</w:t>
+      </w:r>
+      <w:del w:id="82" w:author="Andrés González Santa Cruz" w:date="2021-03-30T18:07:00Z">
+        <w:r>
+          <w:rPr>
+            <w:highlight w:val="yellow"/>
+            <w:lang w:val="en-US"/>
+          </w:rPr>
+          <w:delText>72</w:delText>
+        </w:r>
+        <w:r>
+          <w:rPr>
+            <w:highlight w:val="yellow"/>
+            <w:lang w:val="en-US"/>
+          </w:rPr>
+          <w:delText>·</w:delText>
+        </w:r>
+        <w:r>
+          <w:rPr>
+            <w:highlight w:val="yellow"/>
+            <w:lang w:val="en-US"/>
+          </w:rPr>
+          <w:delText>8</w:delText>
+        </w:r>
+      </w:del>
+      <w:ins w:id="83" w:author="Andrés González Santa Cruz" w:date="2021-03-30T18:07:00Z">
+        <w:r>
+          <w:rPr>
+            <w:highlight w:val="yellow"/>
+            <w:lang w:val="en-US"/>
+          </w:rPr>
+          <w:t>69.7</w:t>
+        </w:r>
+      </w:ins>
+      <w:r>
+        <w:rPr>
+          <w:highlight w:val="yellow"/>
+          <w:lang w:val="en-US"/>
+        </w:rPr>
         <w:t>, -</w:t>
       </w:r>
+      <w:del w:id="84" w:author="Andrés González Santa Cruz" w:date="2021-03-30T18:07:00Z">
+        <w:r>
+          <w:rPr>
+            <w:highlight w:val="yellow"/>
+            <w:lang w:val="en-US"/>
+          </w:rPr>
+          <w:delText>15</w:delText>
+        </w:r>
+        <w:r>
+          <w:rPr>
+            <w:highlight w:val="yellow"/>
+            <w:lang w:val="en-US"/>
+          </w:rPr>
+          <w:delText>·</w:delText>
+        </w:r>
+        <w:r>
+          <w:rPr>
+            <w:highlight w:val="yellow"/>
+            <w:lang w:val="en-US"/>
+          </w:rPr>
+          <w:delText>8</w:delText>
+        </w:r>
+      </w:del>
+      <w:ins w:id="85" w:author="Andrés González Santa Cruz" w:date="2021-03-30T18:07:00Z">
+        <w:r>
+          <w:rPr>
+            <w:highlight w:val="yellow"/>
+            <w:lang w:val="en-US"/>
+          </w:rPr>
+          <w:t>12.7</w:t>
+        </w:r>
+      </w:ins>
       <w:r>
         <w:rPr>
           <w:highlight w:val="yellow"/>
           <w:lang w:val="en-US"/>
         </w:rPr>
+        <w:t>)</w:t>
+      </w:r>
+      <w:r>
+        <w:rPr>
+          <w:lang w:val="en-US"/>
+        </w:rPr>
+        <w:t xml:space="preserve">. </w:t>
+      </w:r>
+      <w:r>
+        <w:rPr>
+          <w:lang w:val="en-US"/>
+        </w:rPr>
+        <w:t>As with the</w:t>
+      </w:r>
+      <w:r>
+        <w:rPr>
+          <w:lang w:val="en-US"/>
+        </w:rPr>
+        <w:t xml:space="preserve"> Bayesian </w:t>
+      </w:r>
+      <w:r>
+        <w:rPr>
+          <w:lang w:val="en-US"/>
+        </w:rPr>
+        <w:t xml:space="preserve">time-series </w:t>
+      </w:r>
+      <w:r>
+        <w:rPr>
+          <w:lang w:val="en-US"/>
+        </w:rPr>
+        <w:t>approach</w:t>
+      </w:r>
+      <w:r>
+        <w:rPr>
+          <w:lang w:val="en-US"/>
+        </w:rPr>
+        <w:t>, both t</w:t>
+      </w:r>
+      <w:r>
+        <w:rPr>
+          <w:lang w:val="en-US"/>
+        </w:rPr>
+        <w:t xml:space="preserve">rauma and </w:t>
+      </w:r>
+      <w:r>
+        <w:rPr>
+          <w:lang w:val="en-US"/>
+        </w:rPr>
+        <w:t>r</w:t>
+      </w:r>
+      <w:r>
+        <w:rPr>
+          <w:lang w:val="en-US"/>
+        </w:rPr>
+        <w:t xml:space="preserve">espiratory </w:t>
+      </w:r>
+      <w:r>
+        <w:rPr>
+          <w:lang w:val="en-US"/>
+        </w:rPr>
+        <w:t>h</w:t>
+      </w:r>
+      <w:r>
+        <w:rPr>
+          <w:lang w:val="en-US"/>
+        </w:rPr>
+        <w:t xml:space="preserve">ospitalizations per </w:t>
+      </w:r>
+      <w:r>
+        <w:rPr>
+          <w:lang w:val="en-US"/>
+        </w:rPr>
+        <w:t>c</w:t>
+      </w:r>
+      <w:r>
+        <w:rPr>
+          <w:lang w:val="en-US"/>
+        </w:rPr>
+        <w:t xml:space="preserve">onsultations showed </w:t>
+      </w:r>
+      <w:r>
+        <w:rPr>
+          <w:highlight w:val="yellow"/>
+          <w:lang w:val="en-US"/>
+        </w:rPr>
+        <w:t>increases</w:t>
+      </w:r>
+      <w:r>
+        <w:rPr>
+          <w:highlight w:val="yellow"/>
+          <w:lang w:val="en-US"/>
+        </w:rPr>
+        <w:t xml:space="preserve"> </w:t>
+      </w:r>
+      <w:r>
+        <w:rPr>
+          <w:highlight w:val="yellow"/>
+          <w:lang w:val="en-US"/>
+        </w:rPr>
+        <w:t xml:space="preserve">in </w:t>
+      </w:r>
+      <w:r>
+        <w:rPr>
+          <w:highlight w:val="yellow"/>
+          <w:lang w:val="en-US"/>
+        </w:rPr>
+        <w:t xml:space="preserve">the </w:t>
+      </w:r>
+      <w:r>
+        <w:rPr>
+          <w:highlight w:val="yellow"/>
+          <w:lang w:val="en-US"/>
+        </w:rPr>
+        <w:t xml:space="preserve">magnitude </w:t>
+      </w:r>
+      <w:r>
+        <w:rPr>
+          <w:highlight w:val="yellow"/>
+          <w:lang w:val="en-US"/>
+        </w:rPr>
+        <w:t xml:space="preserve">of </w:t>
+      </w:r>
+      <w:del w:id="86" w:author="Andrés González Santa Cruz" w:date="2021-03-30T18:08:00Z">
+        <w:r>
+          <w:rPr>
+            <w:highlight w:val="yellow"/>
+            <w:lang w:val="en-US"/>
+          </w:rPr>
+          <w:delText>28</w:delText>
+        </w:r>
+      </w:del>
+      <w:ins w:id="87" w:author="Andrés González Santa Cruz" w:date="2021-03-30T18:08:00Z">
+        <w:r>
+          <w:rPr>
+            <w:highlight w:val="yellow"/>
+            <w:lang w:val="en-US"/>
+          </w:rPr>
+          <w:t>26</w:t>
+        </w:r>
+      </w:ins>
+      <w:r>
+        <w:rPr>
+          <w:highlight w:val="yellow"/>
+          <w:lang w:val="en-US"/>
+        </w:rPr>
+        <w:t>% (95% CI:</w:t>
+      </w:r>
+      <w:r>
+        <w:rPr>
+          <w:highlight w:val="yellow"/>
+          <w:lang w:val="en-US"/>
+        </w:rPr>
+        <w:t xml:space="preserve"> </w:t>
+      </w:r>
+      <w:r>
+        <w:rPr>
+          <w:highlight w:val="yellow"/>
+          <w:lang w:val="en-US"/>
+        </w:rPr>
+        <w:t>1</w:t>
+      </w:r>
+      <w:r>
+        <w:rPr>
+          <w:highlight w:val="yellow"/>
+          <w:lang w:val="en-US"/>
+        </w:rPr>
         <w:t>7</w:t>
       </w:r>
+      <w:del w:id="88" w:author="Andrés González Santa Cruz" w:date="2021-03-30T18:08:00Z">
+        <w:r>
+          <w:rPr>
+            <w:highlight w:val="yellow"/>
+            <w:lang w:val="en-US"/>
+          </w:rPr>
+          <w:delText>·</w:delText>
+        </w:r>
+        <w:r>
+          <w:rPr>
+            <w:highlight w:val="yellow"/>
+            <w:lang w:val="en-US"/>
+          </w:rPr>
+          <w:delText>9</w:delText>
+        </w:r>
+      </w:del>
+      <w:ins w:id="89" w:author="Andrés González Santa Cruz" w:date="2021-03-30T18:08:00Z">
+        <w:r>
+          <w:rPr>
+            <w:highlight w:val="yellow"/>
+            <w:lang w:val="en-US"/>
+          </w:rPr>
+          <w:t>.2</w:t>
+        </w:r>
+      </w:ins>
       <w:r>
         <w:rPr>
           <w:highlight w:val="yellow"/>
           <w:lang w:val="en-US"/>
         </w:rPr>
-        <w:t>·</w:t>
+        <w:t xml:space="preserve">, </w:t>
       </w:r>
       <w:r>
         <w:rPr>
           <w:highlight w:val="yellow"/>
           <w:lang w:val="en-US"/>
         </w:rPr>
-        <w:t>4</w:t>
-      </w:r>
+        <w:t>3</w:t>
+      </w:r>
+      <w:del w:id="90" w:author="Andrés González Santa Cruz" w:date="2021-03-30T18:08:00Z">
+        <w:r>
+          <w:rPr>
+            <w:highlight w:val="yellow"/>
+            <w:lang w:val="en-US"/>
+          </w:rPr>
+          <w:delText>7</w:delText>
+        </w:r>
+        <w:r>
+          <w:rPr>
+            <w:highlight w:val="yellow"/>
+            <w:lang w:val="en-US"/>
+          </w:rPr>
+          <w:delText>·</w:delText>
+        </w:r>
+        <w:r>
+          <w:rPr>
+            <w:highlight w:val="yellow"/>
+            <w:lang w:val="en-US"/>
+          </w:rPr>
+          <w:delText>4</w:delText>
+        </w:r>
+      </w:del>
+      <w:ins w:id="91" w:author="Andrés González Santa Cruz" w:date="2021-03-30T18:08:00Z">
+        <w:r>
+          <w:rPr>
+            <w:highlight w:val="yellow"/>
+            <w:lang w:val="en-US"/>
+          </w:rPr>
+          <w:t>5</w:t>
+        </w:r>
+      </w:ins>
+      <w:ins w:id="92" w:author="Andrés González Santa Cruz" w:date="2021-03-30T18:09:00Z">
+        <w:r>
+          <w:rPr>
+            <w:highlight w:val="yellow"/>
+            <w:lang w:val="en-US"/>
+          </w:rPr>
+          <w:t>.3</w:t>
+        </w:r>
+      </w:ins>
       <w:r>
         <w:rPr>
           <w:highlight w:val="yellow"/>
           <w:lang w:val="en-US"/>
         </w:rPr>
-        <w:t>) decline</w:t>
-      </w:r>
-      <w:r>
-        <w:rPr>
-          <w:lang w:val="en-US"/>
-        </w:rPr>
-        <w:t xml:space="preserve"> in trauma consultations and a </w:t>
-      </w:r>
+        <w:t xml:space="preserve">) and </w:t>
+      </w:r>
+      <w:del w:id="93" w:author="Andrés González Santa Cruz" w:date="2021-03-30T18:09:00Z">
+        <w:r>
+          <w:rPr>
+            <w:highlight w:val="yellow"/>
+            <w:lang w:val="en-US"/>
+          </w:rPr>
+          <w:delText>50</w:delText>
+        </w:r>
+      </w:del>
+      <w:ins w:id="94" w:author="Andrés González Santa Cruz" w:date="2021-03-30T18:09:00Z">
+        <w:r>
+          <w:rPr>
+            <w:highlight w:val="yellow"/>
+            <w:lang w:val="en-US"/>
+          </w:rPr>
+          <w:t>47</w:t>
+        </w:r>
+      </w:ins>
       <w:r>
         <w:rPr>
           <w:highlight w:val="yellow"/>
           <w:lang w:val="en-US"/>
         </w:rPr>
-        <w:t>44</w:t>
-      </w:r>
+        <w:t xml:space="preserve">% (95% CI: </w:t>
+      </w:r>
+      <w:del w:id="95" w:author="Andrés González Santa Cruz" w:date="2021-03-30T18:09:00Z">
+        <w:r>
+          <w:rPr>
+            <w:highlight w:val="yellow"/>
+            <w:lang w:val="en-US"/>
+          </w:rPr>
+          <w:delText>37</w:delText>
+        </w:r>
+        <w:r>
+          <w:rPr>
+            <w:highlight w:val="yellow"/>
+            <w:lang w:val="en-US"/>
+          </w:rPr>
+          <w:delText>·</w:delText>
+        </w:r>
+        <w:r>
+          <w:rPr>
+            <w:highlight w:val="yellow"/>
+            <w:lang w:val="en-US"/>
+          </w:rPr>
+          <w:delText>5</w:delText>
+        </w:r>
+      </w:del>
+      <w:ins w:id="96" w:author="Andrés González Santa Cruz" w:date="2021-03-30T18:09:00Z">
+        <w:r>
+          <w:rPr>
+            <w:highlight w:val="yellow"/>
+            <w:lang w:val="en-US"/>
+          </w:rPr>
+          <w:t>33.8</w:t>
+        </w:r>
+      </w:ins>
       <w:r>
         <w:rPr>
           <w:highlight w:val="yellow"/>
           <w:lang w:val="en-US"/>
         </w:rPr>
-        <w:t>% decline</w:t>
-      </w:r>
-      <w:r>
-        <w:rPr>
-          <w:lang w:val="en-US"/>
-        </w:rPr>
-        <w:t xml:space="preserve"> in</w:t>
-      </w:r>
-      <w:r>
-        <w:rPr>
+        <w:t xml:space="preserve">, </w:t>
+      </w:r>
+      <w:del w:id="97" w:author="Andrés González Santa Cruz" w:date="2021-03-30T18:09:00Z">
+        <w:r>
+          <w:rPr>
+            <w:highlight w:val="yellow"/>
+            <w:lang w:val="en-US"/>
+          </w:rPr>
+          <w:delText>60</w:delText>
+        </w:r>
+        <w:r>
+          <w:rPr>
+            <w:highlight w:val="yellow"/>
+            <w:lang w:val="en-US"/>
+          </w:rPr>
+          <w:delText>·</w:delText>
+        </w:r>
+        <w:r>
+          <w:rPr>
+            <w:highlight w:val="yellow"/>
+            <w:lang w:val="en-US"/>
+          </w:rPr>
+          <w:delText>4</w:delText>
+        </w:r>
+      </w:del>
+      <w:ins w:id="98" w:author="Andrés González Santa Cruz" w:date="2021-03-30T18:09:00Z">
+        <w:r>
+          <w:rPr>
+            <w:highlight w:val="yellow"/>
+            <w:lang w:val="en-US"/>
+          </w:rPr>
+          <w:t>59.3</w:t>
+        </w:r>
+      </w:ins>
+      <w:r>
+        <w:rPr>
+          <w:highlight w:val="yellow"/>
+          <w:lang w:val="en-US"/>
+        </w:rPr>
+        <w:t>)</w:t>
+      </w:r>
+      <w:r>
+        <w:rPr>
+          <w:lang w:val="en-US"/>
+        </w:rPr>
+        <w:t xml:space="preserve">, </w:t>
+      </w:r>
+      <w:r>
+        <w:rPr>
+          <w:lang w:val="en-US"/>
+        </w:rPr>
+        <w:t>respectively</w:t>
+      </w:r>
+      <w:r>
+        <w:rPr>
+          <w:lang w:val="en-US"/>
+        </w:rPr>
+        <w:t>, as well as trauma hospitalizations</w:t>
+      </w:r>
+      <w:r>
+        <w:rPr>
+          <w:lang w:val="en-US"/>
+        </w:rPr>
+        <w:t>,</w:t>
+      </w:r>
+      <w:r>
+        <w:rPr>
+          <w:lang w:val="en-US"/>
+        </w:rPr>
+        <w:t xml:space="preserve"> which </w:t>
+      </w:r>
+      <w:r>
+        <w:rPr>
+          <w:lang w:val="en-US"/>
+        </w:rPr>
+        <w:t>experienced</w:t>
+      </w:r>
+      <w:r>
+        <w:rPr>
+          <w:lang w:val="en-US"/>
+        </w:rPr>
+        <w:t xml:space="preserve"> an </w:t>
+      </w:r>
+      <w:r>
+        <w:rPr>
+          <w:highlight w:val="yellow"/>
+          <w:lang w:val="en-US"/>
+        </w:rPr>
+        <w:t>increase of 12% (95% CI</w:t>
+      </w:r>
+      <w:r>
+        <w:rPr>
+          <w:highlight w:val="yellow"/>
+          <w:lang w:val="en-US"/>
+        </w:rPr>
+        <w:t>:</w:t>
+      </w:r>
+      <w:r>
+        <w:rPr>
+          <w:highlight w:val="yellow"/>
           <w:lang w:val="en-US"/>
         </w:rPr>
         <w:t xml:space="preserve"> </w:t>
       </w:r>
-      <w:r>
-        <w:rPr>
-          <w:lang w:val="en-US"/>
-        </w:rPr>
-        <w:t xml:space="preserve">respiratory </w:t>
-      </w:r>
-      <w:r>
-        <w:rPr>
-          <w:lang w:val="en-US"/>
-        </w:rPr>
-        <w:t xml:space="preserve">consultation </w:t>
-      </w:r>
+      <w:del w:id="99" w:author="Andrés González Santa Cruz" w:date="2021-03-30T18:10:00Z">
+        <w:r>
+          <w:rPr>
+            <w:highlight w:val="yellow"/>
+            <w:lang w:val="en-US"/>
+          </w:rPr>
+          <w:delText>1</w:delText>
+        </w:r>
+        <w:r>
+          <w:rPr>
+            <w:highlight w:val="yellow"/>
+            <w:lang w:val="en-US"/>
+          </w:rPr>
+          <w:delText>·</w:delText>
+        </w:r>
+        <w:r>
+          <w:rPr>
+            <w:highlight w:val="yellow"/>
+            <w:lang w:val="en-US"/>
+          </w:rPr>
+          <w:delText>6</w:delText>
+        </w:r>
+      </w:del>
+      <w:ins w:id="100" w:author="Andrés González Santa Cruz" w:date="2021-03-30T18:10:00Z">
+        <w:r>
+          <w:rPr>
+            <w:highlight w:val="yellow"/>
+            <w:lang w:val="en-US"/>
+          </w:rPr>
+          <w:t>1.6</w:t>
+        </w:r>
+      </w:ins>
       <w:r>
         <w:rPr>
           <w:highlight w:val="yellow"/>
           <w:lang w:val="en-US"/>
         </w:rPr>
-        <w:t>(9</w:t>
+        <w:t>,</w:t>
       </w:r>
       <w:r>
         <w:rPr>
           <w:highlight w:val="yellow"/>
           <w:lang w:val="en-US"/>
         </w:rPr>
-        <w:t>5% CI: -</w:t>
-      </w:r>
+        <w:t xml:space="preserve"> </w:t>
+      </w:r>
+      <w:del w:id="101" w:author="Andrés González Santa Cruz" w:date="2021-03-30T18:10:00Z">
+        <w:r>
+          <w:rPr>
+            <w:highlight w:val="yellow"/>
+            <w:lang w:val="en-US"/>
+          </w:rPr>
+          <w:delText>21</w:delText>
+        </w:r>
+        <w:r>
+          <w:rPr>
+            <w:highlight w:val="yellow"/>
+            <w:lang w:val="en-US"/>
+          </w:rPr>
+          <w:delText>·</w:delText>
+        </w:r>
+        <w:r>
+          <w:rPr>
+            <w:highlight w:val="yellow"/>
+            <w:lang w:val="en-US"/>
+          </w:rPr>
+          <w:delText>8</w:delText>
+        </w:r>
+      </w:del>
+      <w:ins w:id="102" w:author="Andrés González Santa Cruz" w:date="2021-03-30T18:10:00Z">
+        <w:r>
+          <w:rPr>
+            <w:highlight w:val="yellow"/>
+            <w:lang w:val="en-US"/>
+          </w:rPr>
+          <w:t>21.6</w:t>
+        </w:r>
+      </w:ins>
       <w:r>
         <w:rPr>
           <w:highlight w:val="yellow"/>
           <w:lang w:val="en-US"/>
         </w:rPr>
-        <w:t>72</w:t>
-      </w:r>
-      <w:r>
-        <w:rPr>
-          <w:highlight w:val="yellow"/>
-          <w:lang w:val="en-US"/>
-        </w:rPr>
-        <w:t>·</w:t>
-      </w:r>
-      <w:r>
-        <w:rPr>
-          <w:highlight w:val="yellow"/>
-          <w:lang w:val="en-US"/>
-        </w:rPr>
-        <w:t>8</w:t>
-      </w:r>
-      <w:r>
-        <w:rPr>
-          <w:highlight w:val="yellow"/>
-          <w:lang w:val="en-US"/>
-        </w:rPr>
-        <w:t>, -</w:t>
-      </w:r>
-      <w:r>
-        <w:rPr>
-          <w:highlight w:val="yellow"/>
-          <w:lang w:val="en-US"/>
-        </w:rPr>
-        <w:t>15</w:t>
-      </w:r>
-      <w:r>
-        <w:rPr>
-          <w:highlight w:val="yellow"/>
-          <w:lang w:val="en-US"/>
-        </w:rPr>
-        <w:t>·</w:t>
-      </w:r>
-      <w:r>
-        <w:rPr>
-          <w:highlight w:val="yellow"/>
-          <w:lang w:val="en-US"/>
-        </w:rPr>
-        <w:t>8</w:t>
-      </w:r>
-      <w:r>
-        <w:rPr>
-          <w:highlight w:val="yellow"/>
-          <w:lang w:val="en-US"/>
-        </w:rPr>
         <w:t>)</w:t>
-      </w:r>
-      <w:r>
-        <w:rPr>
-          <w:lang w:val="en-US"/>
-        </w:rPr>
-        <w:t xml:space="preserve">. </w:t>
-      </w:r>
-      <w:r>
-        <w:rPr>
-          <w:lang w:val="en-US"/>
-        </w:rPr>
-        <w:t>As with the</w:t>
-      </w:r>
-      <w:r>
-        <w:rPr>
-          <w:lang w:val="en-US"/>
-        </w:rPr>
-        <w:t xml:space="preserve"> Bayesian </w:t>
-      </w:r>
-      <w:r>
-        <w:rPr>
-          <w:lang w:val="en-US"/>
-        </w:rPr>
-        <w:t xml:space="preserve">time-series </w:t>
-      </w:r>
-      <w:r>
-        <w:rPr>
-          <w:lang w:val="en-US"/>
-        </w:rPr>
-        <w:t>approach</w:t>
-      </w:r>
-      <w:r>
-        <w:rPr>
-          <w:lang w:val="en-US"/>
-        </w:rPr>
-        <w:t>, both t</w:t>
-      </w:r>
-      <w:r>
-        <w:rPr>
-          <w:lang w:val="en-US"/>
-        </w:rPr>
-        <w:t xml:space="preserve">rauma and </w:t>
-      </w:r>
-      <w:r>
-        <w:rPr>
-          <w:lang w:val="en-US"/>
-        </w:rPr>
-        <w:t>r</w:t>
-      </w:r>
-      <w:r>
-        <w:rPr>
-          <w:lang w:val="en-US"/>
-        </w:rPr>
-        <w:t xml:space="preserve">espiratory </w:t>
-      </w:r>
-      <w:r>
-        <w:rPr>
-          <w:lang w:val="en-US"/>
-        </w:rPr>
-        <w:t>h</w:t>
-      </w:r>
-      <w:r>
-        <w:rPr>
-          <w:lang w:val="en-US"/>
-        </w:rPr>
-        <w:t xml:space="preserve">ospitalizations per </w:t>
-      </w:r>
-      <w:r>
-        <w:rPr>
-          <w:lang w:val="en-US"/>
-        </w:rPr>
-        <w:t>c</w:t>
-      </w:r>
-      <w:r>
-        <w:rPr>
-          <w:lang w:val="en-US"/>
-        </w:rPr>
-        <w:t xml:space="preserve">onsultations showed </w:t>
-      </w:r>
-      <w:r>
-        <w:rPr>
-          <w:highlight w:val="yellow"/>
-          <w:lang w:val="en-US"/>
-        </w:rPr>
-        <w:t>increases</w:t>
-      </w:r>
-      <w:r>
-        <w:rPr>
-          <w:highlight w:val="yellow"/>
-          <w:lang w:val="en-US"/>
-        </w:rPr>
-        <w:t xml:space="preserve"> </w:t>
-      </w:r>
-      <w:r>
-        <w:rPr>
-          <w:highlight w:val="yellow"/>
-          <w:lang w:val="en-US"/>
-        </w:rPr>
-        <w:t xml:space="preserve">in </w:t>
-      </w:r>
-      <w:r>
-        <w:rPr>
-          <w:highlight w:val="yellow"/>
-          <w:lang w:val="en-US"/>
-        </w:rPr>
-        <w:t xml:space="preserve">the </w:t>
-      </w:r>
-      <w:r>
-        <w:rPr>
-          <w:highlight w:val="yellow"/>
-          <w:lang w:val="en-US"/>
-        </w:rPr>
-        <w:t xml:space="preserve">magnitude </w:t>
-      </w:r>
-      <w:r>
-        <w:rPr>
-          <w:highlight w:val="yellow"/>
-          <w:lang w:val="en-US"/>
-        </w:rPr>
-        <w:t xml:space="preserve">of </w:t>
-      </w:r>
-      <w:r>
-        <w:rPr>
-          <w:highlight w:val="yellow"/>
-          <w:lang w:val="en-US"/>
-        </w:rPr>
-        <w:t>28</w:t>
-      </w:r>
-      <w:r>
-        <w:rPr>
-          <w:highlight w:val="yellow"/>
-          <w:lang w:val="en-US"/>
-        </w:rPr>
-        <w:t>% (95% CI:</w:t>
-      </w:r>
-      <w:r>
-        <w:rPr>
-          <w:highlight w:val="yellow"/>
-          <w:lang w:val="en-US"/>
-        </w:rPr>
-        <w:t xml:space="preserve"> </w:t>
-      </w:r>
-      <w:r>
-        <w:rPr>
-          <w:highlight w:val="yellow"/>
-          <w:lang w:val="en-US"/>
-        </w:rPr>
-        <w:t>1</w:t>
-      </w:r>
-      <w:r>
-        <w:rPr>
-          <w:highlight w:val="yellow"/>
-          <w:lang w:val="en-US"/>
-        </w:rPr>
-        <w:t>7</w:t>
-      </w:r>
-      <w:r>
-        <w:rPr>
-          <w:highlight w:val="yellow"/>
-          <w:lang w:val="en-US"/>
-        </w:rPr>
-        <w:t>·</w:t>
-      </w:r>
-      <w:r>
-        <w:rPr>
-          <w:highlight w:val="yellow"/>
-          <w:lang w:val="en-US"/>
-        </w:rPr>
-        <w:t>9</w:t>
-      </w:r>
-      <w:r>
-        <w:rPr>
-          <w:highlight w:val="yellow"/>
-          <w:lang w:val="en-US"/>
-        </w:rPr>
-        <w:t xml:space="preserve">, </w:t>
-      </w:r>
-      <w:r>
-        <w:rPr>
-          <w:highlight w:val="yellow"/>
-          <w:lang w:val="en-US"/>
-        </w:rPr>
-        <w:t>37</w:t>
-      </w:r>
-      <w:r>
-        <w:rPr>
-          <w:highlight w:val="yellow"/>
-          <w:lang w:val="en-US"/>
-        </w:rPr>
-        <w:t>·</w:t>
-      </w:r>
-      <w:r>
-        <w:rPr>
-          <w:highlight w:val="yellow"/>
-          <w:lang w:val="en-US"/>
-        </w:rPr>
-        <w:t>4</w:t>
-      </w:r>
-      <w:r>
-        <w:rPr>
-          <w:highlight w:val="yellow"/>
-          <w:lang w:val="en-US"/>
-        </w:rPr>
-        <w:t xml:space="preserve">) and </w:t>
-      </w:r>
-      <w:r>
-        <w:rPr>
-          <w:highlight w:val="yellow"/>
-          <w:lang w:val="en-US"/>
-        </w:rPr>
-        <w:t>50</w:t>
-      </w:r>
-      <w:r>
-        <w:rPr>
-          <w:highlight w:val="yellow"/>
-          <w:lang w:val="en-US"/>
-        </w:rPr>
-        <w:t xml:space="preserve">% (95% CI: </w:t>
-      </w:r>
-      <w:r>
-        <w:rPr>
-          <w:highlight w:val="yellow"/>
-          <w:lang w:val="en-US"/>
-        </w:rPr>
-        <w:t>37</w:t>
-      </w:r>
-      <w:r>
-        <w:rPr>
-          <w:highlight w:val="yellow"/>
-          <w:lang w:val="en-US"/>
-        </w:rPr>
-        <w:t>·</w:t>
-      </w:r>
-      <w:r>
-        <w:rPr>
-          <w:highlight w:val="yellow"/>
-          <w:lang w:val="en-US"/>
-        </w:rPr>
-        <w:t>5</w:t>
-      </w:r>
-      <w:r>
-        <w:rPr>
-          <w:highlight w:val="yellow"/>
-          <w:lang w:val="en-US"/>
-        </w:rPr>
-        <w:t xml:space="preserve">, </w:t>
-      </w:r>
-      <w:r>
-        <w:rPr>
-          <w:highlight w:val="yellow"/>
-          <w:lang w:val="en-US"/>
-        </w:rPr>
-        <w:t>60</w:t>
-      </w:r>
-      <w:r>
-        <w:rPr>
-          <w:highlight w:val="yellow"/>
-          <w:lang w:val="en-US"/>
-        </w:rPr>
-        <w:t>·</w:t>
-      </w:r>
-      <w:r>
-        <w:rPr>
-          <w:highlight w:val="yellow"/>
-          <w:lang w:val="en-US"/>
-        </w:rPr>
-        <w:t>4</w:t>
-      </w:r>
-      <w:r>
-        <w:rPr>
-          <w:highlight w:val="yellow"/>
-          <w:lang w:val="en-US"/>
-        </w:rPr>
-        <w:t>)</w:t>
-      </w:r>
-      <w:r>
-        <w:rPr>
-          <w:lang w:val="en-US"/>
-        </w:rPr>
-        <w:t xml:space="preserve">, </w:t>
-      </w:r>
-      <w:r>
-        <w:rPr>
-          <w:lang w:val="en-US"/>
-        </w:rPr>
-        <w:t>respectively</w:t>
-      </w:r>
-      <w:r>
-        <w:rPr>
-          <w:lang w:val="en-US"/>
-        </w:rPr>
-        <w:t>, as well as trauma hospitalizations</w:t>
-      </w:r>
-      <w:r>
-        <w:rPr>
-          <w:lang w:val="en-US"/>
-        </w:rPr>
-        <w:t>,</w:t>
-      </w:r>
-      <w:r>
-        <w:rPr>
-          <w:lang w:val="en-US"/>
-        </w:rPr>
-        <w:t xml:space="preserve"> which </w:t>
-      </w:r>
-      <w:r>
-        <w:rPr>
-          <w:lang w:val="en-US"/>
-        </w:rPr>
-        <w:t>experienced</w:t>
-      </w:r>
-      <w:r>
-        <w:rPr>
-          <w:lang w:val="en-US"/>
-        </w:rPr>
-        <w:t xml:space="preserve"> an </w:t>
-      </w:r>
-      <w:r>
-        <w:rPr>
-          <w:highlight w:val="yellow"/>
-          <w:lang w:val="en-US"/>
-        </w:rPr>
-        <w:t>increase of 12% (95% CI</w:t>
-      </w:r>
-      <w:r>
-        <w:rPr>
-          <w:highlight w:val="yellow"/>
-          <w:lang w:val="en-US"/>
-        </w:rPr>
-        <w:t>:</w:t>
-      </w:r>
-      <w:r>
-        <w:rPr>
-          <w:highlight w:val="yellow"/>
-          <w:lang w:val="en-US"/>
-        </w:rPr>
-        <w:t xml:space="preserve"> 1</w:t>
-      </w:r>
-      <w:r>
-        <w:rPr>
-          <w:highlight w:val="yellow"/>
-          <w:lang w:val="en-US"/>
-        </w:rPr>
-        <w:t>·</w:t>
-      </w:r>
-      <w:r>
-        <w:rPr>
-          <w:highlight w:val="yellow"/>
-          <w:lang w:val="en-US"/>
-        </w:rPr>
-        <w:t>6,</w:t>
-      </w:r>
-      <w:r>
-        <w:rPr>
-          <w:highlight w:val="yellow"/>
-          <w:lang w:val="en-US"/>
-        </w:rPr>
-        <w:t xml:space="preserve"> </w:t>
-      </w:r>
-      <w:r>
-        <w:rPr>
-          <w:highlight w:val="yellow"/>
-          <w:lang w:val="en-US"/>
-        </w:rPr>
-        <w:t>21</w:t>
-      </w:r>
-      <w:r>
-        <w:rPr>
-          <w:highlight w:val="yellow"/>
-          <w:lang w:val="en-US"/>
-        </w:rPr>
-        <w:t>·</w:t>
-      </w:r>
-      <w:r>
-        <w:rPr>
-          <w:highlight w:val="yellow"/>
-          <w:lang w:val="en-US"/>
-        </w:rPr>
-        <w:t>8)</w:t>
       </w:r>
       <w:r>
         <w:rPr>
@@ -11483,7 +11820,7 @@
         </w:rPr>
         <w:t>4</w:t>
       </w:r>
-      <w:del w:id="62" w:author="Andrés González Santa Cruz" w:date="2021-03-30T17:16:00Z">
+      <w:del w:id="103" w:author="Andrés González Santa Cruz" w:date="2021-03-30T17:16:00Z">
         <w:r>
           <w:rPr>
             <w:highlight w:val="yellow"/>
@@ -11492,7 +11829,7 @@
           <w:delText>1</w:delText>
         </w:r>
       </w:del>
-      <w:ins w:id="63" w:author="Andrés González Santa Cruz" w:date="2021-03-30T17:16:00Z">
+      <w:ins w:id="104" w:author="Andrés González Santa Cruz" w:date="2021-03-30T17:16:00Z">
         <w:r>
           <w:rPr>
             <w:highlight w:val="yellow"/>
@@ -11569,7 +11906,7 @@
         </w:rPr>
         <w:t xml:space="preserve"> </w:t>
       </w:r>
-      <w:del w:id="64" w:author="Andrés González Santa Cruz" w:date="2021-03-30T17:16:00Z">
+      <w:del w:id="105" w:author="Andrés González Santa Cruz" w:date="2021-03-30T17:16:00Z">
         <w:r>
           <w:rPr>
             <w:highlight w:val="yellow"/>
@@ -11578,7 +11915,7 @@
           <w:delText>71</w:delText>
         </w:r>
       </w:del>
-      <w:ins w:id="65" w:author="Andrés González Santa Cruz" w:date="2021-03-30T17:16:00Z">
+      <w:ins w:id="106" w:author="Andrés González Santa Cruz" w:date="2021-03-30T17:16:00Z">
         <w:r>
           <w:rPr>
             <w:highlight w:val="yellow"/>
@@ -14036,7 +14373,7 @@
       <w:r>
         <w:rPr>
           <w:lang w:val="en-US"/>
-          <w:rPrChange w:id="66" w:author="Andrés González Santa Cruz" w:date="2021-03-30T17:01:00Z">
+          <w:rPrChange w:id="107" w:author="Andrés González Santa Cruz" w:date="2021-03-30T17:01:00Z">
             <w:rPr/>
           </w:rPrChange>
         </w:rPr>
@@ -14843,7 +15180,7 @@
       <w:r>
         <w:rPr>
           <w:lang w:val="es-CL"/>
-          <w:rPrChange w:id="67" w:author="Andrés González Santa Cruz" w:date="2021-03-30T17:01:00Z">
+          <w:rPrChange w:id="108" w:author="Andrés González Santa Cruz" w:date="2021-03-30T17:01:00Z">
             <w:rPr/>
           </w:rPrChange>
         </w:rPr>
@@ -15357,7 +15694,17 @@
                 <w:sz w:val="20"/>
                 <w:szCs w:val="22"/>
               </w:rPr>
-              <w:t>N=252</w:t>
+              <w:t>N=25</w:t>
+            </w:r>
+            <w:r>
+              <w:rPr>
+                <w:bCs/>
+                <w:i/>
+                <w:iCs/>
+                <w:sz w:val="20"/>
+                <w:szCs w:val="22"/>
+              </w:rPr>
+              <w:t>0</w:t>
             </w:r>
             <w:r>
               <w:rPr>
@@ -15490,16 +15837,15 @@
               <w:rPr>
                 <w:bCs/>
                 <w:sz w:val="20"/>
-                <w:szCs w:val="22"/>
+                <w:szCs w:val="20"/>
               </w:rPr>
             </w:pPr>
             <w:r>
               <w:rPr>
-                <w:bCs/>
                 <w:sz w:val="20"/>
-                <w:szCs w:val="22"/>
+                <w:szCs w:val="20"/>
               </w:rPr>
-              <w:t>3137 [2924; 3361]</w:t>
+              <w:t>3132 [2929;3364]</w:t>
             </w:r>
           </w:p>
         </w:tc>
@@ -15517,16 +15863,15 @@
               <w:rPr>
                 <w:bCs/>
                 <w:sz w:val="20"/>
-                <w:szCs w:val="22"/>
+                <w:szCs w:val="20"/>
               </w:rPr>
             </w:pPr>
             <w:r>
               <w:rPr>
-                <w:bCs/>
                 <w:sz w:val="20"/>
-                <w:szCs w:val="22"/>
+                <w:szCs w:val="20"/>
               </w:rPr>
-              <w:t>2854 [2754; 2898]</w:t>
+              <w:t>2854 [2754;2898]</w:t>
             </w:r>
           </w:p>
         </w:tc>
@@ -15569,16 +15914,15 @@
               <w:rPr>
                 <w:bCs/>
                 <w:sz w:val="20"/>
-                <w:szCs w:val="22"/>
+                <w:szCs w:val="20"/>
               </w:rPr>
             </w:pPr>
             <w:r>
               <w:rPr>
-                <w:bCs/>
                 <w:sz w:val="20"/>
-                <w:szCs w:val="22"/>
+                <w:szCs w:val="20"/>
               </w:rPr>
-              <w:t>802 [728; 888]</w:t>
+              <w:t>806 [733;888]</w:t>
             </w:r>
           </w:p>
         </w:tc>
@@ -15593,16 +15937,15 @@
               <w:rPr>
                 <w:bCs/>
                 <w:sz w:val="20"/>
-                <w:szCs w:val="22"/>
+                <w:szCs w:val="20"/>
               </w:rPr>
             </w:pPr>
             <w:r>
               <w:rPr>
-                <w:bCs/>
                 <w:sz w:val="20"/>
-                <w:szCs w:val="22"/>
+                <w:szCs w:val="20"/>
               </w:rPr>
-              <w:t>786 [752; 801]</w:t>
+              <w:t>786 [752;801]</w:t>
             </w:r>
           </w:p>
         </w:tc>
@@ -15645,16 +15988,15 @@
               <w:rPr>
                 <w:bCs/>
                 <w:sz w:val="20"/>
-                <w:szCs w:val="22"/>
+                <w:szCs w:val="20"/>
               </w:rPr>
             </w:pPr>
             <w:r>
               <w:rPr>
-                <w:bCs/>
                 <w:sz w:val="20"/>
-                <w:szCs w:val="22"/>
+                <w:szCs w:val="20"/>
               </w:rPr>
-              <w:t>143 [120; 183]</w:t>
+              <w:t>143 [120;184]</w:t>
             </w:r>
           </w:p>
         </w:tc>
@@ -15669,16 +16011,15 @@
               <w:rPr>
                 <w:bCs/>
                 <w:sz w:val="20"/>
-                <w:szCs w:val="22"/>
+                <w:szCs w:val="20"/>
               </w:rPr>
             </w:pPr>
             <w:r>
               <w:rPr>
-                <w:bCs/>
                 <w:sz w:val="20"/>
-                <w:szCs w:val="22"/>
+                <w:szCs w:val="20"/>
               </w:rPr>
-              <w:t>96·0 [77·5; 103]</w:t>
+              <w:t>96.0 [77.5;103]</w:t>
             </w:r>
           </w:p>
         </w:tc>
@@ -15721,16 +16062,15 @@
               <w:rPr>
                 <w:bCs/>
                 <w:sz w:val="20"/>
-                <w:szCs w:val="22"/>
+                <w:szCs w:val="20"/>
               </w:rPr>
             </w:pPr>
             <w:r>
               <w:rPr>
-                <w:bCs/>
                 <w:sz w:val="20"/>
-                <w:szCs w:val="22"/>
+                <w:szCs w:val="20"/>
               </w:rPr>
-              <w:t>102 [87·0; 125]</w:t>
+              <w:t>102 [87.0;126]</w:t>
             </w:r>
           </w:p>
         </w:tc>
@@ -15745,16 +16085,15 @@
               <w:rPr>
                 <w:bCs/>
                 <w:sz w:val="20"/>
-                <w:szCs w:val="22"/>
+                <w:szCs w:val="20"/>
               </w:rPr>
             </w:pPr>
             <w:r>
               <w:rPr>
-                <w:bCs/>
                 <w:sz w:val="20"/>
-                <w:szCs w:val="22"/>
+                <w:szCs w:val="20"/>
               </w:rPr>
-              <w:t>90·5 [87·5; 95·8]</w:t>
+              <w:t>90.5 [87.5;95.8]</w:t>
             </w:r>
           </w:p>
         </w:tc>
@@ -15797,16 +16136,15 @@
               <w:rPr>
                 <w:bCs/>
                 <w:sz w:val="20"/>
-                <w:szCs w:val="22"/>
+                <w:szCs w:val="20"/>
               </w:rPr>
             </w:pPr>
             <w:r>
               <w:rPr>
-                <w:bCs/>
                 <w:sz w:val="20"/>
-                <w:szCs w:val="22"/>
+                <w:szCs w:val="20"/>
               </w:rPr>
-              <w:t>288 [268; 311]</w:t>
+              <w:t>288 [268;311]</w:t>
             </w:r>
           </w:p>
         </w:tc>
@@ -15821,16 +16159,15 @@
               <w:rPr>
                 <w:bCs/>
                 <w:sz w:val="20"/>
-                <w:szCs w:val="22"/>
+                <w:szCs w:val="20"/>
               </w:rPr>
             </w:pPr>
             <w:r>
               <w:rPr>
-                <w:bCs/>
                 <w:sz w:val="20"/>
-                <w:szCs w:val="22"/>
+                <w:szCs w:val="20"/>
               </w:rPr>
-              <w:t>298 [281; 332]</w:t>
+              <w:t>298 [281;332]</w:t>
             </w:r>
           </w:p>
         </w:tc>
@@ -15873,16 +16210,15 @@
               <w:rPr>
                 <w:bCs/>
                 <w:sz w:val="20"/>
-                <w:szCs w:val="22"/>
+                <w:szCs w:val="20"/>
               </w:rPr>
             </w:pPr>
             <w:r>
               <w:rPr>
-                <w:bCs/>
                 <w:sz w:val="20"/>
-                <w:szCs w:val="22"/>
+                <w:szCs w:val="20"/>
               </w:rPr>
-              <w:t>60·0 [52·0; 67·0]</w:t>
+              <w:t>60.0 [52.0;67.0]</w:t>
             </w:r>
           </w:p>
         </w:tc>
@@ -15897,16 +16233,15 @@
               <w:rPr>
                 <w:bCs/>
                 <w:sz w:val="20"/>
-                <w:szCs w:val="22"/>
+                <w:szCs w:val="20"/>
               </w:rPr>
             </w:pPr>
             <w:r>
               <w:rPr>
-                <w:bCs/>
                 <w:sz w:val="20"/>
-                <w:szCs w:val="22"/>
+                <w:szCs w:val="20"/>
               </w:rPr>
-              <w:t>81·5 [77·5; 89·8]</w:t>
+              <w:t>81.5 [77.5;89.8]</w:t>
             </w:r>
           </w:p>
         </w:tc>
@@ -15949,16 +16284,15 @@
               <w:rPr>
                 <w:bCs/>
                 <w:sz w:val="20"/>
-                <w:szCs w:val="22"/>
+                <w:szCs w:val="20"/>
               </w:rPr>
             </w:pPr>
             <w:r>
               <w:rPr>
-                <w:bCs/>
                 <w:sz w:val="20"/>
-                <w:szCs w:val="22"/>
+                <w:szCs w:val="20"/>
               </w:rPr>
-              <w:t>19·5 [15·0; 23·2]</w:t>
+              <w:t>19.5 [16.0;23.8]</w:t>
             </w:r>
           </w:p>
         </w:tc>
@@ -15973,16 +16307,15 @@
               <w:rPr>
                 <w:bCs/>
                 <w:sz w:val="20"/>
-                <w:szCs w:val="22"/>
+                <w:szCs w:val="20"/>
               </w:rPr>
             </w:pPr>
             <w:r>
               <w:rPr>
-                <w:bCs/>
                 <w:sz w:val="20"/>
-                <w:szCs w:val="22"/>
+                <w:szCs w:val="20"/>
               </w:rPr>
-              <w:t>22·0 [15·5; 24·0]</w:t>
+              <w:t>22.0 [15.5;24.0]</w:t>
             </w:r>
           </w:p>
         </w:tc>
@@ -16025,16 +16358,15 @@
               <w:rPr>
                 <w:bCs/>
                 <w:sz w:val="20"/>
-                <w:szCs w:val="22"/>
+                <w:szCs w:val="20"/>
               </w:rPr>
             </w:pPr>
             <w:r>
               <w:rPr>
-                <w:bCs/>
                 <w:sz w:val="20"/>
-                <w:szCs w:val="22"/>
+                <w:szCs w:val="20"/>
               </w:rPr>
-              <w:t>29·0 [23·0; 36·0]</w:t>
+              <w:t>29.0 [23.0;36.0]</w:t>
             </w:r>
           </w:p>
         </w:tc>
@@ -16049,16 +16381,15 @@
               <w:rPr>
                 <w:bCs/>
                 <w:sz w:val="20"/>
-                <w:szCs w:val="22"/>
+                <w:szCs w:val="20"/>
               </w:rPr>
             </w:pPr>
             <w:r>
               <w:rPr>
-                <w:bCs/>
                 <w:sz w:val="20"/>
-                <w:szCs w:val="22"/>
+                <w:szCs w:val="20"/>
               </w:rPr>
-              <w:t>35·5 [30·5; 42·0]</w:t>
+              <w:t>35.5 [30.5;42.0]</w:t>
             </w:r>
           </w:p>
         </w:tc>
@@ -16101,16 +16432,15 @@
               <w:rPr>
                 <w:bCs/>
                 <w:sz w:val="20"/>
-                <w:szCs w:val="22"/>
+                <w:szCs w:val="20"/>
               </w:rPr>
             </w:pPr>
             <w:r>
               <w:rPr>
-                <w:bCs/>
                 <w:sz w:val="20"/>
-                <w:szCs w:val="22"/>
+                <w:szCs w:val="20"/>
               </w:rPr>
-              <w:t>73·0 [64·0; 86·2]</w:t>
+              <w:t>73.0 [63.9;86.3]</w:t>
             </w:r>
           </w:p>
         </w:tc>
@@ -16125,16 +16455,15 @@
               <w:rPr>
                 <w:bCs/>
                 <w:sz w:val="20"/>
-                <w:szCs w:val="22"/>
+                <w:szCs w:val="20"/>
               </w:rPr>
             </w:pPr>
             <w:r>
               <w:rPr>
-                <w:bCs/>
                 <w:sz w:val="20"/>
-                <w:szCs w:val="22"/>
+                <w:szCs w:val="20"/>
               </w:rPr>
-              <w:t>102 [84·2; 113]</w:t>
+              <w:t>102 [84.2;113]</w:t>
             </w:r>
           </w:p>
         </w:tc>
@@ -16177,16 +16506,15 @@
               <w:rPr>
                 <w:bCs/>
                 <w:sz w:val="20"/>
-                <w:szCs w:val="22"/>
+                <w:szCs w:val="20"/>
               </w:rPr>
             </w:pPr>
             <w:r>
               <w:rPr>
-                <w:bCs/>
                 <w:sz w:val="20"/>
-                <w:szCs w:val="22"/>
+                <w:szCs w:val="20"/>
               </w:rPr>
-              <w:t>131 [107; 160]</w:t>
+              <w:t>132 [108;160]</w:t>
             </w:r>
           </w:p>
         </w:tc>
@@ -16201,16 +16529,15 @@
               <w:rPr>
                 <w:bCs/>
                 <w:sz w:val="20"/>
-                <w:szCs w:val="22"/>
+                <w:szCs w:val="20"/>
               </w:rPr>
             </w:pPr>
             <w:r>
               <w:rPr>
-                <w:bCs/>
                 <w:sz w:val="20"/>
-                <w:szCs w:val="22"/>
+                <w:szCs w:val="20"/>
               </w:rPr>
-              <w:t>233 [189; 270]</w:t>
+              <w:t>233 [189;270]</w:t>
             </w:r>
           </w:p>
         </w:tc>
@@ -16311,7 +16638,7 @@
           <w:right w:w="0" w:type="dxa"/>
         </w:tblCellMar>
         <w:tblLook w:val="0600" w:firstRow="0" w:lastRow="0" w:firstColumn="0" w:lastColumn="0" w:noHBand="1" w:noVBand="1"/>
-        <w:tblPrChange w:id="68" w:author="Andrés González Santa Cruz" w:date="2021-03-30T17:05:00Z">
+        <w:tblPrChange w:id="109" w:author="Andrés González Santa Cruz" w:date="2021-03-30T17:05:00Z">
           <w:tblPr>
             <w:tblW w:w="8490" w:type="dxa"/>
             <w:tblBorders>
@@ -16332,7 +16659,7 @@
         <w:gridCol w:w="1408"/>
         <w:gridCol w:w="991"/>
         <w:gridCol w:w="1552"/>
-        <w:tblGridChange w:id="69">
+        <w:tblGridChange w:id="110">
           <w:tblGrid>
             <w:gridCol w:w="3891"/>
             <w:gridCol w:w="947"/>
@@ -16346,7 +16673,7 @@
       <w:tr>
         <w:trPr>
           <w:trHeight w:val="170"/>
-          <w:trPrChange w:id="70" w:author="Andrés González Santa Cruz" w:date="2021-03-30T17:05:00Z">
+          <w:trPrChange w:id="111" w:author="Andrés González Santa Cruz" w:date="2021-03-30T17:05:00Z">
             <w:trPr>
               <w:gridAfter w:val="0"/>
               <w:trHeight w:val="170"/>
@@ -16369,7 +16696,7 @@
             </w:tcMar>
             <w:vAlign w:val="center"/>
             <w:hideMark/>
-            <w:tcPrChange w:id="71" w:author="Andrés González Santa Cruz" w:date="2021-03-30T17:05:00Z">
+            <w:tcPrChange w:id="112" w:author="Andrés González Santa Cruz" w:date="2021-03-30T17:05:00Z">
               <w:tcPr>
                 <w:tcW w:w="3969" w:type="dxa"/>
                 <w:tcBorders>
@@ -16416,7 +16743,7 @@
             </w:tcMar>
             <w:vAlign w:val="center"/>
             <w:hideMark/>
-            <w:tcPrChange w:id="72" w:author="Andrés González Santa Cruz" w:date="2021-03-30T17:05:00Z">
+            <w:tcPrChange w:id="113" w:author="Andrés González Santa Cruz" w:date="2021-03-30T17:05:00Z">
               <w:tcPr>
                 <w:tcW w:w="851" w:type="dxa"/>
                 <w:tcBorders>
@@ -16483,7 +16810,7 @@
             </w:tcMar>
             <w:vAlign w:val="center"/>
             <w:hideMark/>
-            <w:tcPrChange w:id="73" w:author="Andrés González Santa Cruz" w:date="2021-03-30T17:05:00Z">
+            <w:tcPrChange w:id="114" w:author="Andrés González Santa Cruz" w:date="2021-03-30T17:05:00Z">
               <w:tcPr>
                 <w:tcW w:w="1417" w:type="dxa"/>
                 <w:tcBorders>
@@ -16557,7 +16884,7 @@
             </w:tcMar>
             <w:vAlign w:val="center"/>
             <w:hideMark/>
-            <w:tcPrChange w:id="74" w:author="Andrés González Santa Cruz" w:date="2021-03-30T17:05:00Z">
+            <w:tcPrChange w:id="115" w:author="Andrés González Santa Cruz" w:date="2021-03-30T17:05:00Z">
               <w:tcPr>
                 <w:tcW w:w="992" w:type="dxa"/>
                 <w:tcBorders>
@@ -16613,7 +16940,7 @@
             </w:tcMar>
             <w:vAlign w:val="center"/>
             <w:hideMark/>
-            <w:tcPrChange w:id="75" w:author="Andrés González Santa Cruz" w:date="2021-03-30T17:05:00Z">
+            <w:tcPrChange w:id="116" w:author="Andrés González Santa Cruz" w:date="2021-03-30T17:05:00Z">
               <w:tcPr>
                 <w:tcW w:w="1261" w:type="dxa"/>
                 <w:tcBorders>
@@ -16656,7 +16983,7 @@
       </w:tr>
       <w:tr>
         <w:tblPrEx>
-          <w:tblPrExChange w:id="76" w:author="Andrés González Santa Cruz" w:date="2021-03-30T17:05:00Z">
+          <w:tblPrExChange w:id="117" w:author="Andrés González Santa Cruz" w:date="2021-03-30T17:05:00Z">
             <w:tblPrEx>
               <w:tblW w:w="8647" w:type="dxa"/>
             </w:tblPrEx>
@@ -16664,7 +16991,7 @@
         </w:tblPrEx>
         <w:trPr>
           <w:trHeight w:val="170"/>
-          <w:trPrChange w:id="77" w:author="Andrés González Santa Cruz" w:date="2021-03-30T17:05:00Z">
+          <w:trPrChange w:id="118" w:author="Andrés González Santa Cruz" w:date="2021-03-30T17:05:00Z">
             <w:trPr>
               <w:trHeight w:val="170"/>
             </w:trPr>
@@ -16681,7 +17008,7 @@
               <w:right w:w="15" w:type="dxa"/>
             </w:tcMar>
             <w:vAlign w:val="center"/>
-            <w:tcPrChange w:id="78" w:author="Andrés González Santa Cruz" w:date="2021-03-30T17:05:00Z">
+            <w:tcPrChange w:id="119" w:author="Andrés González Santa Cruz" w:date="2021-03-30T17:05:00Z">
               <w:tcPr>
                 <w:tcW w:w="3891" w:type="dxa"/>
                 <w:shd w:val="clear" w:color="auto" w:fill="FFFFFF"/>
@@ -16737,7 +17064,7 @@
               <w:right w:w="15" w:type="dxa"/>
             </w:tcMar>
             <w:vAlign w:val="center"/>
-            <w:tcPrChange w:id="79" w:author="Andrés González Santa Cruz" w:date="2021-03-30T17:05:00Z">
+            <w:tcPrChange w:id="120" w:author="Andrés González Santa Cruz" w:date="2021-03-30T17:05:00Z">
               <w:tcPr>
                 <w:tcW w:w="947" w:type="dxa"/>
                 <w:tcBorders>
@@ -16765,7 +17092,7 @@
                 <w:szCs w:val="20"/>
               </w:rPr>
             </w:pPr>
-            <w:ins w:id="80" w:author="Andrés González Santa Cruz" w:date="2021-03-30T17:04:00Z">
+            <w:ins w:id="121" w:author="Andrés González Santa Cruz" w:date="2021-03-30T17:04:00Z">
               <w:r>
                 <w:rPr>
                   <w:color w:val="000000"/>
@@ -16775,7 +17102,7 @@
                 <w:t>-136.76</w:t>
               </w:r>
             </w:ins>
-            <w:del w:id="81" w:author="Andrés González Santa Cruz" w:date="2021-03-30T17:04:00Z">
+            <w:del w:id="122" w:author="Andrés González Santa Cruz" w:date="2021-03-30T17:04:00Z">
               <w:r>
                 <w:rPr>
                   <w:sz w:val="20"/>
@@ -16817,7 +17144,7 @@
               <w:right w:w="15" w:type="dxa"/>
             </w:tcMar>
             <w:vAlign w:val="center"/>
-            <w:tcPrChange w:id="82" w:author="Andrés González Santa Cruz" w:date="2021-03-30T17:05:00Z">
+            <w:tcPrChange w:id="123" w:author="Andrés González Santa Cruz" w:date="2021-03-30T17:05:00Z">
               <w:tcPr>
                 <w:tcW w:w="1408" w:type="dxa"/>
                 <w:tcBorders>
@@ -16845,7 +17172,7 @@
                 <w:szCs w:val="20"/>
               </w:rPr>
             </w:pPr>
-            <w:ins w:id="83" w:author="Andrés González Santa Cruz" w:date="2021-03-30T17:04:00Z">
+            <w:ins w:id="124" w:author="Andrés González Santa Cruz" w:date="2021-03-30T17:04:00Z">
               <w:r>
                 <w:rPr>
                   <w:color w:val="000000"/>
@@ -16855,7 +17182,7 @@
                 <w:t>-379.56, 108.88</w:t>
               </w:r>
             </w:ins>
-            <w:del w:id="84" w:author="Andrés González Santa Cruz" w:date="2021-03-30T17:04:00Z">
+            <w:del w:id="125" w:author="Andrés González Santa Cruz" w:date="2021-03-30T17:04:00Z">
               <w:r>
                 <w:rPr>
                   <w:sz w:val="20"/>
@@ -16911,7 +17238,7 @@
               <w:right w:w="15" w:type="dxa"/>
             </w:tcMar>
             <w:vAlign w:val="center"/>
-            <w:tcPrChange w:id="85" w:author="Andrés González Santa Cruz" w:date="2021-03-30T17:05:00Z">
+            <w:tcPrChange w:id="126" w:author="Andrés González Santa Cruz" w:date="2021-03-30T17:05:00Z">
               <w:tcPr>
                 <w:tcW w:w="991" w:type="dxa"/>
                 <w:tcBorders>
@@ -16939,7 +17266,7 @@
                 <w:szCs w:val="20"/>
               </w:rPr>
             </w:pPr>
-            <w:ins w:id="86" w:author="Andrés González Santa Cruz" w:date="2021-03-30T17:04:00Z">
+            <w:ins w:id="127" w:author="Andrés González Santa Cruz" w:date="2021-03-30T17:04:00Z">
               <w:r>
                 <w:rPr>
                   <w:color w:val="000000"/>
@@ -16949,7 +17276,7 @@
                 <w:t>-14.49</w:t>
               </w:r>
             </w:ins>
-            <w:del w:id="87" w:author="Andrés González Santa Cruz" w:date="2021-03-30T17:04:00Z">
+            <w:del w:id="128" w:author="Andrés González Santa Cruz" w:date="2021-03-30T17:04:00Z">
               <w:r>
                 <w:rPr>
                   <w:sz w:val="20"/>
@@ -16991,7 +17318,7 @@
               <w:right w:w="15" w:type="dxa"/>
             </w:tcMar>
             <w:vAlign w:val="center"/>
-            <w:tcPrChange w:id="88" w:author="Andrés González Santa Cruz" w:date="2021-03-30T17:05:00Z">
+            <w:tcPrChange w:id="129" w:author="Andrés González Santa Cruz" w:date="2021-03-30T17:05:00Z">
               <w:tcPr>
                 <w:tcW w:w="1410" w:type="dxa"/>
                 <w:gridSpan w:val="2"/>
@@ -17020,7 +17347,7 @@
                 <w:szCs w:val="20"/>
               </w:rPr>
             </w:pPr>
-            <w:ins w:id="89" w:author="Andrés González Santa Cruz" w:date="2021-03-30T17:04:00Z">
+            <w:ins w:id="130" w:author="Andrés González Santa Cruz" w:date="2021-03-30T17:04:00Z">
               <w:r>
                 <w:rPr>
                   <w:color w:val="000000"/>
@@ -17030,7 +17357,7 @@
                 <w:t>-40.22, 11.54</w:t>
               </w:r>
             </w:ins>
-            <w:del w:id="90" w:author="Andrés González Santa Cruz" w:date="2021-03-30T17:04:00Z">
+            <w:del w:id="131" w:author="Andrés González Santa Cruz" w:date="2021-03-30T17:04:00Z">
               <w:r>
                 <w:rPr>
                   <w:sz w:val="20"/>
@@ -17072,7 +17399,7 @@
       </w:tr>
       <w:tr>
         <w:tblPrEx>
-          <w:tblPrExChange w:id="91" w:author="Andrés González Santa Cruz" w:date="2021-03-30T17:05:00Z">
+          <w:tblPrExChange w:id="132" w:author="Andrés González Santa Cruz" w:date="2021-03-30T17:05:00Z">
             <w:tblPrEx>
               <w:tblW w:w="8647" w:type="dxa"/>
             </w:tblPrEx>
@@ -17080,7 +17407,7 @@
         </w:tblPrEx>
         <w:trPr>
           <w:trHeight w:val="170"/>
-          <w:trPrChange w:id="92" w:author="Andrés González Santa Cruz" w:date="2021-03-30T17:05:00Z">
+          <w:trPrChange w:id="133" w:author="Andrés González Santa Cruz" w:date="2021-03-30T17:05:00Z">
             <w:trPr>
               <w:trHeight w:val="170"/>
             </w:trPr>
@@ -17098,7 +17425,7 @@
             </w:tcMar>
             <w:vAlign w:val="center"/>
             <w:hideMark/>
-            <w:tcPrChange w:id="93" w:author="Andrés González Santa Cruz" w:date="2021-03-30T17:05:00Z">
+            <w:tcPrChange w:id="134" w:author="Andrés González Santa Cruz" w:date="2021-03-30T17:05:00Z">
               <w:tcPr>
                 <w:tcW w:w="3891" w:type="dxa"/>
                 <w:shd w:val="clear" w:color="auto" w:fill="FFFFFF"/>
@@ -17164,7 +17491,7 @@
               <w:right w:w="15" w:type="dxa"/>
             </w:tcMar>
             <w:vAlign w:val="center"/>
-            <w:tcPrChange w:id="94" w:author="Andrés González Santa Cruz" w:date="2021-03-30T17:05:00Z">
+            <w:tcPrChange w:id="135" w:author="Andrés González Santa Cruz" w:date="2021-03-30T17:05:00Z">
               <w:tcPr>
                 <w:tcW w:w="947" w:type="dxa"/>
                 <w:tcBorders>
@@ -17192,7 +17519,7 @@
                 <w:szCs w:val="20"/>
               </w:rPr>
             </w:pPr>
-            <w:ins w:id="95" w:author="Andrés González Santa Cruz" w:date="2021-03-30T17:04:00Z">
+            <w:ins w:id="136" w:author="Andrés González Santa Cruz" w:date="2021-03-30T17:04:00Z">
               <w:r>
                 <w:rPr>
                   <w:color w:val="000000"/>
@@ -17202,7 +17529,7 @@
                 <w:t>-39.24</w:t>
               </w:r>
             </w:ins>
-            <w:del w:id="96" w:author="Andrés González Santa Cruz" w:date="2021-03-30T17:04:00Z">
+            <w:del w:id="137" w:author="Andrés González Santa Cruz" w:date="2021-03-30T17:04:00Z">
               <w:r>
                 <w:rPr>
                   <w:sz w:val="20"/>
@@ -17244,7 +17571,7 @@
               <w:right w:w="15" w:type="dxa"/>
             </w:tcMar>
             <w:vAlign w:val="center"/>
-            <w:tcPrChange w:id="97" w:author="Andrés González Santa Cruz" w:date="2021-03-30T17:05:00Z">
+            <w:tcPrChange w:id="138" w:author="Andrés González Santa Cruz" w:date="2021-03-30T17:05:00Z">
               <w:tcPr>
                 <w:tcW w:w="1408" w:type="dxa"/>
                 <w:tcBorders>
@@ -17272,7 +17599,7 @@
                 <w:szCs w:val="20"/>
               </w:rPr>
             </w:pPr>
-            <w:ins w:id="98" w:author="Andrés González Santa Cruz" w:date="2021-03-30T17:04:00Z">
+            <w:ins w:id="139" w:author="Andrés González Santa Cruz" w:date="2021-03-30T17:04:00Z">
               <w:r>
                 <w:rPr>
                   <w:color w:val="000000"/>
@@ -17282,7 +17609,7 @@
                 <w:t>-116.74, 39.39</w:t>
               </w:r>
             </w:ins>
-            <w:del w:id="99" w:author="Andrés González Santa Cruz" w:date="2021-03-30T17:04:00Z">
+            <w:del w:id="140" w:author="Andrés González Santa Cruz" w:date="2021-03-30T17:04:00Z">
               <w:r>
                 <w:rPr>
                   <w:sz w:val="20"/>
@@ -17338,7 +17665,7 @@
               <w:right w:w="15" w:type="dxa"/>
             </w:tcMar>
             <w:vAlign w:val="center"/>
-            <w:tcPrChange w:id="100" w:author="Andrés González Santa Cruz" w:date="2021-03-30T17:05:00Z">
+            <w:tcPrChange w:id="141" w:author="Andrés González Santa Cruz" w:date="2021-03-30T17:05:00Z">
               <w:tcPr>
                 <w:tcW w:w="991" w:type="dxa"/>
                 <w:tcBorders>
@@ -17366,7 +17693,7 @@
                 <w:szCs w:val="20"/>
               </w:rPr>
             </w:pPr>
-            <w:ins w:id="101" w:author="Andrés González Santa Cruz" w:date="2021-03-30T17:04:00Z">
+            <w:ins w:id="142" w:author="Andrés González Santa Cruz" w:date="2021-03-30T17:04:00Z">
               <w:r>
                 <w:rPr>
                   <w:color w:val="000000"/>
@@ -17376,7 +17703,7 @@
                 <w:t>-30.04</w:t>
               </w:r>
             </w:ins>
-            <w:del w:id="102" w:author="Andrés González Santa Cruz" w:date="2021-03-30T17:04:00Z">
+            <w:del w:id="143" w:author="Andrés González Santa Cruz" w:date="2021-03-30T17:04:00Z">
               <w:r>
                 <w:rPr>
                   <w:sz w:val="20"/>
@@ -17418,7 +17745,7 @@
               <w:right w:w="15" w:type="dxa"/>
             </w:tcMar>
             <w:vAlign w:val="center"/>
-            <w:tcPrChange w:id="103" w:author="Andrés González Santa Cruz" w:date="2021-03-30T17:05:00Z">
+            <w:tcPrChange w:id="144" w:author="Andrés González Santa Cruz" w:date="2021-03-30T17:05:00Z">
               <w:tcPr>
                 <w:tcW w:w="1410" w:type="dxa"/>
                 <w:gridSpan w:val="2"/>
@@ -17447,7 +17774,7 @@
                 <w:szCs w:val="20"/>
               </w:rPr>
             </w:pPr>
-            <w:ins w:id="104" w:author="Andrés González Santa Cruz" w:date="2021-03-30T17:04:00Z">
+            <w:ins w:id="145" w:author="Andrés González Santa Cruz" w:date="2021-03-30T17:04:00Z">
               <w:r>
                 <w:rPr>
                   <w:color w:val="000000"/>
@@ -17457,7 +17784,7 @@
                 <w:t>-89.36, 30.15</w:t>
               </w:r>
             </w:ins>
-            <w:del w:id="105" w:author="Andrés González Santa Cruz" w:date="2021-03-30T17:04:00Z">
+            <w:del w:id="146" w:author="Andrés González Santa Cruz" w:date="2021-03-30T17:04:00Z">
               <w:r>
                 <w:rPr>
                   <w:sz w:val="20"/>
@@ -17499,7 +17826,7 @@
       </w:tr>
       <w:tr>
         <w:tblPrEx>
-          <w:tblPrExChange w:id="106" w:author="Andrés González Santa Cruz" w:date="2021-03-30T17:05:00Z">
+          <w:tblPrExChange w:id="147" w:author="Andrés González Santa Cruz" w:date="2021-03-30T17:05:00Z">
             <w:tblPrEx>
               <w:tblW w:w="8647" w:type="dxa"/>
             </w:tblPrEx>
@@ -17507,7 +17834,7 @@
         </w:tblPrEx>
         <w:trPr>
           <w:trHeight w:val="170"/>
-          <w:trPrChange w:id="107" w:author="Andrés González Santa Cruz" w:date="2021-03-30T17:05:00Z">
+          <w:trPrChange w:id="148" w:author="Andrés González Santa Cruz" w:date="2021-03-30T17:05:00Z">
             <w:trPr>
               <w:trHeight w:val="170"/>
             </w:trPr>
@@ -17524,7 +17851,7 @@
               <w:right w:w="15" w:type="dxa"/>
             </w:tcMar>
             <w:vAlign w:val="center"/>
-            <w:tcPrChange w:id="108" w:author="Andrés González Santa Cruz" w:date="2021-03-30T17:05:00Z">
+            <w:tcPrChange w:id="149" w:author="Andrés González Santa Cruz" w:date="2021-03-30T17:05:00Z">
               <w:tcPr>
                 <w:tcW w:w="3891" w:type="dxa"/>
                 <w:shd w:val="clear" w:color="auto" w:fill="FFFFFF"/>
@@ -17580,7 +17907,7 @@
               <w:right w:w="15" w:type="dxa"/>
             </w:tcMar>
             <w:vAlign w:val="center"/>
-            <w:tcPrChange w:id="109" w:author="Andrés González Santa Cruz" w:date="2021-03-30T17:05:00Z">
+            <w:tcPrChange w:id="150" w:author="Andrés González Santa Cruz" w:date="2021-03-30T17:05:00Z">
               <w:tcPr>
                 <w:tcW w:w="947" w:type="dxa"/>
                 <w:tcBorders>
@@ -17608,7 +17935,7 @@
                 <w:szCs w:val="20"/>
               </w:rPr>
             </w:pPr>
-            <w:ins w:id="110" w:author="Andrés González Santa Cruz" w:date="2021-03-30T17:04:00Z">
+            <w:ins w:id="151" w:author="Andrés González Santa Cruz" w:date="2021-03-30T17:04:00Z">
               <w:r>
                 <w:rPr>
                   <w:color w:val="000000"/>
@@ -17618,7 +17945,7 @@
                 <w:t>10.40</w:t>
               </w:r>
             </w:ins>
-            <w:del w:id="111" w:author="Andrés González Santa Cruz" w:date="2021-03-30T17:04:00Z">
+            <w:del w:id="152" w:author="Andrés González Santa Cruz" w:date="2021-03-30T17:04:00Z">
               <w:r>
                 <w:rPr>
                   <w:sz w:val="20"/>
@@ -17660,7 +17987,7 @@
               <w:right w:w="15" w:type="dxa"/>
             </w:tcMar>
             <w:vAlign w:val="center"/>
-            <w:tcPrChange w:id="112" w:author="Andrés González Santa Cruz" w:date="2021-03-30T17:05:00Z">
+            <w:tcPrChange w:id="153" w:author="Andrés González Santa Cruz" w:date="2021-03-30T17:05:00Z">
               <w:tcPr>
                 <w:tcW w:w="1408" w:type="dxa"/>
                 <w:tcBorders>
@@ -17688,7 +18015,7 @@
                 <w:szCs w:val="20"/>
               </w:rPr>
             </w:pPr>
-            <w:ins w:id="113" w:author="Andrés González Santa Cruz" w:date="2021-03-30T17:04:00Z">
+            <w:ins w:id="154" w:author="Andrés González Santa Cruz" w:date="2021-03-30T17:04:00Z">
               <w:r>
                 <w:rPr>
                   <w:color w:val="000000"/>
@@ -17698,7 +18025,7 @@
                 <w:t>2.85, 18.75</w:t>
               </w:r>
             </w:ins>
-            <w:del w:id="114" w:author="Andrés González Santa Cruz" w:date="2021-03-30T17:04:00Z">
+            <w:del w:id="155" w:author="Andrés González Santa Cruz" w:date="2021-03-30T17:04:00Z">
               <w:r>
                 <w:rPr>
                   <w:sz w:val="20"/>
@@ -17754,7 +18081,7 @@
               <w:right w:w="15" w:type="dxa"/>
             </w:tcMar>
             <w:vAlign w:val="center"/>
-            <w:tcPrChange w:id="115" w:author="Andrés González Santa Cruz" w:date="2021-03-30T17:05:00Z">
+            <w:tcPrChange w:id="156" w:author="Andrés González Santa Cruz" w:date="2021-03-30T17:05:00Z">
               <w:tcPr>
                 <w:tcW w:w="991" w:type="dxa"/>
                 <w:tcBorders>
@@ -17782,7 +18109,7 @@
                 <w:szCs w:val="20"/>
               </w:rPr>
             </w:pPr>
-            <w:ins w:id="116" w:author="Andrés González Santa Cruz" w:date="2021-03-30T17:04:00Z">
+            <w:ins w:id="157" w:author="Andrés González Santa Cruz" w:date="2021-03-30T17:04:00Z">
               <w:r>
                 <w:rPr>
                   <w:color w:val="000000"/>
@@ -17792,7 +18119,7 @@
                 <w:t>14.65</w:t>
               </w:r>
             </w:ins>
-            <w:del w:id="117" w:author="Andrés González Santa Cruz" w:date="2021-03-30T17:04:00Z">
+            <w:del w:id="158" w:author="Andrés González Santa Cruz" w:date="2021-03-30T17:04:00Z">
               <w:r>
                 <w:rPr>
                   <w:sz w:val="20"/>
@@ -17834,7 +18161,7 @@
               <w:right w:w="15" w:type="dxa"/>
             </w:tcMar>
             <w:vAlign w:val="center"/>
-            <w:tcPrChange w:id="118" w:author="Andrés González Santa Cruz" w:date="2021-03-30T17:05:00Z">
+            <w:tcPrChange w:id="159" w:author="Andrés González Santa Cruz" w:date="2021-03-30T17:05:00Z">
               <w:tcPr>
                 <w:tcW w:w="1410" w:type="dxa"/>
                 <w:gridSpan w:val="2"/>
@@ -17863,7 +18190,7 @@
                 <w:szCs w:val="20"/>
               </w:rPr>
             </w:pPr>
-            <w:ins w:id="119" w:author="Andrés González Santa Cruz" w:date="2021-03-30T17:04:00Z">
+            <w:ins w:id="160" w:author="Andrés González Santa Cruz" w:date="2021-03-30T17:04:00Z">
               <w:r>
                 <w:rPr>
                   <w:color w:val="000000"/>
@@ -17873,7 +18200,7 @@
                 <w:t>4.01, 26.41</w:t>
               </w:r>
             </w:ins>
-            <w:del w:id="120" w:author="Andrés González Santa Cruz" w:date="2021-03-30T17:04:00Z">
+            <w:del w:id="161" w:author="Andrés González Santa Cruz" w:date="2021-03-30T17:04:00Z">
               <w:r>
                 <w:rPr>
                   <w:sz w:val="20"/>
@@ -17915,7 +18242,7 @@
       </w:tr>
       <w:tr>
         <w:tblPrEx>
-          <w:tblPrExChange w:id="121" w:author="Andrés González Santa Cruz" w:date="2021-03-30T17:05:00Z">
+          <w:tblPrExChange w:id="162" w:author="Andrés González Santa Cruz" w:date="2021-03-30T17:05:00Z">
             <w:tblPrEx>
               <w:tblW w:w="8647" w:type="dxa"/>
             </w:tblPrEx>
@@ -17923,7 +18250,7 @@
         </w:tblPrEx>
         <w:trPr>
           <w:trHeight w:val="170"/>
-          <w:trPrChange w:id="122" w:author="Andrés González Santa Cruz" w:date="2021-03-30T17:05:00Z">
+          <w:trPrChange w:id="163" w:author="Andrés González Santa Cruz" w:date="2021-03-30T17:05:00Z">
             <w:trPr>
               <w:trHeight w:val="170"/>
             </w:trPr>
@@ -17940,7 +18267,7 @@
               <w:right w:w="15" w:type="dxa"/>
             </w:tcMar>
             <w:vAlign w:val="center"/>
-            <w:tcPrChange w:id="123" w:author="Andrés González Santa Cruz" w:date="2021-03-30T17:05:00Z">
+            <w:tcPrChange w:id="164" w:author="Andrés González Santa Cruz" w:date="2021-03-30T17:05:00Z">
               <w:tcPr>
                 <w:tcW w:w="3891" w:type="dxa"/>
                 <w:shd w:val="clear" w:color="auto" w:fill="FFFFFF"/>
@@ -18005,7 +18332,7 @@
               <w:right w:w="15" w:type="dxa"/>
             </w:tcMar>
             <w:vAlign w:val="center"/>
-            <w:tcPrChange w:id="124" w:author="Andrés González Santa Cruz" w:date="2021-03-30T17:05:00Z">
+            <w:tcPrChange w:id="165" w:author="Andrés González Santa Cruz" w:date="2021-03-30T17:05:00Z">
               <w:tcPr>
                 <w:tcW w:w="947" w:type="dxa"/>
                 <w:tcBorders>
@@ -18033,7 +18360,7 @@
                 <w:szCs w:val="20"/>
               </w:rPr>
             </w:pPr>
-            <w:ins w:id="125" w:author="Andrés González Santa Cruz" w:date="2021-03-30T17:04:00Z">
+            <w:ins w:id="166" w:author="Andrés González Santa Cruz" w:date="2021-03-30T17:04:00Z">
               <w:r>
                 <w:rPr>
                   <w:color w:val="000000"/>
@@ -18043,7 +18370,7 @@
                 <w:t>-1.48</w:t>
               </w:r>
             </w:ins>
-            <w:del w:id="126" w:author="Andrés González Santa Cruz" w:date="2021-03-30T17:04:00Z">
+            <w:del w:id="167" w:author="Andrés González Santa Cruz" w:date="2021-03-30T17:04:00Z">
               <w:r>
                 <w:rPr>
                   <w:sz w:val="20"/>
@@ -18085,7 +18412,7 @@
               <w:right w:w="15" w:type="dxa"/>
             </w:tcMar>
             <w:vAlign w:val="center"/>
-            <w:tcPrChange w:id="127" w:author="Andrés González Santa Cruz" w:date="2021-03-30T17:05:00Z">
+            <w:tcPrChange w:id="168" w:author="Andrés González Santa Cruz" w:date="2021-03-30T17:05:00Z">
               <w:tcPr>
                 <w:tcW w:w="1408" w:type="dxa"/>
                 <w:tcBorders>
@@ -18113,7 +18440,7 @@
                 <w:szCs w:val="20"/>
               </w:rPr>
             </w:pPr>
-            <w:ins w:id="128" w:author="Andrés González Santa Cruz" w:date="2021-03-30T17:04:00Z">
+            <w:ins w:id="169" w:author="Andrés González Santa Cruz" w:date="2021-03-30T17:04:00Z">
               <w:r>
                 <w:rPr>
                   <w:color w:val="000000"/>
@@ -18123,7 +18450,7 @@
                 <w:t>-9.59, 6.76</w:t>
               </w:r>
             </w:ins>
-            <w:del w:id="129" w:author="Andrés González Santa Cruz" w:date="2021-03-30T17:04:00Z">
+            <w:del w:id="170" w:author="Andrés González Santa Cruz" w:date="2021-03-30T17:04:00Z">
               <w:r>
                 <w:rPr>
                   <w:sz w:val="20"/>
@@ -18179,7 +18506,7 @@
               <w:right w:w="15" w:type="dxa"/>
             </w:tcMar>
             <w:vAlign w:val="center"/>
-            <w:tcPrChange w:id="130" w:author="Andrés González Santa Cruz" w:date="2021-03-30T17:05:00Z">
+            <w:tcPrChange w:id="171" w:author="Andrés González Santa Cruz" w:date="2021-03-30T17:05:00Z">
               <w:tcPr>
                 <w:tcW w:w="991" w:type="dxa"/>
                 <w:tcBorders>
@@ -18207,7 +18534,7 @@
                 <w:szCs w:val="20"/>
               </w:rPr>
             </w:pPr>
-            <w:ins w:id="131" w:author="Andrés González Santa Cruz" w:date="2021-03-30T17:04:00Z">
+            <w:ins w:id="172" w:author="Andrés González Santa Cruz" w:date="2021-03-30T17:04:00Z">
               <w:r>
                 <w:rPr>
                   <w:color w:val="000000"/>
@@ -18217,7 +18544,7 @@
                 <w:t>-6.75</w:t>
               </w:r>
             </w:ins>
-            <w:del w:id="132" w:author="Andrés González Santa Cruz" w:date="2021-03-30T17:04:00Z">
+            <w:del w:id="173" w:author="Andrés González Santa Cruz" w:date="2021-03-30T17:04:00Z">
               <w:r>
                 <w:rPr>
                   <w:sz w:val="20"/>
@@ -18259,7 +18586,7 @@
               <w:right w:w="15" w:type="dxa"/>
             </w:tcMar>
             <w:vAlign w:val="center"/>
-            <w:tcPrChange w:id="133" w:author="Andrés González Santa Cruz" w:date="2021-03-30T17:05:00Z">
+            <w:tcPrChange w:id="174" w:author="Andrés González Santa Cruz" w:date="2021-03-30T17:05:00Z">
               <w:tcPr>
                 <w:tcW w:w="1410" w:type="dxa"/>
                 <w:gridSpan w:val="2"/>
@@ -18288,7 +18615,7 @@
                 <w:szCs w:val="20"/>
               </w:rPr>
             </w:pPr>
-            <w:ins w:id="134" w:author="Andrés González Santa Cruz" w:date="2021-03-30T17:04:00Z">
+            <w:ins w:id="175" w:author="Andrés González Santa Cruz" w:date="2021-03-30T17:04:00Z">
               <w:r>
                 <w:rPr>
                   <w:color w:val="000000"/>
@@ -18298,7 +18625,7 @@
                 <w:t>-43.63, 30.76</w:t>
               </w:r>
             </w:ins>
-            <w:del w:id="135" w:author="Andrés González Santa Cruz" w:date="2021-03-30T17:04:00Z">
+            <w:del w:id="176" w:author="Andrés González Santa Cruz" w:date="2021-03-30T17:04:00Z">
               <w:r>
                 <w:rPr>
                   <w:sz w:val="20"/>
@@ -18340,7 +18667,7 @@
       </w:tr>
       <w:tr>
         <w:tblPrEx>
-          <w:tblPrExChange w:id="136" w:author="Andrés González Santa Cruz" w:date="2021-03-30T17:05:00Z">
+          <w:tblPrExChange w:id="177" w:author="Andrés González Santa Cruz" w:date="2021-03-30T17:05:00Z">
             <w:tblPrEx>
               <w:tblW w:w="8647" w:type="dxa"/>
             </w:tblPrEx>
@@ -18348,7 +18675,7 @@
         </w:tblPrEx>
         <w:trPr>
           <w:trHeight w:val="170"/>
-          <w:trPrChange w:id="137" w:author="Andrés González Santa Cruz" w:date="2021-03-30T17:05:00Z">
+          <w:trPrChange w:id="178" w:author="Andrés González Santa Cruz" w:date="2021-03-30T17:05:00Z">
             <w:trPr>
               <w:trHeight w:val="170"/>
             </w:trPr>
@@ -18365,7 +18692,7 @@
               <w:right w:w="15" w:type="dxa"/>
             </w:tcMar>
             <w:vAlign w:val="center"/>
-            <w:tcPrChange w:id="138" w:author="Andrés González Santa Cruz" w:date="2021-03-30T17:05:00Z">
+            <w:tcPrChange w:id="179" w:author="Andrés González Santa Cruz" w:date="2021-03-30T17:05:00Z">
               <w:tcPr>
                 <w:tcW w:w="3891" w:type="dxa"/>
                 <w:shd w:val="clear" w:color="auto" w:fill="FFFFFF"/>
@@ -18459,7 +18786,7 @@
               <w:right w:w="15" w:type="dxa"/>
             </w:tcMar>
             <w:vAlign w:val="center"/>
-            <w:tcPrChange w:id="139" w:author="Andrés González Santa Cruz" w:date="2021-03-30T17:05:00Z">
+            <w:tcPrChange w:id="180" w:author="Andrés González Santa Cruz" w:date="2021-03-30T17:05:00Z">
               <w:tcPr>
                 <w:tcW w:w="947" w:type="dxa"/>
                 <w:tcBorders>
@@ -18487,7 +18814,7 @@
                 <w:szCs w:val="20"/>
               </w:rPr>
             </w:pPr>
-            <w:ins w:id="140" w:author="Andrés González Santa Cruz" w:date="2021-03-30T17:04:00Z">
+            <w:ins w:id="181" w:author="Andrés González Santa Cruz" w:date="2021-03-30T17:04:00Z">
               <w:r>
                 <w:rPr>
                   <w:color w:val="000000"/>
@@ -18497,7 +18824,7 @@
                 <w:t>28.90</w:t>
               </w:r>
             </w:ins>
-            <w:del w:id="141" w:author="Andrés González Santa Cruz" w:date="2021-03-30T17:04:00Z">
+            <w:del w:id="182" w:author="Andrés González Santa Cruz" w:date="2021-03-30T17:04:00Z">
               <w:r>
                 <w:rPr>
                   <w:sz w:val="20"/>
@@ -18539,7 +18866,7 @@
               <w:right w:w="15" w:type="dxa"/>
             </w:tcMar>
             <w:vAlign w:val="center"/>
-            <w:tcPrChange w:id="142" w:author="Andrés González Santa Cruz" w:date="2021-03-30T17:05:00Z">
+            <w:tcPrChange w:id="183" w:author="Andrés González Santa Cruz" w:date="2021-03-30T17:05:00Z">
               <w:tcPr>
                 <w:tcW w:w="1408" w:type="dxa"/>
                 <w:tcBorders>
@@ -18567,7 +18894,7 @@
                 <w:szCs w:val="20"/>
               </w:rPr>
             </w:pPr>
-            <w:ins w:id="143" w:author="Andrés González Santa Cruz" w:date="2021-03-30T17:04:00Z">
+            <w:ins w:id="184" w:author="Andrés González Santa Cruz" w:date="2021-03-30T17:04:00Z">
               <w:r>
                 <w:rPr>
                   <w:color w:val="000000"/>
@@ -18577,7 +18904,7 @@
                 <w:t>9.56, 49.75</w:t>
               </w:r>
             </w:ins>
-            <w:del w:id="144" w:author="Andrés González Santa Cruz" w:date="2021-03-30T17:04:00Z">
+            <w:del w:id="185" w:author="Andrés González Santa Cruz" w:date="2021-03-30T17:04:00Z">
               <w:r>
                 <w:rPr>
                   <w:sz w:val="20"/>
@@ -18633,7 +18960,7 @@
               <w:right w:w="15" w:type="dxa"/>
             </w:tcMar>
             <w:vAlign w:val="center"/>
-            <w:tcPrChange w:id="145" w:author="Andrés González Santa Cruz" w:date="2021-03-30T17:05:00Z">
+            <w:tcPrChange w:id="186" w:author="Andrés González Santa Cruz" w:date="2021-03-30T17:05:00Z">
               <w:tcPr>
                 <w:tcW w:w="991" w:type="dxa"/>
                 <w:tcBorders>
@@ -18661,7 +18988,7 @@
                 <w:szCs w:val="20"/>
               </w:rPr>
             </w:pPr>
-            <w:ins w:id="146" w:author="Andrés González Santa Cruz" w:date="2021-03-30T17:04:00Z">
+            <w:ins w:id="187" w:author="Andrés González Santa Cruz" w:date="2021-03-30T17:04:00Z">
               <w:r>
                 <w:rPr>
                   <w:color w:val="000000"/>
@@ -18671,7 +18998,7 @@
                 <w:t>39.53</w:t>
               </w:r>
             </w:ins>
-            <w:del w:id="147" w:author="Andrés González Santa Cruz" w:date="2021-03-30T17:04:00Z">
+            <w:del w:id="188" w:author="Andrés González Santa Cruz" w:date="2021-03-30T17:04:00Z">
               <w:r>
                 <w:rPr>
                   <w:sz w:val="20"/>
@@ -18713,7 +19040,7 @@
               <w:right w:w="15" w:type="dxa"/>
             </w:tcMar>
             <w:vAlign w:val="center"/>
-            <w:tcPrChange w:id="148" w:author="Andrés González Santa Cruz" w:date="2021-03-30T17:05:00Z">
+            <w:tcPrChange w:id="189" w:author="Andrés González Santa Cruz" w:date="2021-03-30T17:05:00Z">
               <w:tcPr>
                 <w:tcW w:w="1410" w:type="dxa"/>
                 <w:gridSpan w:val="2"/>
@@ -18742,7 +19069,7 @@
                 <w:szCs w:val="20"/>
               </w:rPr>
             </w:pPr>
-            <w:ins w:id="149" w:author="Andrés González Santa Cruz" w:date="2021-03-30T17:04:00Z">
+            <w:ins w:id="190" w:author="Andrés González Santa Cruz" w:date="2021-03-30T17:04:00Z">
               <w:r>
                 <w:rPr>
                   <w:color w:val="000000"/>
@@ -18752,7 +19079,7 @@
                 <w:t>13.07, 68.04</w:t>
               </w:r>
             </w:ins>
-            <w:del w:id="150" w:author="Andrés González Santa Cruz" w:date="2021-03-30T17:04:00Z">
+            <w:del w:id="191" w:author="Andrés González Santa Cruz" w:date="2021-03-30T17:04:00Z">
               <w:r>
                 <w:rPr>
                   <w:sz w:val="20"/>
@@ -18794,7 +19121,7 @@
       </w:tr>
       <w:tr>
         <w:tblPrEx>
-          <w:tblPrExChange w:id="151" w:author="Andrés González Santa Cruz" w:date="2021-03-30T17:05:00Z">
+          <w:tblPrExChange w:id="192" w:author="Andrés González Santa Cruz" w:date="2021-03-30T17:05:00Z">
             <w:tblPrEx>
               <w:tblW w:w="8647" w:type="dxa"/>
             </w:tblPrEx>
@@ -18802,7 +19129,7 @@
         </w:tblPrEx>
         <w:trPr>
           <w:trHeight w:val="170"/>
-          <w:trPrChange w:id="152" w:author="Andrés González Santa Cruz" w:date="2021-03-30T17:05:00Z">
+          <w:trPrChange w:id="193" w:author="Andrés González Santa Cruz" w:date="2021-03-30T17:05:00Z">
             <w:trPr>
               <w:trHeight w:val="170"/>
             </w:trPr>
@@ -18819,7 +19146,7 @@
               <w:right w:w="15" w:type="dxa"/>
             </w:tcMar>
             <w:vAlign w:val="center"/>
-            <w:tcPrChange w:id="153" w:author="Andrés González Santa Cruz" w:date="2021-03-30T17:05:00Z">
+            <w:tcPrChange w:id="194" w:author="Andrés González Santa Cruz" w:date="2021-03-30T17:05:00Z">
               <w:tcPr>
                 <w:tcW w:w="3891" w:type="dxa"/>
                 <w:shd w:val="clear" w:color="auto" w:fill="FFFFFF"/>
@@ -18913,7 +19240,7 @@
               <w:right w:w="15" w:type="dxa"/>
             </w:tcMar>
             <w:vAlign w:val="center"/>
-            <w:tcPrChange w:id="154" w:author="Andrés González Santa Cruz" w:date="2021-03-30T17:05:00Z">
+            <w:tcPrChange w:id="195" w:author="Andrés González Santa Cruz" w:date="2021-03-30T17:05:00Z">
               <w:tcPr>
                 <w:tcW w:w="947" w:type="dxa"/>
                 <w:tcBorders>
@@ -18941,7 +19268,7 @@
                 <w:szCs w:val="20"/>
               </w:rPr>
             </w:pPr>
-            <w:ins w:id="155" w:author="Andrés González Santa Cruz" w:date="2021-03-30T17:04:00Z">
+            <w:ins w:id="196" w:author="Andrés González Santa Cruz" w:date="2021-03-30T17:04:00Z">
               <w:r>
                 <w:rPr>
                   <w:color w:val="000000"/>
@@ -18951,7 +19278,7 @@
                 <w:t>85.50</w:t>
               </w:r>
             </w:ins>
-            <w:del w:id="156" w:author="Andrés González Santa Cruz" w:date="2021-03-30T17:04:00Z">
+            <w:del w:id="197" w:author="Andrés González Santa Cruz" w:date="2021-03-30T17:04:00Z">
               <w:r>
                 <w:rPr>
                   <w:sz w:val="20"/>
@@ -18993,7 +19320,7 @@
               <w:right w:w="15" w:type="dxa"/>
             </w:tcMar>
             <w:vAlign w:val="center"/>
-            <w:tcPrChange w:id="157" w:author="Andrés González Santa Cruz" w:date="2021-03-30T17:05:00Z">
+            <w:tcPrChange w:id="198" w:author="Andrés González Santa Cruz" w:date="2021-03-30T17:05:00Z">
               <w:tcPr>
                 <w:tcW w:w="1408" w:type="dxa"/>
                 <w:tcBorders>
@@ -19021,7 +19348,7 @@
                 <w:szCs w:val="20"/>
               </w:rPr>
             </w:pPr>
-            <w:ins w:id="158" w:author="Andrés González Santa Cruz" w:date="2021-03-30T17:04:00Z">
+            <w:ins w:id="199" w:author="Andrés González Santa Cruz" w:date="2021-03-30T17:04:00Z">
               <w:r>
                 <w:rPr>
                   <w:color w:val="000000"/>
@@ -19031,7 +19358,7 @@
                 <w:t>42.65, 127.52</w:t>
               </w:r>
             </w:ins>
-            <w:del w:id="159" w:author="Andrés González Santa Cruz" w:date="2021-03-30T17:04:00Z">
+            <w:del w:id="200" w:author="Andrés González Santa Cruz" w:date="2021-03-30T17:04:00Z">
               <w:r>
                 <w:rPr>
                   <w:sz w:val="20"/>
@@ -19087,7 +19414,7 @@
               <w:right w:w="15" w:type="dxa"/>
             </w:tcMar>
             <w:vAlign w:val="center"/>
-            <w:tcPrChange w:id="160" w:author="Andrés González Santa Cruz" w:date="2021-03-30T17:05:00Z">
+            <w:tcPrChange w:id="201" w:author="Andrés González Santa Cruz" w:date="2021-03-30T17:05:00Z">
               <w:tcPr>
                 <w:tcW w:w="991" w:type="dxa"/>
                 <w:tcBorders>
@@ -19115,7 +19442,7 @@
                 <w:szCs w:val="20"/>
               </w:rPr>
             </w:pPr>
-            <w:ins w:id="161" w:author="Andrés González Santa Cruz" w:date="2021-03-30T17:04:00Z">
+            <w:ins w:id="202" w:author="Andrés González Santa Cruz" w:date="2021-03-30T17:04:00Z">
               <w:r>
                 <w:rPr>
                   <w:color w:val="000000"/>
@@ -19125,7 +19452,7 @@
                 <w:t>58.90</w:t>
               </w:r>
             </w:ins>
-            <w:del w:id="162" w:author="Andrés González Santa Cruz" w:date="2021-03-30T17:04:00Z">
+            <w:del w:id="203" w:author="Andrés González Santa Cruz" w:date="2021-03-30T17:04:00Z">
               <w:r>
                 <w:rPr>
                   <w:sz w:val="20"/>
@@ -19167,7 +19494,7 @@
               <w:right w:w="15" w:type="dxa"/>
             </w:tcMar>
             <w:vAlign w:val="center"/>
-            <w:tcPrChange w:id="163" w:author="Andrés González Santa Cruz" w:date="2021-03-30T17:05:00Z">
+            <w:tcPrChange w:id="204" w:author="Andrés González Santa Cruz" w:date="2021-03-30T17:05:00Z">
               <w:tcPr>
                 <w:tcW w:w="1410" w:type="dxa"/>
                 <w:gridSpan w:val="2"/>
@@ -19196,7 +19523,7 @@
                 <w:szCs w:val="20"/>
               </w:rPr>
             </w:pPr>
-            <w:ins w:id="164" w:author="Andrés González Santa Cruz" w:date="2021-03-30T17:04:00Z">
+            <w:ins w:id="205" w:author="Andrés González Santa Cruz" w:date="2021-03-30T17:04:00Z">
               <w:r>
                 <w:rPr>
                   <w:color w:val="000000"/>
@@ -19206,7 +19533,7 @@
                 <w:t>29.38, 87.85</w:t>
               </w:r>
             </w:ins>
-            <w:del w:id="165" w:author="Andrés González Santa Cruz" w:date="2021-03-30T17:04:00Z">
+            <w:del w:id="206" w:author="Andrés González Santa Cruz" w:date="2021-03-30T17:04:00Z">
               <w:r>
                 <w:rPr>
                   <w:sz w:val="20"/>
@@ -19429,7 +19756,7 @@
           <w:lang w:val="en-US"/>
         </w:rPr>
       </w:pPr>
-      <w:ins w:id="166" w:author="Andrés González Santa Cruz" w:date="2021-03-30T17:52:00Z">
+      <w:ins w:id="207" w:author="Andrés González Santa Cruz" w:date="2021-03-30T17:52:00Z">
         <w:r>
           <w:rPr>
             <w:noProof/>

</xml_diff>